<commit_message>
ajout de modification dans evaluation
</commit_message>
<xml_diff>
--- a/Dossier_Technique_Projet_ML_Vin.docx
+++ b/Dossier_Technique_Projet_ML_Vin.docx
@@ -161,7 +161,21 @@
         <w:rPr>
           <w:lang w:val="fr-FR"/>
         </w:rPr>
-        <w:t>Ce projet a pour objectif la réalisation d’une application interactive en Python avec Streamlit pour présenter un pipeline complet de Machine Learning sur un jeu de données de vin (vin.csv). L’application permet :</w:t>
+        <w:t xml:space="preserve">Ce projet a pour objectif la réalisation d’une application interactive en Python avec </w:t>
+      </w:r>
+      <w:proofErr w:type="spellStart"/>
+      <w:r>
+        <w:rPr>
+          <w:lang w:val="fr-FR"/>
+        </w:rPr>
+        <w:t>Streamlit</w:t>
+      </w:r>
+      <w:proofErr w:type="spellEnd"/>
+      <w:r>
+        <w:rPr>
+          <w:lang w:val="fr-FR"/>
+        </w:rPr>
+        <w:t xml:space="preserve"> pour présenter un pipeline complet de Machine Learning sur un jeu de données de vin (vin.csv). L’application permet :</w:t>
       </w:r>
       <w:r>
         <w:rPr>
@@ -314,7 +328,21 @@
           <w:lang w:val="fr-FR"/>
         </w:rPr>
         <w:br/>
-        <w:t>└── .gitignore                    # Fichiers/dossiers ignorés par Git</w:t>
+        <w:t>└── .</w:t>
+      </w:r>
+      <w:proofErr w:type="spellStart"/>
+      <w:r>
+        <w:rPr>
+          <w:lang w:val="fr-FR"/>
+        </w:rPr>
+        <w:t>gitignore</w:t>
+      </w:r>
+      <w:proofErr w:type="spellEnd"/>
+      <w:r>
+        <w:rPr>
+          <w:lang w:val="fr-FR"/>
+        </w:rPr>
+        <w:t xml:space="preserve">                    # Fichiers/dossiers ignorés par Git</w:t>
       </w:r>
     </w:p>
     <w:p>
@@ -356,7 +384,21 @@
         <w:rPr>
           <w:lang w:val="fr-FR"/>
         </w:rPr>
-        <w:t>Permet d’afficher un aperçu des données, des statistiques descriptives, des histogrammes, un pairplot et la matrice de corrélation.</w:t>
+        <w:t xml:space="preserve">Permet d’afficher un aperçu des données, des statistiques descriptives, des histogrammes, un </w:t>
+      </w:r>
+      <w:proofErr w:type="spellStart"/>
+      <w:r>
+        <w:rPr>
+          <w:lang w:val="fr-FR"/>
+        </w:rPr>
+        <w:t>pairplot</w:t>
+      </w:r>
+      <w:proofErr w:type="spellEnd"/>
+      <w:r>
+        <w:rPr>
+          <w:lang w:val="fr-FR"/>
+        </w:rPr>
+        <w:t xml:space="preserve"> et la matrice de corrélation.</w:t>
       </w:r>
       <w:r>
         <w:rPr>
@@ -370,8 +412,16 @@
           <w:lang w:val="fr-FR"/>
         </w:rPr>
         <w:br/>
-        <w:t>- Affichage du DataFrame</w:t>
-      </w:r>
+        <w:t xml:space="preserve">- Affichage du </w:t>
+      </w:r>
+      <w:proofErr w:type="spellStart"/>
+      <w:r>
+        <w:rPr>
+          <w:lang w:val="fr-FR"/>
+        </w:rPr>
+        <w:t>DataFrame</w:t>
+      </w:r>
+      <w:proofErr w:type="spellEnd"/>
       <w:r>
         <w:rPr>
           <w:lang w:val="fr-FR"/>
@@ -391,7 +441,21 @@
           <w:lang w:val="fr-FR"/>
         </w:rPr>
         <w:br/>
-        <w:t>- Pairplot interactif</w:t>
+        <w:t xml:space="preserve">- </w:t>
+      </w:r>
+      <w:proofErr w:type="spellStart"/>
+      <w:r>
+        <w:rPr>
+          <w:lang w:val="fr-FR"/>
+        </w:rPr>
+        <w:t>Pairplot</w:t>
+      </w:r>
+      <w:proofErr w:type="spellEnd"/>
+      <w:r>
+        <w:rPr>
+          <w:lang w:val="fr-FR"/>
+        </w:rPr>
+        <w:t xml:space="preserve"> interactif</w:t>
       </w:r>
       <w:r>
         <w:rPr>
@@ -480,7 +544,35 @@
           <w:lang w:val="fr-FR"/>
         </w:rPr>
         <w:br/>
-        <w:t>- Sélection du modèle ML (ex. RandomForest, LogisticRegression, SVM)</w:t>
+        <w:t xml:space="preserve">- Sélection du modèle ML (ex. </w:t>
+      </w:r>
+      <w:proofErr w:type="spellStart"/>
+      <w:r>
+        <w:rPr>
+          <w:lang w:val="fr-FR"/>
+        </w:rPr>
+        <w:t>RandomForest</w:t>
+      </w:r>
+      <w:proofErr w:type="spellEnd"/>
+      <w:r>
+        <w:rPr>
+          <w:lang w:val="fr-FR"/>
+        </w:rPr>
+        <w:t xml:space="preserve">, </w:t>
+      </w:r>
+      <w:proofErr w:type="spellStart"/>
+      <w:r>
+        <w:rPr>
+          <w:lang w:val="fr-FR"/>
+        </w:rPr>
+        <w:t>LogisticRegression</w:t>
+      </w:r>
+      <w:proofErr w:type="spellEnd"/>
+      <w:r>
+        <w:rPr>
+          <w:lang w:val="fr-FR"/>
+        </w:rPr>
+        <w:t>, SVM)</w:t>
       </w:r>
       <w:r>
         <w:rPr>
@@ -576,7 +668,21 @@
         <w:rPr>
           <w:lang w:val="fr-FR"/>
         </w:rPr>
-        <w:t>Point d’entrée Streamlit qui gère la navigation entre les modules via une sidebar. Permet de lancer l’une des pages selon le choix utilisateur.</w:t>
+        <w:t xml:space="preserve">Point d’entrée </w:t>
+      </w:r>
+      <w:proofErr w:type="spellStart"/>
+      <w:r>
+        <w:rPr>
+          <w:lang w:val="fr-FR"/>
+        </w:rPr>
+        <w:t>Streamlit</w:t>
+      </w:r>
+      <w:proofErr w:type="spellEnd"/>
+      <w:r>
+        <w:rPr>
+          <w:lang w:val="fr-FR"/>
+        </w:rPr>
+        <w:t xml:space="preserve"> qui gère la navigation entre les modules via une sidebar. Permet de lancer l’une des pages selon le choix utilisateur.</w:t>
       </w:r>
     </w:p>
     <w:p>
@@ -635,7 +741,35 @@
         <w:rPr>
           <w:lang w:val="fr-FR"/>
         </w:rPr>
-        <w:t>. Il lit requirements.txt et exécute pip install pour configurer l’environnement.</w:t>
+        <w:t xml:space="preserve">. Il lit requirements.txt et exécute </w:t>
+      </w:r>
+      <w:proofErr w:type="spellStart"/>
+      <w:r>
+        <w:rPr>
+          <w:lang w:val="fr-FR"/>
+        </w:rPr>
+        <w:t>pip</w:t>
+      </w:r>
+      <w:proofErr w:type="spellEnd"/>
+      <w:r>
+        <w:rPr>
+          <w:lang w:val="fr-FR"/>
+        </w:rPr>
+        <w:t xml:space="preserve"> </w:t>
+      </w:r>
+      <w:proofErr w:type="spellStart"/>
+      <w:r>
+        <w:rPr>
+          <w:lang w:val="fr-FR"/>
+        </w:rPr>
+        <w:t>install</w:t>
+      </w:r>
+      <w:proofErr w:type="spellEnd"/>
+      <w:r>
+        <w:rPr>
+          <w:lang w:val="fr-FR"/>
+        </w:rPr>
+        <w:t xml:space="preserve"> pour configurer l’environnement.</w:t>
       </w:r>
       <w:r>
         <w:rPr>
@@ -677,7 +811,21 @@
         <w:rPr>
           <w:lang w:val="fr-FR"/>
         </w:rPr>
-        <w:t>Script de démarrage principal de l’application Streamlit, qui importe et lance le module pages</w:t>
+        <w:t xml:space="preserve">Script de démarrage principal de l’application </w:t>
+      </w:r>
+      <w:proofErr w:type="spellStart"/>
+      <w:r>
+        <w:rPr>
+          <w:lang w:val="fr-FR"/>
+        </w:rPr>
+        <w:t>Streamlit</w:t>
+      </w:r>
+      <w:proofErr w:type="spellEnd"/>
+      <w:r>
+        <w:rPr>
+          <w:lang w:val="fr-FR"/>
+        </w:rPr>
+        <w:t>, qui importe et lance le module pages</w:t>
       </w:r>
       <w:r>
         <w:rPr>
@@ -697,6 +845,13 @@
         </w:rPr>
         <w:t>py</w:t>
       </w:r>
+    </w:p>
+    <w:p>
+      <w:pPr>
+        <w:rPr>
+          <w:lang w:val="fr-FR"/>
+        </w:rPr>
+      </w:pPr>
       <w:r>
         <w:rPr>
           <w:lang w:val="fr-FR"/>
@@ -723,7 +878,20 @@
           <w:lang w:val="fr-FR"/>
         </w:rPr>
         <w:br/>
-        <w:t>streamlit run run.py</w:t>
+      </w:r>
+      <w:proofErr w:type="spellStart"/>
+      <w:r>
+        <w:rPr>
+          <w:lang w:val="fr-FR"/>
+        </w:rPr>
+        <w:t>streamlit</w:t>
+      </w:r>
+      <w:proofErr w:type="spellEnd"/>
+      <w:r>
+        <w:rPr>
+          <w:lang w:val="fr-FR"/>
+        </w:rPr>
+        <w:t xml:space="preserve"> run run.py</w:t>
       </w:r>
     </w:p>
     <w:p>
@@ -750,7 +918,21 @@
         <w:rPr>
           <w:lang w:val="fr-FR"/>
         </w:rPr>
-        <w:t>- Chargement dynamique du dataset local</w:t>
+        <w:t xml:space="preserve">- Chargement dynamique du </w:t>
+      </w:r>
+      <w:proofErr w:type="spellStart"/>
+      <w:r>
+        <w:rPr>
+          <w:lang w:val="fr-FR"/>
+        </w:rPr>
+        <w:t>dataset</w:t>
+      </w:r>
+      <w:proofErr w:type="spellEnd"/>
+      <w:r>
+        <w:rPr>
+          <w:lang w:val="fr-FR"/>
+        </w:rPr>
+        <w:t xml:space="preserve"> local</w:t>
       </w:r>
       <w:r>
         <w:rPr>
@@ -771,7 +953,21 @@
           <w:lang w:val="fr-FR"/>
         </w:rPr>
         <w:br/>
-        <w:t>- Modélisation ML avec pipeline complet (split, fit, predict)</w:t>
+        <w:t xml:space="preserve">- Modélisation ML avec pipeline complet (split, fit, </w:t>
+      </w:r>
+      <w:proofErr w:type="spellStart"/>
+      <w:r>
+        <w:rPr>
+          <w:lang w:val="fr-FR"/>
+        </w:rPr>
+        <w:t>predict</w:t>
+      </w:r>
+      <w:proofErr w:type="spellEnd"/>
+      <w:r>
+        <w:rPr>
+          <w:lang w:val="fr-FR"/>
+        </w:rPr>
+        <w:t>)</w:t>
       </w:r>
       <w:r>
         <w:rPr>
@@ -812,7 +1008,21 @@
         <w:rPr>
           <w:lang w:val="fr-FR"/>
         </w:rPr>
-        <w:t>- Intégrer la sélection automatique de la target dans la modélisation</w:t>
+        <w:t xml:space="preserve">- Intégrer la sélection automatique de la </w:t>
+      </w:r>
+      <w:proofErr w:type="spellStart"/>
+      <w:r>
+        <w:rPr>
+          <w:lang w:val="fr-FR"/>
+        </w:rPr>
+        <w:t>target</w:t>
+      </w:r>
+      <w:proofErr w:type="spellEnd"/>
+      <w:r>
+        <w:rPr>
+          <w:lang w:val="fr-FR"/>
+        </w:rPr>
+        <w:t xml:space="preserve"> dans la modélisation</w:t>
       </w:r>
       <w:r>
         <w:rPr>
@@ -847,7 +1057,35 @@
           <w:lang w:val="fr-FR"/>
         </w:rPr>
         <w:br/>
-        <w:t>- Implémenter des fonctionnalités avancées (GridSearchCV, LazyPredict, Deep Learning)</w:t>
+        <w:t>- Implémenter des fonctionnalités avancées (</w:t>
+      </w:r>
+      <w:proofErr w:type="spellStart"/>
+      <w:r>
+        <w:rPr>
+          <w:lang w:val="fr-FR"/>
+        </w:rPr>
+        <w:t>GridSearchCV</w:t>
+      </w:r>
+      <w:proofErr w:type="spellEnd"/>
+      <w:r>
+        <w:rPr>
+          <w:lang w:val="fr-FR"/>
+        </w:rPr>
+        <w:t xml:space="preserve">, </w:t>
+      </w:r>
+      <w:proofErr w:type="spellStart"/>
+      <w:r>
+        <w:rPr>
+          <w:lang w:val="fr-FR"/>
+        </w:rPr>
+        <w:t>LazyPredict</w:t>
+      </w:r>
+      <w:proofErr w:type="spellEnd"/>
+      <w:r>
+        <w:rPr>
+          <w:lang w:val="fr-FR"/>
+        </w:rPr>
+        <w:t>, Deep Learning)</w:t>
       </w:r>
       <w:r>
         <w:rPr>
@@ -978,7 +1216,21 @@
         <w:rPr>
           <w:lang w:val="fr-FR"/>
         </w:rPr>
-        <w:t>- Documentation officielle Streamlit : https://docs.streamlit.io</w:t>
+        <w:t xml:space="preserve">- Documentation officielle </w:t>
+      </w:r>
+      <w:proofErr w:type="spellStart"/>
+      <w:r>
+        <w:rPr>
+          <w:lang w:val="fr-FR"/>
+        </w:rPr>
+        <w:t>Streamlit</w:t>
+      </w:r>
+      <w:proofErr w:type="spellEnd"/>
+      <w:r>
+        <w:rPr>
+          <w:lang w:val="fr-FR"/>
+        </w:rPr>
+        <w:t xml:space="preserve"> : https://docs.streamlit.io</w:t>
       </w:r>
       <w:r>
         <w:rPr>
@@ -992,7 +1244,27 @@
           <w:lang w:val="fr-FR"/>
         </w:rPr>
         <w:br/>
-        <w:t>- Documentation scikit-learn : https://scikit-learn.org</w:t>
+      </w:r>
+      <w:r>
+        <w:rPr>
+          <w:lang w:val="fr-FR"/>
+        </w:rPr>
+        <w:lastRenderedPageBreak/>
+        <w:t xml:space="preserve">- Documentation </w:t>
+      </w:r>
+      <w:proofErr w:type="spellStart"/>
+      <w:r>
+        <w:rPr>
+          <w:lang w:val="fr-FR"/>
+        </w:rPr>
+        <w:t>scikit-learn</w:t>
+      </w:r>
+      <w:proofErr w:type="spellEnd"/>
+      <w:r>
+        <w:rPr>
+          <w:lang w:val="fr-FR"/>
+        </w:rPr>
+        <w:t xml:space="preserve"> : https://scikit-learn.org</w:t>
       </w:r>
       <w:r>
         <w:rPr>

</xml_diff>

<commit_message>
modifictaion de modele ML evaluation et prediction
</commit_message>
<xml_diff>
--- a/Dossier_Technique_Projet_ML_Vin.docx
+++ b/Dossier_Technique_Projet_ML_Vin.docx
@@ -4,7 +4,8 @@
   <w:body>
     <w:p>
       <w:pPr>
-        <w:pStyle w:val="Titre1"/>
+        <w:pStyle w:val="Titre"/>
+        <w:jc w:val="center"/>
         <w:rPr>
           <w:lang w:val="fr-FR"/>
         </w:rPr>
@@ -21,7 +22,7 @@
     </w:p>
     <w:p>
       <w:pPr>
-        <w:pStyle w:val="Titre2"/>
+        <w:pStyle w:val="Titre1"/>
         <w:rPr>
           <w:lang w:val="fr-FR"/>
         </w:rPr>
@@ -139,7 +140,7 @@
     </w:p>
     <w:p>
       <w:pPr>
-        <w:pStyle w:val="Titre2"/>
+        <w:pStyle w:val="Titre1"/>
         <w:rPr>
           <w:lang w:val="fr-FR"/>
         </w:rPr>
@@ -152,11 +153,6 @@
       </w:r>
     </w:p>
     <w:p>
-      <w:pPr>
-        <w:rPr>
-          <w:lang w:val="fr-FR"/>
-        </w:rPr>
-      </w:pPr>
       <w:r>
         <w:rPr>
           <w:lang w:val="fr-FR"/>
@@ -175,53 +171,93 @@
         <w:rPr>
           <w:lang w:val="fr-FR"/>
         </w:rPr>
-        <w:t xml:space="preserve"> pour présenter un pipeline complet de Machine Learning sur un jeu de données de vin (vin.csv). L’application permet :</w:t>
-      </w:r>
-      <w:r>
-        <w:rPr>
-          <w:lang w:val="fr-FR"/>
-        </w:rPr>
-        <w:br/>
-        <w:t>- L’exploration des données</w:t>
-      </w:r>
-      <w:r>
-        <w:rPr>
-          <w:lang w:val="fr-FR"/>
-        </w:rPr>
-        <w:br/>
-        <w:t>- Le prétraitement (gestion des valeurs manquantes, suppression de colonnes)</w:t>
-      </w:r>
-      <w:r>
-        <w:rPr>
-          <w:lang w:val="fr-FR"/>
-        </w:rPr>
-        <w:br/>
-        <w:t>- La modélisation avec choix d’algorithmes</w:t>
-      </w:r>
-      <w:r>
-        <w:rPr>
-          <w:lang w:val="fr-FR"/>
-        </w:rPr>
-        <w:br/>
-        <w:t>- L’évaluation du modèle via métriques et visualisations</w:t>
+        <w:t xml:space="preserve"> pour présenter un pipeline complet de Machine Learning sur un jeu de données de vin (vin.csv). </w:t>
+      </w:r>
+      <w:proofErr w:type="spellStart"/>
+      <w:r>
+        <w:t>L’application</w:t>
+      </w:r>
+      <w:proofErr w:type="spellEnd"/>
+      <w:r>
+        <w:t xml:space="preserve"> </w:t>
+      </w:r>
+      <w:proofErr w:type="spellStart"/>
+      <w:r>
+        <w:t>permet</w:t>
+      </w:r>
+      <w:proofErr w:type="spellEnd"/>
+      <w:r>
+        <w:t xml:space="preserve"> :</w:t>
       </w:r>
     </w:p>
     <w:p>
       <w:pPr>
-        <w:pStyle w:val="Titre2"/>
-        <w:rPr>
-          <w:lang w:val="fr-FR"/>
-        </w:rPr>
-      </w:pPr>
-      <w:r>
-        <w:rPr>
-          <w:lang w:val="fr-FR"/>
-        </w:rPr>
-        <w:t>2. Architecture et organisation du code</w:t>
+        <w:pStyle w:val="Listepuces"/>
+      </w:pPr>
+      <w:r>
+        <w:t>- L’exploration des données</w:t>
       </w:r>
     </w:p>
     <w:p>
       <w:pPr>
+        <w:pStyle w:val="Listepuces"/>
+        <w:rPr>
+          <w:lang w:val="fr-FR"/>
+        </w:rPr>
+      </w:pPr>
+      <w:r>
+        <w:rPr>
+          <w:lang w:val="fr-FR"/>
+        </w:rPr>
+        <w:t>- Le prétraitement (gestion des valeurs manquantes, suppression de colonnes)</w:t>
+      </w:r>
+    </w:p>
+    <w:p>
+      <w:pPr>
+        <w:pStyle w:val="Listepuces"/>
+      </w:pPr>
+      <w:r>
+        <w:t xml:space="preserve">- La </w:t>
+      </w:r>
+      <w:proofErr w:type="spellStart"/>
+      <w:r>
+        <w:t>modélisation</w:t>
+      </w:r>
+      <w:proofErr w:type="spellEnd"/>
+      <w:r>
+        <w:t xml:space="preserve"> avec choix d’algorithmes</w:t>
+      </w:r>
+    </w:p>
+    <w:p>
+      <w:pPr>
+        <w:pStyle w:val="Listepuces"/>
+        <w:rPr>
+          <w:lang w:val="fr-FR"/>
+        </w:rPr>
+      </w:pPr>
+      <w:r>
+        <w:rPr>
+          <w:lang w:val="fr-FR"/>
+        </w:rPr>
+        <w:t>- L’évaluation du modèle via métriques et visualisations</w:t>
+      </w:r>
+    </w:p>
+    <w:p>
+      <w:pPr>
+        <w:pStyle w:val="Titre1"/>
+        <w:rPr>
+          <w:lang w:val="fr-FR"/>
+        </w:rPr>
+      </w:pPr>
+      <w:r>
+        <w:rPr>
+          <w:lang w:val="fr-FR"/>
+        </w:rPr>
+        <w:t>2. Architecture et organisation du code</w:t>
+      </w:r>
+    </w:p>
+    <w:p>
+      <w:pPr>
         <w:rPr>
           <w:lang w:val="fr-FR"/>
         </w:rPr>
@@ -251,6 +287,92 @@
           <w:lang w:val="fr-FR"/>
         </w:rPr>
         <w:br/>
+        <w:t xml:space="preserve">├── </w:t>
+      </w:r>
+      <w:proofErr w:type="spellStart"/>
+      <w:r>
+        <w:rPr>
+          <w:lang w:val="fr-FR"/>
+        </w:rPr>
+        <w:t>models</w:t>
+      </w:r>
+      <w:proofErr w:type="spellEnd"/>
+      <w:r>
+        <w:rPr>
+          <w:lang w:val="fr-FR"/>
+        </w:rPr>
+        <w:t>/                       # Dossier des modèles ML sauvegardés</w:t>
+      </w:r>
+      <w:r>
+        <w:rPr>
+          <w:lang w:val="fr-FR"/>
+        </w:rPr>
+        <w:br/>
+        <w:t xml:space="preserve">│   ├── </w:t>
+      </w:r>
+      <w:proofErr w:type="spellStart"/>
+      <w:r>
+        <w:rPr>
+          <w:lang w:val="fr-FR"/>
+        </w:rPr>
+        <w:t>logistic_regression.joblib</w:t>
+      </w:r>
+      <w:proofErr w:type="spellEnd"/>
+      <w:r>
+        <w:rPr>
+          <w:lang w:val="fr-FR"/>
+        </w:rPr>
+        <w:br/>
+        <w:t xml:space="preserve">│   ├── </w:t>
+      </w:r>
+      <w:proofErr w:type="spellStart"/>
+      <w:r>
+        <w:rPr>
+          <w:lang w:val="fr-FR"/>
+        </w:rPr>
+        <w:t>random_forest.joblib</w:t>
+      </w:r>
+      <w:proofErr w:type="spellEnd"/>
+      <w:r>
+        <w:rPr>
+          <w:lang w:val="fr-FR"/>
+        </w:rPr>
+        <w:br/>
+        <w:t xml:space="preserve">│   ├── </w:t>
+      </w:r>
+      <w:proofErr w:type="spellStart"/>
+      <w:r>
+        <w:rPr>
+          <w:lang w:val="fr-FR"/>
+        </w:rPr>
+        <w:t>label_encoder.joblib</w:t>
+      </w:r>
+      <w:proofErr w:type="spellEnd"/>
+      <w:r>
+        <w:rPr>
+          <w:lang w:val="fr-FR"/>
+        </w:rPr>
+        <w:br/>
+        <w:t>│   └── feature_names.txt</w:t>
+      </w:r>
+      <w:r>
+        <w:rPr>
+          <w:lang w:val="fr-FR"/>
+        </w:rPr>
+        <w:br/>
+        <w:t>│</w:t>
+      </w:r>
+      <w:r>
+        <w:rPr>
+          <w:lang w:val="fr-FR"/>
+        </w:rPr>
+        <w:br/>
+      </w:r>
+      <w:r>
+        <w:rPr>
+          <w:lang w:val="fr-FR"/>
+        </w:rPr>
+        <w:lastRenderedPageBreak/>
         <w:t>├── pages/</w:t>
       </w:r>
       <w:r>
@@ -272,14 +394,14 @@
           <w:lang w:val="fr-FR"/>
         </w:rPr>
         <w:br/>
-        <w:t>│   ├── modelisation.py            # Module de modélisation ML</w:t>
+        <w:t>│   ├── training.py                # Module d'entraînement des modèles ML</w:t>
       </w:r>
       <w:r>
         <w:rPr>
           <w:lang w:val="fr-FR"/>
         </w:rPr>
         <w:br/>
-        <w:t>│   ├── evaluation.py              # Module d’évaluation du modèle</w:t>
+        <w:t>│   ├── evaluation.py              # Module d’évaluation et prédiction</w:t>
       </w:r>
       <w:r>
         <w:rPr>
@@ -344,25 +466,30 @@
         </w:rPr>
         <w:t xml:space="preserve">                    # Fichiers/dossiers ignorés par Git</w:t>
       </w:r>
+      <w:r>
+        <w:rPr>
+          <w:lang w:val="fr-FR"/>
+        </w:rPr>
+        <w:br/>
+      </w:r>
     </w:p>
     <w:p>
       <w:pPr>
-        <w:pStyle w:val="Titre2"/>
-        <w:rPr>
-          <w:lang w:val="fr-FR"/>
-        </w:rPr>
-      </w:pPr>
-      <w:r>
-        <w:rPr>
-          <w:lang w:val="fr-FR"/>
-        </w:rPr>
-        <w:lastRenderedPageBreak/>
+        <w:pStyle w:val="Titre1"/>
+        <w:rPr>
+          <w:lang w:val="fr-FR"/>
+        </w:rPr>
+      </w:pPr>
+      <w:r>
+        <w:rPr>
+          <w:lang w:val="fr-FR"/>
+        </w:rPr>
         <w:t>3. Description des modules</w:t>
       </w:r>
     </w:p>
     <w:p>
       <w:pPr>
-        <w:pStyle w:val="Titre3"/>
+        <w:pStyle w:val="Titre2"/>
         <w:rPr>
           <w:lang w:val="fr-FR"/>
         </w:rPr>
@@ -400,262 +527,93 @@
         </w:rPr>
         <w:t xml:space="preserve"> et la matrice de corrélation.</w:t>
       </w:r>
-      <w:r>
-        <w:rPr>
-          <w:lang w:val="fr-FR"/>
-        </w:rPr>
-        <w:br/>
-        <w:t>Fonctionnalités clés :</w:t>
-      </w:r>
-      <w:r>
-        <w:rPr>
-          <w:lang w:val="fr-FR"/>
-        </w:rPr>
-        <w:br/>
-        <w:t xml:space="preserve">- Affichage du </w:t>
-      </w:r>
-      <w:proofErr w:type="spellStart"/>
-      <w:r>
-        <w:rPr>
-          <w:lang w:val="fr-FR"/>
-        </w:rPr>
-        <w:t>DataFrame</w:t>
-      </w:r>
-      <w:proofErr w:type="spellEnd"/>
-      <w:r>
-        <w:rPr>
-          <w:lang w:val="fr-FR"/>
-        </w:rPr>
-        <w:br/>
-        <w:t>- Statistiques descriptives</w:t>
-      </w:r>
-      <w:r>
-        <w:rPr>
-          <w:lang w:val="fr-FR"/>
-        </w:rPr>
-        <w:br/>
-        <w:t>- Sélection dynamique des colonnes numériques pour histogrammes</w:t>
-      </w:r>
-      <w:r>
-        <w:rPr>
-          <w:lang w:val="fr-FR"/>
-        </w:rPr>
-        <w:br/>
-        <w:t xml:space="preserve">- </w:t>
-      </w:r>
-      <w:proofErr w:type="spellStart"/>
-      <w:r>
-        <w:rPr>
-          <w:lang w:val="fr-FR"/>
-        </w:rPr>
-        <w:t>Pairplot</w:t>
-      </w:r>
-      <w:proofErr w:type="spellEnd"/>
-      <w:r>
-        <w:rPr>
-          <w:lang w:val="fr-FR"/>
-        </w:rPr>
-        <w:t xml:space="preserve"> interactif</w:t>
-      </w:r>
-      <w:r>
-        <w:rPr>
-          <w:lang w:val="fr-FR"/>
-        </w:rPr>
-        <w:br/>
-        <w:t>- Matrice de corrélation</w:t>
-      </w:r>
     </w:p>
     <w:p>
       <w:pPr>
-        <w:pStyle w:val="Titre3"/>
-        <w:rPr>
-          <w:lang w:val="fr-FR"/>
-        </w:rPr>
-      </w:pPr>
-      <w:r>
-        <w:rPr>
-          <w:lang w:val="fr-FR"/>
-        </w:rPr>
-        <w:t>pages/pretraitement.py</w:t>
+        <w:pStyle w:val="Listepuces"/>
+      </w:pPr>
+      <w:proofErr w:type="spellStart"/>
+      <w:r>
+        <w:t>Fonctionnalités</w:t>
+      </w:r>
+      <w:proofErr w:type="spellEnd"/>
+      <w:r>
+        <w:t xml:space="preserve"> </w:t>
+      </w:r>
+      <w:proofErr w:type="spellStart"/>
+      <w:r>
+        <w:t>clés</w:t>
+      </w:r>
+      <w:proofErr w:type="spellEnd"/>
+      <w:r>
+        <w:t xml:space="preserve"> :</w:t>
       </w:r>
     </w:p>
     <w:p>
       <w:pPr>
-        <w:rPr>
-          <w:lang w:val="fr-FR"/>
-        </w:rPr>
-      </w:pPr>
-      <w:r>
-        <w:rPr>
-          <w:lang w:val="fr-FR"/>
-        </w:rPr>
-        <w:t>Gère le nettoyage des données, avec notamment :</w:t>
-      </w:r>
-      <w:r>
-        <w:rPr>
-          <w:lang w:val="fr-FR"/>
-        </w:rPr>
-        <w:br/>
-        <w:t>- Affichage des valeurs manquantes</w:t>
-      </w:r>
-      <w:r>
-        <w:rPr>
-          <w:lang w:val="fr-FR"/>
-        </w:rPr>
-        <w:br/>
-        <w:t>- Imputation des valeurs manquantes par différentes stratégies (moyenne, médiane, mode)</w:t>
-      </w:r>
-      <w:r>
-        <w:rPr>
-          <w:lang w:val="fr-FR"/>
-        </w:rPr>
-        <w:br/>
-        <w:t>- Suppression de colonnes selon choix utilisateur</w:t>
+        <w:pStyle w:val="Listepuces2"/>
+      </w:pPr>
+      <w:r>
+        <w:t>- Affichage du DataFrame</w:t>
       </w:r>
     </w:p>
     <w:p>
       <w:pPr>
-        <w:pStyle w:val="Titre3"/>
-        <w:rPr>
-          <w:lang w:val="fr-FR"/>
-        </w:rPr>
-      </w:pPr>
-      <w:r>
-        <w:rPr>
-          <w:lang w:val="fr-FR"/>
-        </w:rPr>
-        <w:t>pages/modelisation.py</w:t>
+        <w:pStyle w:val="Listepuces2"/>
+      </w:pPr>
+      <w:r>
+        <w:t>- Statistiques descriptives</w:t>
       </w:r>
     </w:p>
     <w:p>
       <w:pPr>
-        <w:rPr>
-          <w:lang w:val="fr-FR"/>
-        </w:rPr>
-      </w:pPr>
-      <w:r>
-        <w:rPr>
-          <w:lang w:val="fr-FR"/>
-        </w:rPr>
-        <w:t>Module pour la modélisation avec :</w:t>
-      </w:r>
-      <w:r>
-        <w:rPr>
-          <w:lang w:val="fr-FR"/>
-        </w:rPr>
-        <w:br/>
-        <w:t xml:space="preserve">- Sélection du modèle ML (ex. </w:t>
-      </w:r>
-      <w:proofErr w:type="spellStart"/>
-      <w:r>
-        <w:rPr>
-          <w:lang w:val="fr-FR"/>
-        </w:rPr>
-        <w:t>RandomForest</w:t>
-      </w:r>
-      <w:proofErr w:type="spellEnd"/>
-      <w:r>
-        <w:rPr>
-          <w:lang w:val="fr-FR"/>
-        </w:rPr>
-        <w:t xml:space="preserve">, </w:t>
-      </w:r>
-      <w:proofErr w:type="spellStart"/>
-      <w:r>
-        <w:rPr>
-          <w:lang w:val="fr-FR"/>
-        </w:rPr>
-        <w:t>LogisticRegression</w:t>
-      </w:r>
-      <w:proofErr w:type="spellEnd"/>
-      <w:r>
-        <w:rPr>
-          <w:lang w:val="fr-FR"/>
-        </w:rPr>
-        <w:t>, SVM)</w:t>
-      </w:r>
-      <w:r>
-        <w:rPr>
-          <w:lang w:val="fr-FR"/>
-        </w:rPr>
-        <w:br/>
-        <w:t>- Division train/test des données</w:t>
-      </w:r>
-      <w:r>
-        <w:rPr>
-          <w:lang w:val="fr-FR"/>
-        </w:rPr>
-        <w:br/>
-        <w:t>- Entraînement du modèle</w:t>
-      </w:r>
-      <w:r>
-        <w:rPr>
-          <w:lang w:val="fr-FR"/>
-        </w:rPr>
-        <w:br/>
-        <w:t>- Possibilité de prédiction sur de nouvelles données (à implémenter)</w:t>
+        <w:pStyle w:val="Listepuces2"/>
+        <w:rPr>
+          <w:lang w:val="fr-FR"/>
+        </w:rPr>
+      </w:pPr>
+      <w:r>
+        <w:rPr>
+          <w:lang w:val="fr-FR"/>
+        </w:rPr>
+        <w:t>- Sélection dynamique des colonnes numériques pour histogrammes</w:t>
       </w:r>
     </w:p>
     <w:p>
       <w:pPr>
-        <w:pStyle w:val="Titre3"/>
-        <w:rPr>
-          <w:lang w:val="fr-FR"/>
-        </w:rPr>
-      </w:pPr>
-      <w:r>
-        <w:rPr>
-          <w:lang w:val="fr-FR"/>
-        </w:rPr>
-        <w:t>pages/evaluation.py</w:t>
-      </w:r>
+        <w:pStyle w:val="Listepuces2"/>
+      </w:pPr>
+      <w:r>
+        <w:t xml:space="preserve">- </w:t>
+      </w:r>
+      <w:proofErr w:type="spellStart"/>
+      <w:r>
+        <w:t>Pairplot</w:t>
+      </w:r>
+      <w:proofErr w:type="spellEnd"/>
+      <w:r>
+        <w:t xml:space="preserve"> </w:t>
+      </w:r>
+      <w:proofErr w:type="spellStart"/>
+      <w:r>
+        <w:t>interactif</w:t>
+      </w:r>
+      <w:proofErr w:type="spellEnd"/>
     </w:p>
     <w:p>
       <w:pPr>
-        <w:rPr>
-          <w:lang w:val="fr-FR"/>
-        </w:rPr>
-      </w:pPr>
-      <w:r>
-        <w:rPr>
-          <w:lang w:val="fr-FR"/>
-        </w:rPr>
-        <w:t>Affiche les résultats du modèle entraîné :</w:t>
-      </w:r>
-      <w:r>
-        <w:rPr>
-          <w:lang w:val="fr-FR"/>
-        </w:rPr>
-        <w:br/>
-        <w:t>- Rapport de classification</w:t>
-      </w:r>
-      <w:r>
-        <w:rPr>
-          <w:lang w:val="fr-FR"/>
-        </w:rPr>
-        <w:br/>
-        <w:t>- Matrice de confusion</w:t>
-      </w:r>
-      <w:r>
-        <w:rPr>
-          <w:lang w:val="fr-FR"/>
-        </w:rPr>
-        <w:br/>
-        <w:t>- Visualisations graphiques associées</w:t>
+        <w:pStyle w:val="Listepuces2"/>
+      </w:pPr>
+      <w:r>
+        <w:t>- Matrice de corrélation</w:t>
       </w:r>
     </w:p>
     <w:p>
       <w:pPr>
-        <w:pStyle w:val="Titre3"/>
-        <w:rPr>
-          <w:lang w:val="fr-FR"/>
-        </w:rPr>
-      </w:pPr>
-      <w:r>
-        <w:rPr>
-          <w:lang w:val="fr-FR"/>
-        </w:rPr>
-        <w:t>pages/app.py</w:t>
+        <w:pStyle w:val="Titre2"/>
+      </w:pPr>
+      <w:r>
+        <w:t>pages/pretraitement.py</w:t>
       </w:r>
     </w:p>
     <w:p>
@@ -668,137 +626,78 @@
         <w:rPr>
           <w:lang w:val="fr-FR"/>
         </w:rPr>
-        <w:t xml:space="preserve">Point d’entrée </w:t>
-      </w:r>
-      <w:proofErr w:type="spellStart"/>
-      <w:r>
-        <w:rPr>
-          <w:lang w:val="fr-FR"/>
-        </w:rPr>
-        <w:t>Streamlit</w:t>
-      </w:r>
-      <w:proofErr w:type="spellEnd"/>
-      <w:r>
-        <w:rPr>
-          <w:lang w:val="fr-FR"/>
-        </w:rPr>
-        <w:t xml:space="preserve"> qui gère la navigation entre les modules via une sidebar. Permet de lancer l’une des pages selon le choix utilisateur.</w:t>
+        <w:t>Gère le nettoyage des données, avec notamment :</w:t>
       </w:r>
     </w:p>
     <w:p>
       <w:pPr>
-        <w:pStyle w:val="Titre2"/>
-        <w:rPr>
-          <w:lang w:val="fr-FR"/>
-        </w:rPr>
-      </w:pPr>
-      <w:r>
-        <w:rPr>
-          <w:lang w:val="fr-FR"/>
-        </w:rPr>
-        <w:t>4. Scripts utilitaires</w:t>
-      </w:r>
+        <w:pStyle w:val="Listepuces"/>
+      </w:pPr>
+      <w:r>
+        <w:t xml:space="preserve">- </w:t>
+      </w:r>
+      <w:proofErr w:type="spellStart"/>
+      <w:r>
+        <w:t>Affichage</w:t>
+      </w:r>
+      <w:proofErr w:type="spellEnd"/>
+      <w:r>
+        <w:t xml:space="preserve"> des </w:t>
+      </w:r>
+      <w:proofErr w:type="spellStart"/>
+      <w:r>
+        <w:t>valeurs</w:t>
+      </w:r>
+      <w:proofErr w:type="spellEnd"/>
+      <w:r>
+        <w:t xml:space="preserve"> </w:t>
+      </w:r>
+      <w:proofErr w:type="spellStart"/>
+      <w:r>
+        <w:t>manquantes</w:t>
+      </w:r>
+      <w:proofErr w:type="spellEnd"/>
     </w:p>
     <w:p>
       <w:pPr>
-        <w:pStyle w:val="Titre3"/>
-        <w:rPr>
-          <w:lang w:val="fr-FR"/>
-        </w:rPr>
-      </w:pPr>
-      <w:r>
-        <w:rPr>
-          <w:lang w:val="fr-FR"/>
-        </w:rPr>
-        <w:t>setup.py</w:t>
+        <w:pStyle w:val="Listepuces"/>
+        <w:rPr>
+          <w:lang w:val="fr-FR"/>
+        </w:rPr>
+      </w:pPr>
+      <w:r>
+        <w:rPr>
+          <w:lang w:val="fr-FR"/>
+        </w:rPr>
+        <w:t>- Imputation des valeurs manquantes par différentes stratégies (moyenne, médiane, mode)</w:t>
       </w:r>
     </w:p>
     <w:p>
       <w:pPr>
-        <w:rPr>
-          <w:lang w:val="fr-FR"/>
-        </w:rPr>
-      </w:pPr>
-      <w:r>
-        <w:rPr>
-          <w:lang w:val="fr-FR"/>
-        </w:rPr>
-        <w:t>Script automatisant l’installation des dépendances Python</w:t>
-      </w:r>
-      <w:r>
-        <w:rPr>
-          <w:lang w:val="fr-FR"/>
-        </w:rPr>
-        <w:t xml:space="preserve"> e</w:t>
-      </w:r>
-      <w:r>
-        <w:rPr>
-          <w:lang w:val="fr-FR"/>
-        </w:rPr>
-        <w:t>t de l’environnement virtuel</w:t>
-      </w:r>
-      <w:r>
-        <w:rPr>
-          <w:lang w:val="fr-FR"/>
-        </w:rPr>
-        <w:t xml:space="preserve">. Il lit requirements.txt et exécute </w:t>
-      </w:r>
-      <w:proofErr w:type="spellStart"/>
-      <w:r>
-        <w:rPr>
-          <w:lang w:val="fr-FR"/>
-        </w:rPr>
-        <w:t>pip</w:t>
-      </w:r>
-      <w:proofErr w:type="spellEnd"/>
-      <w:r>
-        <w:rPr>
-          <w:lang w:val="fr-FR"/>
-        </w:rPr>
-        <w:t xml:space="preserve"> </w:t>
-      </w:r>
-      <w:proofErr w:type="spellStart"/>
-      <w:r>
-        <w:rPr>
-          <w:lang w:val="fr-FR"/>
-        </w:rPr>
-        <w:t>install</w:t>
-      </w:r>
-      <w:proofErr w:type="spellEnd"/>
-      <w:r>
-        <w:rPr>
-          <w:lang w:val="fr-FR"/>
-        </w:rPr>
-        <w:t xml:space="preserve"> pour configurer l’environnement.</w:t>
-      </w:r>
-      <w:r>
-        <w:rPr>
-          <w:lang w:val="fr-FR"/>
-        </w:rPr>
-        <w:br/>
-        <w:t>Usage :</w:t>
-      </w:r>
-      <w:r>
-        <w:rPr>
-          <w:lang w:val="fr-FR"/>
-        </w:rPr>
-        <w:br/>
-        <w:t>python setup.py</w:t>
+        <w:pStyle w:val="Listepuces"/>
+        <w:rPr>
+          <w:lang w:val="fr-FR"/>
+        </w:rPr>
+      </w:pPr>
+      <w:r>
+        <w:rPr>
+          <w:lang w:val="fr-FR"/>
+        </w:rPr>
+        <w:t>- Suppression de colonnes selon choix utilisateur</w:t>
       </w:r>
     </w:p>
     <w:p>
       <w:pPr>
-        <w:pStyle w:val="Titre3"/>
-        <w:rPr>
-          <w:lang w:val="fr-FR"/>
-        </w:rPr>
-      </w:pPr>
-      <w:r>
-        <w:rPr>
-          <w:lang w:val="fr-FR"/>
-        </w:rPr>
-        <w:lastRenderedPageBreak/>
-        <w:t>run.py</w:t>
+        <w:pStyle w:val="Titre2"/>
+        <w:rPr>
+          <w:lang w:val="fr-FR"/>
+        </w:rPr>
+      </w:pPr>
+      <w:r>
+        <w:rPr>
+          <w:lang w:val="fr-FR"/>
+        </w:rPr>
+        <w:t>pages/training.py</w:t>
       </w:r>
     </w:p>
     <w:p>
@@ -811,289 +710,161 @@
         <w:rPr>
           <w:lang w:val="fr-FR"/>
         </w:rPr>
-        <w:t xml:space="preserve">Script de démarrage principal de l’application </w:t>
+        <w:t xml:space="preserve">Module pour entraîner les modèles ML à partir du </w:t>
       </w:r>
       <w:proofErr w:type="spellStart"/>
       <w:r>
         <w:rPr>
           <w:lang w:val="fr-FR"/>
         </w:rPr>
-        <w:t>Streamlit</w:t>
+        <w:t>dataset</w:t>
       </w:r>
       <w:proofErr w:type="spellEnd"/>
       <w:r>
         <w:rPr>
           <w:lang w:val="fr-FR"/>
         </w:rPr>
-        <w:t>, qui importe et lance le module pages</w:t>
-      </w:r>
-      <w:r>
-        <w:rPr>
-          <w:lang w:val="fr-FR"/>
-        </w:rPr>
-        <w:t>/</w:t>
-      </w:r>
-      <w:r>
-        <w:rPr>
-          <w:lang w:val="fr-FR"/>
-        </w:rPr>
-        <w:t>app.</w:t>
-      </w:r>
-      <w:r>
-        <w:rPr>
-          <w:lang w:val="fr-FR"/>
-        </w:rPr>
-        <w:t>py</w:t>
+        <w:t xml:space="preserve"> vin.csv :</w:t>
       </w:r>
     </w:p>
     <w:p>
       <w:pPr>
-        <w:rPr>
-          <w:lang w:val="fr-FR"/>
-        </w:rPr>
-      </w:pPr>
-      <w:r>
-        <w:rPr>
-          <w:lang w:val="fr-FR"/>
-        </w:rPr>
-        <w:br/>
-        <w:t>Usage :</w:t>
-      </w:r>
-      <w:r>
-        <w:rPr>
-          <w:lang w:val="fr-FR"/>
-        </w:rPr>
-        <w:br/>
-        <w:t>python run.py</w:t>
-      </w:r>
-      <w:r>
-        <w:rPr>
-          <w:lang w:val="fr-FR"/>
-        </w:rPr>
-        <w:br/>
-        <w:t>ou</w:t>
-      </w:r>
-      <w:r>
-        <w:rPr>
-          <w:lang w:val="fr-FR"/>
-        </w:rPr>
-        <w:br/>
+        <w:pStyle w:val="Listepuces"/>
+      </w:pPr>
+      <w:r>
+        <w:t xml:space="preserve">- </w:t>
       </w:r>
       <w:proofErr w:type="spellStart"/>
       <w:r>
-        <w:rPr>
-          <w:lang w:val="fr-FR"/>
-        </w:rPr>
-        <w:t>streamlit</w:t>
+        <w:t>Chargement</w:t>
       </w:r>
       <w:proofErr w:type="spellEnd"/>
       <w:r>
-        <w:rPr>
-          <w:lang w:val="fr-FR"/>
-        </w:rPr>
-        <w:t xml:space="preserve"> run run.py</w:t>
+        <w:t xml:space="preserve"> et </w:t>
+      </w:r>
+      <w:proofErr w:type="spellStart"/>
+      <w:r>
+        <w:t>prétraitement</w:t>
+      </w:r>
+      <w:proofErr w:type="spellEnd"/>
+      <w:r>
+        <w:t xml:space="preserve"> des données</w:t>
       </w:r>
     </w:p>
     <w:p>
       <w:pPr>
-        <w:pStyle w:val="Titre2"/>
-        <w:rPr>
-          <w:lang w:val="fr-FR"/>
-        </w:rPr>
-      </w:pPr>
-      <w:r>
-        <w:rPr>
-          <w:lang w:val="fr-FR"/>
-        </w:rPr>
-        <w:t>5. Fonctionnalités implémentées</w:t>
+        <w:pStyle w:val="Listepuces"/>
+      </w:pPr>
+      <w:r>
+        <w:t>- Sélection des features pertinentes</w:t>
       </w:r>
     </w:p>
     <w:p>
       <w:pPr>
-        <w:rPr>
-          <w:lang w:val="fr-FR"/>
-        </w:rPr>
-      </w:pPr>
-      <w:r>
-        <w:rPr>
-          <w:lang w:val="fr-FR"/>
-        </w:rPr>
-        <w:t xml:space="preserve">- Chargement dynamique du </w:t>
+        <w:pStyle w:val="Listepuces"/>
+        <w:rPr>
+          <w:lang w:val="fr-FR"/>
+        </w:rPr>
+      </w:pPr>
+      <w:r>
+        <w:rPr>
+          <w:lang w:val="fr-FR"/>
+        </w:rPr>
+        <w:t>- Entraînement des modèles (</w:t>
       </w:r>
       <w:proofErr w:type="spellStart"/>
       <w:r>
         <w:rPr>
           <w:lang w:val="fr-FR"/>
         </w:rPr>
-        <w:t>dataset</w:t>
+        <w:t>Logistic</w:t>
       </w:r>
       <w:proofErr w:type="spellEnd"/>
       <w:r>
         <w:rPr>
           <w:lang w:val="fr-FR"/>
         </w:rPr>
-        <w:t xml:space="preserve"> local</w:t>
-      </w:r>
-      <w:r>
-        <w:rPr>
-          <w:lang w:val="fr-FR"/>
-        </w:rPr>
-        <w:br/>
-        <w:t>- Exploration interactive des données (statistiques, graphiques)</w:t>
-      </w:r>
-      <w:r>
-        <w:rPr>
-          <w:lang w:val="fr-FR"/>
-        </w:rPr>
-        <w:br/>
-        <w:t>- Gestion avancée du prétraitement (imputation et suppression de colonnes)</w:t>
-      </w:r>
-      <w:r>
-        <w:rPr>
-          <w:lang w:val="fr-FR"/>
-        </w:rPr>
-        <w:br/>
-        <w:t xml:space="preserve">- Modélisation ML avec pipeline complet (split, fit, </w:t>
+        <w:t xml:space="preserve"> </w:t>
       </w:r>
       <w:proofErr w:type="spellStart"/>
       <w:r>
         <w:rPr>
           <w:lang w:val="fr-FR"/>
         </w:rPr>
-        <w:t>predict</w:t>
+        <w:t>Regression</w:t>
       </w:r>
       <w:proofErr w:type="spellEnd"/>
       <w:r>
         <w:rPr>
           <w:lang w:val="fr-FR"/>
         </w:rPr>
-        <w:t>)</w:t>
-      </w:r>
-      <w:r>
-        <w:rPr>
-          <w:lang w:val="fr-FR"/>
-        </w:rPr>
-        <w:br/>
-        <w:t>- Évaluation détaillée des modèles avec métriques et graphiques</w:t>
-      </w:r>
-      <w:r>
-        <w:rPr>
-          <w:lang w:val="fr-FR"/>
-        </w:rPr>
-        <w:br/>
-        <w:t>- Navigation fluide entre modules via sidebar</w:t>
+        <w:t xml:space="preserve">, </w:t>
+      </w:r>
+      <w:proofErr w:type="spellStart"/>
+      <w:r>
+        <w:rPr>
+          <w:lang w:val="fr-FR"/>
+        </w:rPr>
+        <w:t>Random</w:t>
+      </w:r>
+      <w:proofErr w:type="spellEnd"/>
+      <w:r>
+        <w:rPr>
+          <w:lang w:val="fr-FR"/>
+        </w:rPr>
+        <w:t xml:space="preserve"> Forest)</w:t>
       </w:r>
     </w:p>
     <w:p>
       <w:pPr>
-        <w:pStyle w:val="Titre2"/>
-        <w:rPr>
-          <w:lang w:val="fr-FR"/>
-        </w:rPr>
-      </w:pPr>
-      <w:r>
-        <w:rPr>
-          <w:lang w:val="fr-FR"/>
-        </w:rPr>
-        <w:t>6. Points à valider / amélioration</w:t>
+        <w:pStyle w:val="Listepuces"/>
+        <w:rPr>
+          <w:lang w:val="fr-FR"/>
+        </w:rPr>
+      </w:pPr>
+      <w:r>
+        <w:rPr>
+          <w:lang w:val="fr-FR"/>
+        </w:rPr>
+        <w:t xml:space="preserve">- Sauvegarde des modèles dans le dossier </w:t>
+      </w:r>
+      <w:proofErr w:type="spellStart"/>
+      <w:r>
+        <w:rPr>
+          <w:lang w:val="fr-FR"/>
+        </w:rPr>
+        <w:t>models</w:t>
+      </w:r>
+      <w:proofErr w:type="spellEnd"/>
+      <w:r>
+        <w:rPr>
+          <w:lang w:val="fr-FR"/>
+        </w:rPr>
+        <w:t>/</w:t>
       </w:r>
     </w:p>
     <w:p>
       <w:pPr>
-        <w:rPr>
-          <w:lang w:val="fr-FR"/>
-        </w:rPr>
-      </w:pPr>
-      <w:r>
-        <w:rPr>
-          <w:lang w:val="fr-FR"/>
-        </w:rPr>
-        <w:t xml:space="preserve">- Intégrer la sélection automatique de la </w:t>
+        <w:pStyle w:val="Listepuces"/>
+        <w:rPr>
+          <w:lang w:val="fr-FR"/>
+        </w:rPr>
+      </w:pPr>
+      <w:r>
+        <w:rPr>
+          <w:lang w:val="fr-FR"/>
+        </w:rPr>
+        <w:lastRenderedPageBreak/>
+        <w:t xml:space="preserve">- Sauvegarde de l’encodeur des labels et des noms de </w:t>
       </w:r>
       <w:proofErr w:type="spellStart"/>
       <w:r>
         <w:rPr>
           <w:lang w:val="fr-FR"/>
         </w:rPr>
-        <w:t>target</w:t>
+        <w:t>features</w:t>
       </w:r>
       <w:proofErr w:type="spellEnd"/>
-      <w:r>
-        <w:rPr>
-          <w:lang w:val="fr-FR"/>
-        </w:rPr>
-        <w:t xml:space="preserve"> dans la modélisation</w:t>
-      </w:r>
-      <w:r>
-        <w:rPr>
-          <w:lang w:val="fr-FR"/>
-        </w:rPr>
-        <w:br/>
-        <w:t>- Ajouter la possibilité d’importer de nouvelles données utilisateurs pour prédiction</w:t>
-      </w:r>
-      <w:r>
-        <w:rPr>
-          <w:lang w:val="fr-FR"/>
-        </w:rPr>
-        <w:br/>
-        <w:t>- Enregistrer et charger des modèles ML (sérialisation)</w:t>
-      </w:r>
-      <w:r>
-        <w:rPr>
-          <w:lang w:val="fr-FR"/>
-        </w:rPr>
-        <w:br/>
-        <w:t>- Ajouter plusieurs algorithmes ML dans la sélection avec hyperparamètres réglables</w:t>
-      </w:r>
-      <w:r>
-        <w:rPr>
-          <w:lang w:val="fr-FR"/>
-        </w:rPr>
-        <w:br/>
-        <w:t>- Optimiser la gestion des données catégorielles (encodage, gestion de texte)</w:t>
-      </w:r>
-      <w:r>
-        <w:rPr>
-          <w:lang w:val="fr-FR"/>
-        </w:rPr>
-        <w:br/>
-        <w:t>- Implémenter des fonctionnalités avancées (</w:t>
-      </w:r>
-      <w:proofErr w:type="spellStart"/>
-      <w:r>
-        <w:rPr>
-          <w:lang w:val="fr-FR"/>
-        </w:rPr>
-        <w:t>GridSearchCV</w:t>
-      </w:r>
-      <w:proofErr w:type="spellEnd"/>
-      <w:r>
-        <w:rPr>
-          <w:lang w:val="fr-FR"/>
-        </w:rPr>
-        <w:t xml:space="preserve">, </w:t>
-      </w:r>
-      <w:proofErr w:type="spellStart"/>
-      <w:r>
-        <w:rPr>
-          <w:lang w:val="fr-FR"/>
-        </w:rPr>
-        <w:t>LazyPredict</w:t>
-      </w:r>
-      <w:proofErr w:type="spellEnd"/>
-      <w:r>
-        <w:rPr>
-          <w:lang w:val="fr-FR"/>
-        </w:rPr>
-        <w:t>, Deep Learning)</w:t>
-      </w:r>
-      <w:r>
-        <w:rPr>
-          <w:lang w:val="fr-FR"/>
-        </w:rPr>
-        <w:br/>
-        <w:t>- Améliorer l’interface utilisateur (responsive, plus d’interactions)</w:t>
-      </w:r>
     </w:p>
     <w:p>
       <w:pPr>
@@ -1106,7 +877,7 @@
         <w:rPr>
           <w:lang w:val="fr-FR"/>
         </w:rPr>
-        <w:t>7. Mode d’emploi pour l’utilisateur</w:t>
+        <w:t>pages/evaluation.py</w:t>
       </w:r>
     </w:p>
     <w:p>
@@ -1119,110 +890,134 @@
         <w:rPr>
           <w:lang w:val="fr-FR"/>
         </w:rPr>
-        <w:t>1. Cloner le dépôt Git</w:t>
-      </w:r>
-      <w:r>
-        <w:rPr>
-          <w:lang w:val="fr-FR"/>
-        </w:rPr>
-        <w:br/>
-        <w:t>2. Installer les dépendances via :</w:t>
-      </w:r>
-      <w:r>
-        <w:rPr>
-          <w:lang w:val="fr-FR"/>
-        </w:rPr>
-        <w:br/>
-        <w:t xml:space="preserve">   python setup.py</w:t>
-      </w:r>
-      <w:r>
-        <w:rPr>
-          <w:lang w:val="fr-FR"/>
-        </w:rPr>
-        <w:br/>
-        <w:t>3. Lancer l’application :</w:t>
-      </w:r>
-      <w:r>
-        <w:rPr>
-          <w:lang w:val="fr-FR"/>
-        </w:rPr>
-        <w:br/>
-        <w:t xml:space="preserve">   python run.py</w:t>
-      </w:r>
-      <w:r>
-        <w:rPr>
-          <w:lang w:val="fr-FR"/>
-        </w:rPr>
-        <w:br/>
-        <w:t>4. Utiliser la sidebar pour naviguer entre :</w:t>
-      </w:r>
-      <w:r>
-        <w:rPr>
-          <w:lang w:val="fr-FR"/>
-        </w:rPr>
-        <w:br/>
-        <w:t xml:space="preserve">   - Exploration</w:t>
-      </w:r>
-      <w:r>
-        <w:rPr>
-          <w:lang w:val="fr-FR"/>
-        </w:rPr>
-        <w:br/>
-        <w:t xml:space="preserve">   - Prétraitement</w:t>
-      </w:r>
-      <w:r>
-        <w:rPr>
-          <w:lang w:val="fr-FR"/>
-        </w:rPr>
-        <w:br/>
-        <w:t xml:space="preserve">   - Modélisation</w:t>
-      </w:r>
-      <w:r>
-        <w:rPr>
-          <w:lang w:val="fr-FR"/>
-        </w:rPr>
-        <w:br/>
-        <w:t xml:space="preserve">   - Évaluation</w:t>
-      </w:r>
-      <w:r>
-        <w:rPr>
-          <w:lang w:val="fr-FR"/>
-        </w:rPr>
-        <w:br/>
-        <w:t>5. Interagir avec les options disponibles dans chaque page</w:t>
+        <w:t>Module d’évaluation et prédiction :</w:t>
       </w:r>
     </w:p>
     <w:p>
       <w:pPr>
-        <w:pStyle w:val="Titre2"/>
-        <w:rPr>
-          <w:lang w:val="fr-FR"/>
-        </w:rPr>
-      </w:pPr>
-      <w:r>
-        <w:rPr>
-          <w:lang w:val="fr-FR"/>
-        </w:rPr>
-        <w:t>8. Ressources et références</w:t>
-      </w:r>
+        <w:pStyle w:val="Listepuces"/>
+        <w:rPr>
+          <w:lang w:val="fr-FR"/>
+        </w:rPr>
+      </w:pPr>
+      <w:r>
+        <w:rPr>
+          <w:lang w:val="fr-FR"/>
+        </w:rPr>
+        <w:t xml:space="preserve">- Chargement des modèles, encodeurs, et </w:t>
+      </w:r>
+      <w:proofErr w:type="spellStart"/>
+      <w:r>
+        <w:rPr>
+          <w:lang w:val="fr-FR"/>
+        </w:rPr>
+        <w:t>features</w:t>
+      </w:r>
+      <w:proofErr w:type="spellEnd"/>
     </w:p>
     <w:p>
       <w:pPr>
-        <w:rPr>
-          <w:lang w:val="fr-FR"/>
-        </w:rPr>
-      </w:pPr>
-      <w:r>
-        <w:rPr>
-          <w:lang w:val="fr-FR"/>
-        </w:rPr>
-        <w:t xml:space="preserve">- Documentation officielle </w:t>
+        <w:pStyle w:val="Listepuces"/>
+        <w:rPr>
+          <w:lang w:val="fr-FR"/>
+        </w:rPr>
+      </w:pPr>
+      <w:r>
+        <w:rPr>
+          <w:lang w:val="fr-FR"/>
+        </w:rPr>
+        <w:t xml:space="preserve">- Interface utilisateur pour saisie manuelle ou </w:t>
       </w:r>
       <w:proofErr w:type="spellStart"/>
       <w:r>
         <w:rPr>
           <w:lang w:val="fr-FR"/>
         </w:rPr>
+        <w:t>upload</w:t>
+      </w:r>
+      <w:proofErr w:type="spellEnd"/>
+      <w:r>
+        <w:rPr>
+          <w:lang w:val="fr-FR"/>
+        </w:rPr>
+        <w:t xml:space="preserve"> CSV</w:t>
+      </w:r>
+    </w:p>
+    <w:p>
+      <w:pPr>
+        <w:pStyle w:val="Listepuces"/>
+      </w:pPr>
+      <w:r>
+        <w:t xml:space="preserve">- Imputation </w:t>
+      </w:r>
+      <w:proofErr w:type="spellStart"/>
+      <w:r>
+        <w:t>automatique</w:t>
+      </w:r>
+      <w:proofErr w:type="spellEnd"/>
+      <w:r>
+        <w:t xml:space="preserve"> des valeurs manquantes</w:t>
+      </w:r>
+    </w:p>
+    <w:p>
+      <w:pPr>
+        <w:pStyle w:val="Listepuces"/>
+        <w:rPr>
+          <w:lang w:val="fr-FR"/>
+        </w:rPr>
+      </w:pPr>
+      <w:r>
+        <w:rPr>
+          <w:lang w:val="fr-FR"/>
+        </w:rPr>
+        <w:t>- Prédiction et affichage des résultats avec probabilités</w:t>
+      </w:r>
+    </w:p>
+    <w:p>
+      <w:pPr>
+        <w:pStyle w:val="Listepuces"/>
+        <w:rPr>
+          <w:lang w:val="fr-FR"/>
+        </w:rPr>
+      </w:pPr>
+      <w:r>
+        <w:rPr>
+          <w:lang w:val="fr-FR"/>
+        </w:rPr>
+        <w:t>- Gestion des erreurs et validation des entrées</w:t>
+      </w:r>
+    </w:p>
+    <w:p>
+      <w:pPr>
+        <w:pStyle w:val="Titre2"/>
+        <w:rPr>
+          <w:lang w:val="fr-FR"/>
+        </w:rPr>
+      </w:pPr>
+      <w:r>
+        <w:rPr>
+          <w:lang w:val="fr-FR"/>
+        </w:rPr>
+        <w:t>pages/app.py</w:t>
+      </w:r>
+    </w:p>
+    <w:p>
+      <w:pPr>
+        <w:rPr>
+          <w:lang w:val="fr-FR"/>
+        </w:rPr>
+      </w:pPr>
+      <w:r>
+        <w:rPr>
+          <w:lang w:val="fr-FR"/>
+        </w:rPr>
+        <w:t xml:space="preserve">Point d’entrée </w:t>
+      </w:r>
+      <w:proofErr w:type="spellStart"/>
+      <w:r>
+        <w:rPr>
+          <w:lang w:val="fr-FR"/>
+        </w:rPr>
         <w:t>Streamlit</w:t>
       </w:r>
       <w:proofErr w:type="spellEnd"/>
@@ -1230,48 +1025,526 @@
         <w:rPr>
           <w:lang w:val="fr-FR"/>
         </w:rPr>
-        <w:t xml:space="preserve"> : https://docs.streamlit.io</w:t>
-      </w:r>
-      <w:r>
-        <w:rPr>
-          <w:lang w:val="fr-FR"/>
-        </w:rPr>
-        <w:br/>
+        <w:t xml:space="preserve"> qui gère la navigation entre les modules via une sidebar. Permet de lancer l’une des pages selon le choix utilisateur.</w:t>
+      </w:r>
+    </w:p>
+    <w:p>
+      <w:pPr>
+        <w:pStyle w:val="Titre1"/>
+        <w:rPr>
+          <w:lang w:val="fr-FR"/>
+        </w:rPr>
+      </w:pPr>
+      <w:r>
+        <w:rPr>
+          <w:lang w:val="fr-FR"/>
+        </w:rPr>
+        <w:t>4. Scripts utilitaires</w:t>
+      </w:r>
+    </w:p>
+    <w:p>
+      <w:pPr>
+        <w:pStyle w:val="Titre2"/>
+        <w:rPr>
+          <w:lang w:val="fr-FR"/>
+        </w:rPr>
+      </w:pPr>
+      <w:r>
+        <w:rPr>
+          <w:lang w:val="fr-FR"/>
+        </w:rPr>
+        <w:t>setup.py</w:t>
+      </w:r>
+    </w:p>
+    <w:p>
+      <w:pPr>
+        <w:rPr>
+          <w:lang w:val="fr-FR"/>
+        </w:rPr>
+      </w:pPr>
+      <w:r>
+        <w:rPr>
+          <w:lang w:val="fr-FR"/>
+        </w:rPr>
+        <w:t xml:space="preserve">Script automatisant l’installation des dépendances Python et de l’environnement virtuel. Il lit requirements.txt et exécute </w:t>
+      </w:r>
+      <w:proofErr w:type="spellStart"/>
+      <w:r>
+        <w:rPr>
+          <w:lang w:val="fr-FR"/>
+        </w:rPr>
+        <w:t>pip</w:t>
+      </w:r>
+      <w:proofErr w:type="spellEnd"/>
+      <w:r>
+        <w:rPr>
+          <w:lang w:val="fr-FR"/>
+        </w:rPr>
+        <w:t xml:space="preserve"> </w:t>
+      </w:r>
+      <w:proofErr w:type="spellStart"/>
+      <w:r>
+        <w:rPr>
+          <w:lang w:val="fr-FR"/>
+        </w:rPr>
+        <w:t>install</w:t>
+      </w:r>
+      <w:proofErr w:type="spellEnd"/>
+      <w:r>
+        <w:rPr>
+          <w:lang w:val="fr-FR"/>
+        </w:rPr>
+        <w:t xml:space="preserve"> pour configurer l’environnement.</w:t>
+      </w:r>
+    </w:p>
+    <w:p>
+      <w:pPr>
+        <w:pStyle w:val="Listepuces"/>
+      </w:pPr>
+      <w:r>
+        <w:t>Usage :</w:t>
+      </w:r>
+    </w:p>
+    <w:p>
+      <w:pPr>
+        <w:pStyle w:val="Listepuces2"/>
+      </w:pPr>
+      <w:r>
+        <w:t>python setup.py</w:t>
+      </w:r>
+    </w:p>
+    <w:p>
+      <w:pPr>
+        <w:pStyle w:val="Titre2"/>
+      </w:pPr>
+      <w:r>
+        <w:t>run.py</w:t>
+      </w:r>
+    </w:p>
+    <w:p>
+      <w:pPr>
+        <w:rPr>
+          <w:lang w:val="fr-FR"/>
+        </w:rPr>
+      </w:pPr>
+      <w:r>
+        <w:rPr>
+          <w:lang w:val="fr-FR"/>
+        </w:rPr>
+        <w:t xml:space="preserve">Script de démarrage principal de l’application </w:t>
+      </w:r>
+      <w:proofErr w:type="spellStart"/>
+      <w:r>
+        <w:rPr>
+          <w:lang w:val="fr-FR"/>
+        </w:rPr>
+        <w:t>Streamlit</w:t>
+      </w:r>
+      <w:proofErr w:type="spellEnd"/>
+      <w:r>
+        <w:rPr>
+          <w:lang w:val="fr-FR"/>
+        </w:rPr>
+        <w:t>, qui importe et lance le module pages/app.py.</w:t>
+      </w:r>
+    </w:p>
+    <w:p>
+      <w:pPr>
+        <w:pStyle w:val="Listepuces"/>
+      </w:pPr>
+      <w:r>
+        <w:t>Usage :</w:t>
+      </w:r>
+    </w:p>
+    <w:p>
+      <w:pPr>
+        <w:pStyle w:val="Listepuces2"/>
+      </w:pPr>
+      <w:r>
+        <w:t>python run.py</w:t>
+      </w:r>
+    </w:p>
+    <w:p>
+      <w:pPr>
+        <w:pStyle w:val="Listepuces2"/>
+      </w:pPr>
+      <w:r>
+        <w:t>ou</w:t>
+      </w:r>
+    </w:p>
+    <w:p>
+      <w:pPr>
+        <w:pStyle w:val="Listepuces2"/>
+      </w:pPr>
+      <w:r>
+        <w:t>streamlit run run.py</w:t>
+      </w:r>
+    </w:p>
+    <w:p>
+      <w:pPr>
+        <w:pStyle w:val="Titre1"/>
+      </w:pPr>
+      <w:r>
+        <w:t>5. Fonctionnalités implémentées</w:t>
+      </w:r>
+    </w:p>
+    <w:p>
+      <w:r>
+        <w:t>- Chargement dynamique du dataset local</w:t>
+      </w:r>
+    </w:p>
+    <w:p>
+      <w:pPr>
+        <w:rPr>
+          <w:lang w:val="fr-FR"/>
+        </w:rPr>
+      </w:pPr>
+      <w:r>
+        <w:rPr>
+          <w:lang w:val="fr-FR"/>
+        </w:rPr>
+        <w:t>- Exploration interactive des données (statistiques, graphiques)</w:t>
+      </w:r>
+    </w:p>
+    <w:p>
+      <w:pPr>
+        <w:rPr>
+          <w:lang w:val="fr-FR"/>
+        </w:rPr>
+      </w:pPr>
+      <w:r>
+        <w:rPr>
+          <w:lang w:val="fr-FR"/>
+        </w:rPr>
+        <w:t>- Gestion avancée du prétraitement (imputation et suppression de colonnes)</w:t>
+      </w:r>
+    </w:p>
+    <w:p>
+      <w:pPr>
+        <w:rPr>
+          <w:lang w:val="fr-FR"/>
+        </w:rPr>
+      </w:pPr>
+      <w:r>
+        <w:rPr>
+          <w:lang w:val="fr-FR"/>
+        </w:rPr>
+        <w:t xml:space="preserve">- Modélisation ML avec pipeline complet (split, fit, </w:t>
+      </w:r>
+      <w:proofErr w:type="spellStart"/>
+      <w:r>
+        <w:rPr>
+          <w:lang w:val="fr-FR"/>
+        </w:rPr>
+        <w:t>predict</w:t>
+      </w:r>
+      <w:proofErr w:type="spellEnd"/>
+      <w:r>
+        <w:rPr>
+          <w:lang w:val="fr-FR"/>
+        </w:rPr>
+        <w:t>)</w:t>
+      </w:r>
+    </w:p>
+    <w:p>
+      <w:pPr>
+        <w:rPr>
+          <w:lang w:val="fr-FR"/>
+        </w:rPr>
+      </w:pPr>
+      <w:r>
+        <w:rPr>
+          <w:lang w:val="fr-FR"/>
+        </w:rPr>
+        <w:lastRenderedPageBreak/>
+        <w:t>- Évaluation détaillée des modèles avec métriques et graphiques</w:t>
+      </w:r>
+    </w:p>
+    <w:p>
+      <w:pPr>
+        <w:rPr>
+          <w:lang w:val="fr-FR"/>
+        </w:rPr>
+      </w:pPr>
+      <w:r>
+        <w:rPr>
+          <w:lang w:val="fr-FR"/>
+        </w:rPr>
+        <w:t>- Navigation fluide entre modules via sidebar</w:t>
+      </w:r>
+    </w:p>
+    <w:p>
+      <w:pPr>
+        <w:rPr>
+          <w:lang w:val="fr-FR"/>
+        </w:rPr>
+      </w:pPr>
+      <w:r>
+        <w:rPr>
+          <w:lang w:val="fr-FR"/>
+        </w:rPr>
+        <w:t>- Saisie manuelle ou via CSV des données pour prédiction</w:t>
+      </w:r>
+    </w:p>
+    <w:p>
+      <w:pPr>
+        <w:rPr>
+          <w:lang w:val="fr-FR"/>
+        </w:rPr>
+      </w:pPr>
+      <w:r>
+        <w:rPr>
+          <w:lang w:val="fr-FR"/>
+        </w:rPr>
+        <w:t>- Imputation automatique des données manquantes dans l’évaluation</w:t>
+      </w:r>
+    </w:p>
+    <w:p>
+      <w:pPr>
+        <w:rPr>
+          <w:lang w:val="fr-FR"/>
+        </w:rPr>
+      </w:pPr>
+      <w:r>
+        <w:rPr>
+          <w:lang w:val="fr-FR"/>
+        </w:rPr>
+        <w:t>- Affichage des résultats avec probabilités et labels décodés</w:t>
+      </w:r>
+    </w:p>
+    <w:p>
+      <w:pPr>
+        <w:pStyle w:val="Titre1"/>
+        <w:rPr>
+          <w:lang w:val="fr-FR"/>
+        </w:rPr>
+      </w:pPr>
+      <w:r>
+        <w:rPr>
+          <w:lang w:val="fr-FR"/>
+        </w:rPr>
+        <w:t>6. Points à valider / amélioration</w:t>
+      </w:r>
+    </w:p>
+    <w:p>
+      <w:pPr>
+        <w:rPr>
+          <w:lang w:val="fr-FR"/>
+        </w:rPr>
+      </w:pPr>
+      <w:r>
+        <w:rPr>
+          <w:lang w:val="fr-FR"/>
+        </w:rPr>
+        <w:t xml:space="preserve">- Intégrer la sélection automatique de la </w:t>
+      </w:r>
+      <w:proofErr w:type="spellStart"/>
+      <w:r>
+        <w:rPr>
+          <w:lang w:val="fr-FR"/>
+        </w:rPr>
+        <w:t>target</w:t>
+      </w:r>
+      <w:proofErr w:type="spellEnd"/>
+      <w:r>
+        <w:rPr>
+          <w:lang w:val="fr-FR"/>
+        </w:rPr>
+        <w:t xml:space="preserve"> dans la modélisation</w:t>
+      </w:r>
+    </w:p>
+    <w:p>
+      <w:pPr>
+        <w:rPr>
+          <w:lang w:val="fr-FR"/>
+        </w:rPr>
+      </w:pPr>
+      <w:r>
+        <w:rPr>
+          <w:lang w:val="fr-FR"/>
+        </w:rPr>
+        <w:t>- Ajouter la possibilité d’importer de nouvelles données utilisateurs pour prédiction</w:t>
+      </w:r>
+    </w:p>
+    <w:p>
+      <w:pPr>
+        <w:rPr>
+          <w:lang w:val="fr-FR"/>
+        </w:rPr>
+      </w:pPr>
+      <w:r>
+        <w:rPr>
+          <w:lang w:val="fr-FR"/>
+        </w:rPr>
+        <w:t>- Enregistrer et charger des modèles ML (sérialisation) de façon robuste</w:t>
+      </w:r>
+    </w:p>
+    <w:p>
+      <w:pPr>
+        <w:rPr>
+          <w:lang w:val="fr-FR"/>
+        </w:rPr>
+      </w:pPr>
+      <w:r>
+        <w:rPr>
+          <w:lang w:val="fr-FR"/>
+        </w:rPr>
+        <w:t>- Ajouter plusieurs algorithmes ML dans la sélection avec hyperparamètres réglables</w:t>
+      </w:r>
+    </w:p>
+    <w:p>
+      <w:pPr>
+        <w:rPr>
+          <w:lang w:val="fr-FR"/>
+        </w:rPr>
+      </w:pPr>
+      <w:r>
+        <w:rPr>
+          <w:lang w:val="fr-FR"/>
+        </w:rPr>
+        <w:t>- Optimiser la gestion des données catégorielles (encodage, gestion de texte)</w:t>
+      </w:r>
+    </w:p>
+    <w:p>
+      <w:pPr>
+        <w:rPr>
+          <w:lang w:val="fr-FR"/>
+        </w:rPr>
+      </w:pPr>
+      <w:r>
+        <w:rPr>
+          <w:lang w:val="fr-FR"/>
+        </w:rPr>
+        <w:t>- Implémenter des fonctionnalités avancées (GridSearchCV, LazyPredict, Deep Learning)</w:t>
+      </w:r>
+    </w:p>
+    <w:p>
+      <w:pPr>
+        <w:rPr>
+          <w:lang w:val="fr-FR"/>
+        </w:rPr>
+      </w:pPr>
+      <w:r>
+        <w:rPr>
+          <w:lang w:val="fr-FR"/>
+        </w:rPr>
+        <w:t>- Améliorer l’interface utilisateur (responsive, plus d’interactions)</w:t>
+      </w:r>
+    </w:p>
+    <w:p>
+      <w:pPr>
+        <w:pStyle w:val="Titre1"/>
+        <w:rPr>
+          <w:lang w:val="fr-FR"/>
+        </w:rPr>
+      </w:pPr>
+      <w:r>
+        <w:rPr>
+          <w:lang w:val="fr-FR"/>
+        </w:rPr>
+        <w:t>7. Mode d’emploi pour l’utilisateur</w:t>
+      </w:r>
+    </w:p>
+    <w:p>
+      <w:pPr>
+        <w:rPr>
+          <w:lang w:val="fr-FR"/>
+        </w:rPr>
+      </w:pPr>
+      <w:r>
+        <w:rPr>
+          <w:lang w:val="fr-FR"/>
+        </w:rPr>
+        <w:t>1. Cloner le dépôt Git</w:t>
+      </w:r>
+    </w:p>
+    <w:p>
+      <w:pPr>
+        <w:rPr>
+          <w:lang w:val="fr-FR"/>
+        </w:rPr>
+      </w:pPr>
+      <w:r>
+        <w:rPr>
+          <w:lang w:val="fr-FR"/>
+        </w:rPr>
+        <w:t>2. Installer les dépendances via : python setup.py</w:t>
+      </w:r>
+    </w:p>
+    <w:p>
+      <w:pPr>
+        <w:rPr>
+          <w:lang w:val="fr-FR"/>
+        </w:rPr>
+      </w:pPr>
+      <w:r>
+        <w:rPr>
+          <w:lang w:val="fr-FR"/>
+        </w:rPr>
+        <w:t>3. Lancer l’application : python run.py</w:t>
+      </w:r>
+    </w:p>
+    <w:p>
+      <w:pPr>
+        <w:rPr>
+          <w:lang w:val="fr-FR"/>
+        </w:rPr>
+      </w:pPr>
+      <w:r>
+        <w:rPr>
+          <w:lang w:val="fr-FR"/>
+        </w:rPr>
+        <w:t>4. Utiliser la sidebar pour naviguer entre : Exploration, Prétraitement, Modélisation, Évaluation</w:t>
+      </w:r>
+    </w:p>
+    <w:p>
+      <w:pPr>
+        <w:rPr>
+          <w:lang w:val="fr-FR"/>
+        </w:rPr>
+      </w:pPr>
+      <w:r>
+        <w:rPr>
+          <w:lang w:val="fr-FR"/>
+        </w:rPr>
+        <w:t>5. Interagir avec les options disponibles dans chaque page</w:t>
+      </w:r>
+    </w:p>
+    <w:p>
+      <w:pPr>
+        <w:pStyle w:val="Titre1"/>
+        <w:rPr>
+          <w:lang w:val="fr-FR"/>
+        </w:rPr>
+      </w:pPr>
+      <w:r>
+        <w:rPr>
+          <w:lang w:val="fr-FR"/>
+        </w:rPr>
+        <w:t>8. Ressources et références</w:t>
+      </w:r>
+    </w:p>
+    <w:p>
+      <w:pPr>
+        <w:rPr>
+          <w:lang w:val="fr-FR"/>
+        </w:rPr>
+      </w:pPr>
+      <w:r>
+        <w:rPr>
+          <w:lang w:val="fr-FR"/>
+        </w:rPr>
+        <w:t>- Documentation officielle Streamlit : https://docs.streamlit.io</w:t>
+      </w:r>
+    </w:p>
+    <w:p>
+      <w:r>
         <w:t>- Cours LinkedIn Learning sur Python pour la Data Science</w:t>
       </w:r>
-      <w:r>
-        <w:rPr>
-          <w:lang w:val="fr-FR"/>
-        </w:rPr>
-        <w:br/>
-      </w:r>
-      <w:r>
-        <w:rPr>
-          <w:lang w:val="fr-FR"/>
-        </w:rPr>
-        <w:lastRenderedPageBreak/>
-        <w:t xml:space="preserve">- Documentation </w:t>
-      </w:r>
-      <w:proofErr w:type="spellStart"/>
-      <w:r>
-        <w:rPr>
-          <w:lang w:val="fr-FR"/>
-        </w:rPr>
-        <w:t>scikit-learn</w:t>
-      </w:r>
-      <w:proofErr w:type="spellEnd"/>
-      <w:r>
-        <w:rPr>
-          <w:lang w:val="fr-FR"/>
-        </w:rPr>
-        <w:t xml:space="preserve"> : https://scikit-learn.org</w:t>
-      </w:r>
-      <w:r>
-        <w:rPr>
-          <w:lang w:val="fr-FR"/>
-        </w:rPr>
-        <w:br/>
-        <w:t>- Tutoriels sur gestion des données, imputation et modélisation ML</w:t>
+    </w:p>
+    <w:p>
+      <w:r>
+        <w:t>- Documentation scikit-learn : https://scikit-learn.org</w:t>
       </w:r>
     </w:p>
     <w:sectPr>
@@ -1457,31 +1730,31 @@
       </w:rPr>
     </w:lvl>
   </w:abstractNum>
-  <w:num w:numId="1" w16cid:durableId="1088690662">
+  <w:num w:numId="1" w16cid:durableId="1414208057">
     <w:abstractNumId w:val="8"/>
   </w:num>
-  <w:num w:numId="2" w16cid:durableId="711270413">
+  <w:num w:numId="2" w16cid:durableId="1407265055">
     <w:abstractNumId w:val="6"/>
   </w:num>
-  <w:num w:numId="3" w16cid:durableId="1231386321">
+  <w:num w:numId="3" w16cid:durableId="1721705541">
     <w:abstractNumId w:val="5"/>
   </w:num>
-  <w:num w:numId="4" w16cid:durableId="989020901">
+  <w:num w:numId="4" w16cid:durableId="1029180778">
     <w:abstractNumId w:val="4"/>
   </w:num>
-  <w:num w:numId="5" w16cid:durableId="1660570873">
+  <w:num w:numId="5" w16cid:durableId="322515892">
     <w:abstractNumId w:val="7"/>
   </w:num>
-  <w:num w:numId="6" w16cid:durableId="1096438398">
+  <w:num w:numId="6" w16cid:durableId="709961679">
     <w:abstractNumId w:val="3"/>
   </w:num>
-  <w:num w:numId="7" w16cid:durableId="2136749372">
+  <w:num w:numId="7" w16cid:durableId="1673604336">
     <w:abstractNumId w:val="2"/>
   </w:num>
-  <w:num w:numId="8" w16cid:durableId="367804670">
+  <w:num w:numId="8" w16cid:durableId="1433863726">
     <w:abstractNumId w:val="1"/>
   </w:num>
-  <w:num w:numId="9" w16cid:durableId="1393306237">
+  <w:num w:numId="9" w16cid:durableId="307706697">
     <w:abstractNumId w:val="0"/>
   </w:num>
 </w:numbering>

</xml_diff>

<commit_message>
Ajout d'un modele d'ia deep learning et modification de la documentation
</commit_message>
<xml_diff>
--- a/Dossier_Technique_Projet_ML_Vin.docx
+++ b/Dossier_Technique_Projet_ML_Vin.docx
@@ -5,18 +5,22 @@
     <w:p>
       <w:pPr>
         <w:pStyle w:val="Titre"/>
-        <w:jc w:val="center"/>
-        <w:rPr>
-          <w:lang w:val="fr-FR"/>
-        </w:rPr>
-      </w:pPr>
-      <w:r>
-        <w:rPr>
+        <w:rPr>
+          <w:rFonts w:ascii="Times New Roman" w:hAnsi="Times New Roman" w:cs="Times New Roman"/>
+          <w:lang w:val="fr-FR"/>
+        </w:rPr>
+      </w:pPr>
+      <w:r>
+        <w:rPr>
+          <w:rFonts w:ascii="Times New Roman" w:hAnsi="Times New Roman" w:cs="Times New Roman"/>
           <w:lang w:val="fr-FR"/>
         </w:rPr>
         <w:t xml:space="preserve">Dossier Technique - Projet Machine Learning Vin </w:t>
       </w:r>
       <w:r>
+        <w:rPr>
+          <w:rFonts w:ascii="Segoe UI Emoji" w:hAnsi="Segoe UI Emoji" w:cs="Segoe UI Emoji"/>
+        </w:rPr>
         <w:t>🍷</w:t>
       </w:r>
     </w:p>
@@ -24,11 +28,13 @@
       <w:pPr>
         <w:pStyle w:val="Titre1"/>
         <w:rPr>
-          <w:lang w:val="fr-FR"/>
-        </w:rPr>
-      </w:pPr>
-      <w:r>
-        <w:rPr>
+          <w:rFonts w:ascii="Times New Roman" w:hAnsi="Times New Roman" w:cs="Times New Roman"/>
+          <w:lang w:val="fr-FR"/>
+        </w:rPr>
+      </w:pPr>
+      <w:r>
+        <w:rPr>
+          <w:rFonts w:ascii="Times New Roman" w:hAnsi="Times New Roman" w:cs="Times New Roman"/>
           <w:lang w:val="fr-FR"/>
         </w:rPr>
         <w:t>Table des matières</w:t>
@@ -37,11 +43,13 @@
     <w:p>
       <w:pPr>
         <w:rPr>
-          <w:lang w:val="fr-FR"/>
-        </w:rPr>
-      </w:pPr>
-      <w:r>
-        <w:rPr>
+          <w:rFonts w:ascii="Times New Roman" w:hAnsi="Times New Roman" w:cs="Times New Roman"/>
+          <w:lang w:val="fr-FR"/>
+        </w:rPr>
+      </w:pPr>
+      <w:r>
+        <w:rPr>
+          <w:rFonts w:ascii="Times New Roman" w:hAnsi="Times New Roman" w:cs="Times New Roman"/>
           <w:lang w:val="fr-FR"/>
         </w:rPr>
         <w:t>1. Présentation du projet</w:t>
@@ -50,11 +58,13 @@
     <w:p>
       <w:pPr>
         <w:rPr>
-          <w:lang w:val="fr-FR"/>
-        </w:rPr>
-      </w:pPr>
-      <w:r>
-        <w:rPr>
+          <w:rFonts w:ascii="Times New Roman" w:hAnsi="Times New Roman" w:cs="Times New Roman"/>
+          <w:lang w:val="fr-FR"/>
+        </w:rPr>
+      </w:pPr>
+      <w:r>
+        <w:rPr>
+          <w:rFonts w:ascii="Times New Roman" w:hAnsi="Times New Roman" w:cs="Times New Roman"/>
           <w:lang w:val="fr-FR"/>
         </w:rPr>
         <w:t>2. Architecture et organisation du code</w:t>
@@ -63,11 +73,13 @@
     <w:p>
       <w:pPr>
         <w:rPr>
-          <w:lang w:val="fr-FR"/>
-        </w:rPr>
-      </w:pPr>
-      <w:r>
-        <w:rPr>
+          <w:rFonts w:ascii="Times New Roman" w:hAnsi="Times New Roman" w:cs="Times New Roman"/>
+          <w:lang w:val="fr-FR"/>
+        </w:rPr>
+      </w:pPr>
+      <w:r>
+        <w:rPr>
+          <w:rFonts w:ascii="Times New Roman" w:hAnsi="Times New Roman" w:cs="Times New Roman"/>
           <w:lang w:val="fr-FR"/>
         </w:rPr>
         <w:t>3. Description des modules</w:t>
@@ -76,11 +88,13 @@
     <w:p>
       <w:pPr>
         <w:rPr>
-          <w:lang w:val="fr-FR"/>
-        </w:rPr>
-      </w:pPr>
-      <w:r>
-        <w:rPr>
+          <w:rFonts w:ascii="Times New Roman" w:hAnsi="Times New Roman" w:cs="Times New Roman"/>
+          <w:lang w:val="fr-FR"/>
+        </w:rPr>
+      </w:pPr>
+      <w:r>
+        <w:rPr>
+          <w:rFonts w:ascii="Times New Roman" w:hAnsi="Times New Roman" w:cs="Times New Roman"/>
           <w:lang w:val="fr-FR"/>
         </w:rPr>
         <w:t>4. Scripts utilitaires</w:t>
@@ -89,11 +103,13 @@
     <w:p>
       <w:pPr>
         <w:rPr>
-          <w:lang w:val="fr-FR"/>
-        </w:rPr>
-      </w:pPr>
-      <w:r>
-        <w:rPr>
+          <w:rFonts w:ascii="Times New Roman" w:hAnsi="Times New Roman" w:cs="Times New Roman"/>
+          <w:lang w:val="fr-FR"/>
+        </w:rPr>
+      </w:pPr>
+      <w:r>
+        <w:rPr>
+          <w:rFonts w:ascii="Times New Roman" w:hAnsi="Times New Roman" w:cs="Times New Roman"/>
           <w:lang w:val="fr-FR"/>
         </w:rPr>
         <w:t>5. Fonctionnalités implémentées</w:t>
@@ -102,174 +118,330 @@
     <w:p>
       <w:pPr>
         <w:rPr>
-          <w:lang w:val="fr-FR"/>
-        </w:rPr>
-      </w:pPr>
-      <w:r>
-        <w:rPr>
-          <w:lang w:val="fr-FR"/>
-        </w:rPr>
-        <w:t>6. Points à valider / amélioration</w:t>
+          <w:rFonts w:ascii="Times New Roman" w:hAnsi="Times New Roman" w:cs="Times New Roman"/>
+          <w:lang w:val="fr-FR"/>
+        </w:rPr>
+      </w:pPr>
+      <w:r>
+        <w:rPr>
+          <w:rFonts w:ascii="Times New Roman" w:hAnsi="Times New Roman" w:cs="Times New Roman"/>
+          <w:lang w:val="fr-FR"/>
+        </w:rPr>
+        <w:t>6</w:t>
+      </w:r>
+      <w:r>
+        <w:rPr>
+          <w:rFonts w:ascii="Times New Roman" w:hAnsi="Times New Roman" w:cs="Times New Roman"/>
+          <w:lang w:val="fr-FR"/>
+        </w:rPr>
+        <w:t>. Mode d’emploi pour l’utilisateur</w:t>
       </w:r>
     </w:p>
     <w:p>
       <w:pPr>
         <w:rPr>
-          <w:lang w:val="fr-FR"/>
-        </w:rPr>
-      </w:pPr>
-      <w:r>
-        <w:rPr>
-          <w:lang w:val="fr-FR"/>
-        </w:rPr>
-        <w:t>7. Mode d’emploi pour l’utilisateur</w:t>
+          <w:rFonts w:ascii="Times New Roman" w:hAnsi="Times New Roman" w:cs="Times New Roman"/>
+          <w:lang w:val="fr-FR"/>
+        </w:rPr>
+      </w:pPr>
+      <w:r>
+        <w:rPr>
+          <w:rFonts w:ascii="Times New Roman" w:hAnsi="Times New Roman" w:cs="Times New Roman"/>
+          <w:lang w:val="fr-FR"/>
+        </w:rPr>
+        <w:t>7</w:t>
+      </w:r>
+      <w:r>
+        <w:rPr>
+          <w:rFonts w:ascii="Times New Roman" w:hAnsi="Times New Roman" w:cs="Times New Roman"/>
+          <w:lang w:val="fr-FR"/>
+        </w:rPr>
+        <w:t>. Ressources et références</w:t>
       </w:r>
     </w:p>
     <w:p>
       <w:pPr>
-        <w:rPr>
-          <w:lang w:val="fr-FR"/>
-        </w:rPr>
-      </w:pPr>
-      <w:r>
-        <w:rPr>
-          <w:lang w:val="fr-FR"/>
-        </w:rPr>
-        <w:t>8. Ressources et références</w:t>
+        <w:pStyle w:val="Titre1"/>
+        <w:rPr>
+          <w:rFonts w:ascii="Times New Roman" w:hAnsi="Times New Roman" w:cs="Times New Roman"/>
+          <w:lang w:val="fr-FR"/>
+        </w:rPr>
+      </w:pPr>
+      <w:r>
+        <w:rPr>
+          <w:rFonts w:ascii="Times New Roman" w:hAnsi="Times New Roman" w:cs="Times New Roman"/>
+          <w:lang w:val="fr-FR"/>
+        </w:rPr>
+        <w:t>1. Présentation du projet</w:t>
       </w:r>
     </w:p>
     <w:p>
       <w:pPr>
-        <w:pStyle w:val="Titre1"/>
-        <w:rPr>
-          <w:lang w:val="fr-FR"/>
-        </w:rPr>
-      </w:pPr>
-      <w:r>
-        <w:rPr>
-          <w:lang w:val="fr-FR"/>
-        </w:rPr>
-        <w:t>1. Présentation du projet</w:t>
+        <w:rPr>
+          <w:rFonts w:ascii="Times New Roman" w:hAnsi="Times New Roman" w:cs="Times New Roman"/>
+          <w:lang w:val="fr-FR"/>
+        </w:rPr>
+      </w:pPr>
+      <w:r>
+        <w:rPr>
+          <w:rFonts w:ascii="Times New Roman" w:hAnsi="Times New Roman" w:cs="Times New Roman"/>
+          <w:lang w:val="fr-FR"/>
+        </w:rPr>
+        <w:t xml:space="preserve">Ce projet vise à développer une application interactive en Python avec </w:t>
+      </w:r>
+      <w:proofErr w:type="spellStart"/>
+      <w:r>
+        <w:rPr>
+          <w:rFonts w:ascii="Times New Roman" w:hAnsi="Times New Roman" w:cs="Times New Roman"/>
+          <w:lang w:val="fr-FR"/>
+        </w:rPr>
+        <w:t>Streamlit</w:t>
+      </w:r>
+      <w:proofErr w:type="spellEnd"/>
+      <w:r>
+        <w:rPr>
+          <w:rFonts w:ascii="Times New Roman" w:hAnsi="Times New Roman" w:cs="Times New Roman"/>
+          <w:lang w:val="fr-FR"/>
+        </w:rPr>
+        <w:t xml:space="preserve"> qui présente un pipeline complet de Machine Learning appliqué à un </w:t>
+      </w:r>
+      <w:proofErr w:type="spellStart"/>
+      <w:r>
+        <w:rPr>
+          <w:rFonts w:ascii="Times New Roman" w:hAnsi="Times New Roman" w:cs="Times New Roman"/>
+          <w:lang w:val="fr-FR"/>
+        </w:rPr>
+        <w:t>dataset</w:t>
+      </w:r>
+      <w:proofErr w:type="spellEnd"/>
+      <w:r>
+        <w:rPr>
+          <w:rFonts w:ascii="Times New Roman" w:hAnsi="Times New Roman" w:cs="Times New Roman"/>
+          <w:lang w:val="fr-FR"/>
+        </w:rPr>
+        <w:t xml:space="preserve"> de vins (vin.csv). L’application permet :</w:t>
+      </w:r>
+      <w:r>
+        <w:rPr>
+          <w:rFonts w:ascii="Times New Roman" w:hAnsi="Times New Roman" w:cs="Times New Roman"/>
+          <w:lang w:val="fr-FR"/>
+        </w:rPr>
+        <w:br/>
+        <w:t>- L’exploration des données</w:t>
+      </w:r>
+      <w:r>
+        <w:rPr>
+          <w:rFonts w:ascii="Times New Roman" w:hAnsi="Times New Roman" w:cs="Times New Roman"/>
+          <w:lang w:val="fr-FR"/>
+        </w:rPr>
+        <w:br/>
+        <w:t>- Le prétraitement avancé (gestion des valeurs manquantes par différentes stratégies, suppression de colonnes)</w:t>
+      </w:r>
+      <w:r>
+        <w:rPr>
+          <w:rFonts w:ascii="Times New Roman" w:hAnsi="Times New Roman" w:cs="Times New Roman"/>
+          <w:lang w:val="fr-FR"/>
+        </w:rPr>
+        <w:br/>
+        <w:t>- La modélisation avec différents algorithmes ML (</w:t>
+      </w:r>
+      <w:proofErr w:type="spellStart"/>
+      <w:r>
+        <w:rPr>
+          <w:rFonts w:ascii="Times New Roman" w:hAnsi="Times New Roman" w:cs="Times New Roman"/>
+          <w:lang w:val="fr-FR"/>
+        </w:rPr>
+        <w:t>Logistic</w:t>
+      </w:r>
+      <w:proofErr w:type="spellEnd"/>
+      <w:r>
+        <w:rPr>
+          <w:rFonts w:ascii="Times New Roman" w:hAnsi="Times New Roman" w:cs="Times New Roman"/>
+          <w:lang w:val="fr-FR"/>
+        </w:rPr>
+        <w:t xml:space="preserve"> </w:t>
+      </w:r>
+      <w:proofErr w:type="spellStart"/>
+      <w:r>
+        <w:rPr>
+          <w:rFonts w:ascii="Times New Roman" w:hAnsi="Times New Roman" w:cs="Times New Roman"/>
+          <w:lang w:val="fr-FR"/>
+        </w:rPr>
+        <w:t>Regression</w:t>
+      </w:r>
+      <w:proofErr w:type="spellEnd"/>
+      <w:r>
+        <w:rPr>
+          <w:rFonts w:ascii="Times New Roman" w:hAnsi="Times New Roman" w:cs="Times New Roman"/>
+          <w:lang w:val="fr-FR"/>
+        </w:rPr>
+        <w:t xml:space="preserve">, </w:t>
+      </w:r>
+      <w:proofErr w:type="spellStart"/>
+      <w:r>
+        <w:rPr>
+          <w:rFonts w:ascii="Times New Roman" w:hAnsi="Times New Roman" w:cs="Times New Roman"/>
+          <w:lang w:val="fr-FR"/>
+        </w:rPr>
+        <w:t>Random</w:t>
+      </w:r>
+      <w:proofErr w:type="spellEnd"/>
+      <w:r>
+        <w:rPr>
+          <w:rFonts w:ascii="Times New Roman" w:hAnsi="Times New Roman" w:cs="Times New Roman"/>
+          <w:lang w:val="fr-FR"/>
+        </w:rPr>
+        <w:t xml:space="preserve"> Forest, SVM) et Deep Learning (</w:t>
+      </w:r>
+      <w:proofErr w:type="spellStart"/>
+      <w:r>
+        <w:rPr>
+          <w:rFonts w:ascii="Times New Roman" w:hAnsi="Times New Roman" w:cs="Times New Roman"/>
+          <w:lang w:val="fr-FR"/>
+        </w:rPr>
+        <w:t>Keras</w:t>
+      </w:r>
+      <w:proofErr w:type="spellEnd"/>
+      <w:r>
+        <w:rPr>
+          <w:rFonts w:ascii="Times New Roman" w:hAnsi="Times New Roman" w:cs="Times New Roman"/>
+          <w:lang w:val="fr-FR"/>
+        </w:rPr>
+        <w:t>)</w:t>
+      </w:r>
+      <w:r>
+        <w:rPr>
+          <w:rFonts w:ascii="Times New Roman" w:hAnsi="Times New Roman" w:cs="Times New Roman"/>
+          <w:lang w:val="fr-FR"/>
+        </w:rPr>
+        <w:br/>
+        <w:t xml:space="preserve">- L’évaluation détaillée des modèles via métriques, visualisations, et comparaison rapide avec </w:t>
+      </w:r>
+      <w:proofErr w:type="spellStart"/>
+      <w:r>
+        <w:rPr>
+          <w:rFonts w:ascii="Times New Roman" w:hAnsi="Times New Roman" w:cs="Times New Roman"/>
+          <w:lang w:val="fr-FR"/>
+        </w:rPr>
+        <w:t>LazyPredict</w:t>
+      </w:r>
+      <w:proofErr w:type="spellEnd"/>
+      <w:r>
+        <w:rPr>
+          <w:rFonts w:ascii="Times New Roman" w:hAnsi="Times New Roman" w:cs="Times New Roman"/>
+          <w:lang w:val="fr-FR"/>
+        </w:rPr>
+        <w:br/>
+        <w:t xml:space="preserve">- L’optimisation automatique des hyperparamètres avec </w:t>
+      </w:r>
+      <w:proofErr w:type="spellStart"/>
+      <w:r>
+        <w:rPr>
+          <w:rFonts w:ascii="Times New Roman" w:hAnsi="Times New Roman" w:cs="Times New Roman"/>
+          <w:lang w:val="fr-FR"/>
+        </w:rPr>
+        <w:t>GridSearchCV</w:t>
+      </w:r>
+      <w:proofErr w:type="spellEnd"/>
+      <w:r>
+        <w:rPr>
+          <w:rFonts w:ascii="Times New Roman" w:hAnsi="Times New Roman" w:cs="Times New Roman"/>
+          <w:lang w:val="fr-FR"/>
+        </w:rPr>
+        <w:br/>
+        <w:t>- La prédiction interactive sur de nouvelles données, avec gestion automatique des valeurs manquantes</w:t>
       </w:r>
     </w:p>
     <w:p>
-      <w:r>
-        <w:rPr>
-          <w:lang w:val="fr-FR"/>
-        </w:rPr>
-        <w:t xml:space="preserve">Ce projet a pour objectif la réalisation d’une application interactive en Python avec </w:t>
-      </w:r>
-      <w:proofErr w:type="spellStart"/>
-      <w:r>
-        <w:rPr>
-          <w:lang w:val="fr-FR"/>
-        </w:rPr>
-        <w:t>Streamlit</w:t>
-      </w:r>
-      <w:proofErr w:type="spellEnd"/>
-      <w:r>
-        <w:rPr>
-          <w:lang w:val="fr-FR"/>
-        </w:rPr>
-        <w:t xml:space="preserve"> pour présenter un pipeline complet de Machine Learning sur un jeu de données de vin (vin.csv). </w:t>
-      </w:r>
-      <w:proofErr w:type="spellStart"/>
-      <w:r>
-        <w:t>L’application</w:t>
-      </w:r>
-      <w:proofErr w:type="spellEnd"/>
-      <w:r>
-        <w:t xml:space="preserve"> </w:t>
-      </w:r>
-      <w:proofErr w:type="spellStart"/>
-      <w:r>
-        <w:t>permet</w:t>
-      </w:r>
-      <w:proofErr w:type="spellEnd"/>
-      <w:r>
-        <w:t xml:space="preserve"> :</w:t>
-      </w:r>
+      <w:pPr>
+        <w:rPr>
+          <w:rFonts w:ascii="Times New Roman" w:hAnsi="Times New Roman" w:cs="Times New Roman"/>
+          <w:lang w:val="fr-FR"/>
+        </w:rPr>
+      </w:pPr>
     </w:p>
     <w:p>
       <w:pPr>
-        <w:pStyle w:val="Listepuces"/>
-      </w:pPr>
-      <w:r>
-        <w:t>- L’exploration des données</w:t>
-      </w:r>
+        <w:rPr>
+          <w:rFonts w:ascii="Times New Roman" w:hAnsi="Times New Roman" w:cs="Times New Roman"/>
+          <w:lang w:val="fr-FR"/>
+        </w:rPr>
+      </w:pPr>
     </w:p>
     <w:p>
       <w:pPr>
-        <w:pStyle w:val="Listepuces"/>
-        <w:rPr>
-          <w:lang w:val="fr-FR"/>
-        </w:rPr>
-      </w:pPr>
-      <w:r>
-        <w:rPr>
-          <w:lang w:val="fr-FR"/>
-        </w:rPr>
-        <w:t>- Le prétraitement (gestion des valeurs manquantes, suppression de colonnes)</w:t>
-      </w:r>
+        <w:rPr>
+          <w:rFonts w:ascii="Times New Roman" w:hAnsi="Times New Roman" w:cs="Times New Roman"/>
+          <w:lang w:val="fr-FR"/>
+        </w:rPr>
+      </w:pPr>
     </w:p>
     <w:p>
       <w:pPr>
-        <w:pStyle w:val="Listepuces"/>
-      </w:pPr>
-      <w:r>
-        <w:t xml:space="preserve">- La </w:t>
-      </w:r>
-      <w:proofErr w:type="spellStart"/>
-      <w:r>
-        <w:t>modélisation</w:t>
-      </w:r>
-      <w:proofErr w:type="spellEnd"/>
-      <w:r>
-        <w:t xml:space="preserve"> avec choix d’algorithmes</w:t>
-      </w:r>
+        <w:rPr>
+          <w:rFonts w:ascii="Times New Roman" w:hAnsi="Times New Roman" w:cs="Times New Roman"/>
+          <w:lang w:val="fr-FR"/>
+        </w:rPr>
+      </w:pPr>
     </w:p>
     <w:p>
       <w:pPr>
-        <w:pStyle w:val="Listepuces"/>
-        <w:rPr>
-          <w:lang w:val="fr-FR"/>
-        </w:rPr>
-      </w:pPr>
-      <w:r>
-        <w:rPr>
-          <w:lang w:val="fr-FR"/>
-        </w:rPr>
-        <w:t>- L’évaluation du modèle via métriques et visualisations</w:t>
-      </w:r>
+        <w:rPr>
+          <w:rFonts w:ascii="Times New Roman" w:hAnsi="Times New Roman" w:cs="Times New Roman"/>
+          <w:lang w:val="fr-FR"/>
+        </w:rPr>
+      </w:pPr>
     </w:p>
     <w:p>
       <w:pPr>
-        <w:pStyle w:val="Titre1"/>
-        <w:rPr>
-          <w:lang w:val="fr-FR"/>
-        </w:rPr>
-      </w:pPr>
-      <w:r>
-        <w:rPr>
-          <w:lang w:val="fr-FR"/>
-        </w:rPr>
-        <w:t>2. Architecture et organisation du code</w:t>
-      </w:r>
+        <w:rPr>
+          <w:rFonts w:ascii="Times New Roman" w:hAnsi="Times New Roman" w:cs="Times New Roman"/>
+          <w:lang w:val="fr-FR"/>
+        </w:rPr>
+      </w:pPr>
     </w:p>
     <w:p>
       <w:pPr>
         <w:rPr>
-          <w:lang w:val="fr-FR"/>
-        </w:rPr>
-      </w:pPr>
-      <w:r>
-        <w:rPr>
+          <w:rFonts w:ascii="Times New Roman" w:hAnsi="Times New Roman" w:cs="Times New Roman"/>
+          <w:lang w:val="fr-FR"/>
+        </w:rPr>
+      </w:pPr>
+    </w:p>
+    <w:p>
+      <w:pPr>
+        <w:pStyle w:val="Titre1"/>
+        <w:rPr>
+          <w:rFonts w:ascii="Times New Roman" w:hAnsi="Times New Roman" w:cs="Times New Roman"/>
+          <w:lang w:val="fr-FR"/>
+        </w:rPr>
+      </w:pPr>
+      <w:r>
+        <w:rPr>
+          <w:rFonts w:ascii="Times New Roman" w:hAnsi="Times New Roman" w:cs="Times New Roman"/>
+          <w:lang w:val="fr-FR"/>
+        </w:rPr>
+        <w:lastRenderedPageBreak/>
+        <w:t>2. Architecture et organisation du code</w:t>
+      </w:r>
+    </w:p>
+    <w:p>
+      <w:pPr>
+        <w:rPr>
+          <w:rFonts w:ascii="Times New Roman" w:hAnsi="Times New Roman" w:cs="Times New Roman"/>
+          <w:lang w:val="fr-FR"/>
+        </w:rPr>
+      </w:pPr>
+      <w:r>
+        <w:rPr>
+          <w:rFonts w:ascii="Times New Roman" w:hAnsi="Times New Roman" w:cs="Times New Roman"/>
           <w:lang w:val="fr-FR"/>
         </w:rPr>
         <w:t>├── data/</w:t>
       </w:r>
       <w:r>
         <w:rPr>
+          <w:rFonts w:ascii="Times New Roman" w:hAnsi="Times New Roman" w:cs="Times New Roman"/>
           <w:lang w:val="fr-FR"/>
         </w:rPr>
         <w:br/>
@@ -277,13 +449,14 @@
       </w:r>
       <w:r>
         <w:rPr>
+          <w:rFonts w:ascii="Times New Roman" w:hAnsi="Times New Roman" w:cs="Times New Roman"/>
           <w:lang w:val="fr-FR"/>
         </w:rPr>
         <w:br/>
-        <w:t>│</w:t>
-      </w:r>
-      <w:r>
-        <w:rPr>
+      </w:r>
+      <w:r>
+        <w:rPr>
+          <w:rFonts w:ascii="Times New Roman" w:hAnsi="Times New Roman" w:cs="Times New Roman"/>
           <w:lang w:val="fr-FR"/>
         </w:rPr>
         <w:br/>
@@ -292,6 +465,7 @@
       <w:proofErr w:type="spellStart"/>
       <w:r>
         <w:rPr>
+          <w:rFonts w:ascii="Times New Roman" w:hAnsi="Times New Roman" w:cs="Times New Roman"/>
           <w:lang w:val="fr-FR"/>
         </w:rPr>
         <w:t>models</w:t>
@@ -299,12 +473,46 @@
       <w:proofErr w:type="spellEnd"/>
       <w:r>
         <w:rPr>
-          <w:lang w:val="fr-FR"/>
-        </w:rPr>
-        <w:t>/                       # Dossier des modèles ML sauvegardés</w:t>
-      </w:r>
-      <w:r>
-        <w:rPr>
+          <w:rFonts w:ascii="Times New Roman" w:hAnsi="Times New Roman" w:cs="Times New Roman"/>
+          <w:lang w:val="fr-FR"/>
+        </w:rPr>
+        <w:t>/                       # Modèles ML sauvegardés (</w:t>
+      </w:r>
+      <w:proofErr w:type="spellStart"/>
+      <w:r>
+        <w:rPr>
+          <w:rFonts w:ascii="Times New Roman" w:hAnsi="Times New Roman" w:cs="Times New Roman"/>
+          <w:lang w:val="fr-FR"/>
+        </w:rPr>
+        <w:t>joblib</w:t>
+      </w:r>
+      <w:proofErr w:type="spellEnd"/>
+      <w:r>
+        <w:rPr>
+          <w:rFonts w:ascii="Times New Roman" w:hAnsi="Times New Roman" w:cs="Times New Roman"/>
+          <w:lang w:val="fr-FR"/>
+        </w:rPr>
+        <w:t xml:space="preserve"> / </w:t>
+      </w:r>
+      <w:proofErr w:type="spellStart"/>
+      <w:r>
+        <w:rPr>
+          <w:rFonts w:ascii="Times New Roman" w:hAnsi="Times New Roman" w:cs="Times New Roman"/>
+          <w:lang w:val="fr-FR"/>
+        </w:rPr>
+        <w:t>Keras</w:t>
+      </w:r>
+      <w:proofErr w:type="spellEnd"/>
+      <w:r>
+        <w:rPr>
+          <w:rFonts w:ascii="Times New Roman" w:hAnsi="Times New Roman" w:cs="Times New Roman"/>
+          <w:lang w:val="fr-FR"/>
+        </w:rPr>
+        <w:t>)</w:t>
+      </w:r>
+      <w:r>
+        <w:rPr>
+          <w:rFonts w:ascii="Times New Roman" w:hAnsi="Times New Roman" w:cs="Times New Roman"/>
           <w:lang w:val="fr-FR"/>
         </w:rPr>
         <w:br/>
@@ -313,6 +521,7 @@
       <w:proofErr w:type="spellStart"/>
       <w:r>
         <w:rPr>
+          <w:rFonts w:ascii="Times New Roman" w:hAnsi="Times New Roman" w:cs="Times New Roman"/>
           <w:lang w:val="fr-FR"/>
         </w:rPr>
         <w:t>logistic_regression.joblib</w:t>
@@ -320,6 +529,7 @@
       <w:proofErr w:type="spellEnd"/>
       <w:r>
         <w:rPr>
+          <w:rFonts w:ascii="Times New Roman" w:hAnsi="Times New Roman" w:cs="Times New Roman"/>
           <w:lang w:val="fr-FR"/>
         </w:rPr>
         <w:br/>
@@ -328,6 +538,7 @@
       <w:proofErr w:type="spellStart"/>
       <w:r>
         <w:rPr>
+          <w:rFonts w:ascii="Times New Roman" w:hAnsi="Times New Roman" w:cs="Times New Roman"/>
           <w:lang w:val="fr-FR"/>
         </w:rPr>
         <w:t>random_forest.joblib</w:t>
@@ -335,6 +546,7 @@
       <w:proofErr w:type="spellEnd"/>
       <w:r>
         <w:rPr>
+          <w:rFonts w:ascii="Times New Roman" w:hAnsi="Times New Roman" w:cs="Times New Roman"/>
           <w:lang w:val="fr-FR"/>
         </w:rPr>
         <w:br/>
@@ -343,6 +555,7 @@
       <w:proofErr w:type="spellStart"/>
       <w:r>
         <w:rPr>
+          <w:rFonts w:ascii="Times New Roman" w:hAnsi="Times New Roman" w:cs="Times New Roman"/>
           <w:lang w:val="fr-FR"/>
         </w:rPr>
         <w:t>label_encoder.joblib</w:t>
@@ -350,6 +563,58 @@
       <w:proofErr w:type="spellEnd"/>
       <w:r>
         <w:rPr>
+          <w:rFonts w:ascii="Times New Roman" w:hAnsi="Times New Roman" w:cs="Times New Roman"/>
+          <w:lang w:val="fr-FR"/>
+        </w:rPr>
+        <w:br/>
+        <w:t xml:space="preserve">│   ├── </w:t>
+      </w:r>
+      <w:proofErr w:type="spellStart"/>
+      <w:r>
+        <w:rPr>
+          <w:rFonts w:ascii="Times New Roman" w:hAnsi="Times New Roman" w:cs="Times New Roman"/>
+          <w:lang w:val="fr-FR"/>
+        </w:rPr>
+        <w:t>scaler.pkl</w:t>
+      </w:r>
+      <w:proofErr w:type="spellEnd"/>
+      <w:r>
+        <w:rPr>
+          <w:rFonts w:ascii="Times New Roman" w:hAnsi="Times New Roman" w:cs="Times New Roman"/>
+          <w:lang w:val="fr-FR"/>
+        </w:rPr>
+        <w:br/>
+        <w:t xml:space="preserve">│   ├── </w:t>
+      </w:r>
+      <w:proofErr w:type="spellStart"/>
+      <w:r>
+        <w:rPr>
+          <w:rFonts w:ascii="Times New Roman" w:hAnsi="Times New Roman" w:cs="Times New Roman"/>
+          <w:lang w:val="fr-FR"/>
+        </w:rPr>
+        <w:t>encoder.pkl</w:t>
+      </w:r>
+      <w:proofErr w:type="spellEnd"/>
+      <w:r>
+        <w:rPr>
+          <w:rFonts w:ascii="Times New Roman" w:hAnsi="Times New Roman" w:cs="Times New Roman"/>
+          <w:lang w:val="fr-FR"/>
+        </w:rPr>
+        <w:br/>
+        <w:t xml:space="preserve">│   ├── model_dl.h5               # Modèle Deep Learning </w:t>
+      </w:r>
+      <w:proofErr w:type="spellStart"/>
+      <w:r>
+        <w:rPr>
+          <w:rFonts w:ascii="Times New Roman" w:hAnsi="Times New Roman" w:cs="Times New Roman"/>
+          <w:lang w:val="fr-FR"/>
+        </w:rPr>
+        <w:t>Keras</w:t>
+      </w:r>
+      <w:proofErr w:type="spellEnd"/>
+      <w:r>
+        <w:rPr>
+          <w:rFonts w:ascii="Times New Roman" w:hAnsi="Times New Roman" w:cs="Times New Roman"/>
           <w:lang w:val="fr-FR"/>
         </w:rPr>
         <w:br/>
@@ -357,82 +622,134 @@
       </w:r>
       <w:r>
         <w:rPr>
+          <w:rFonts w:ascii="Times New Roman" w:hAnsi="Times New Roman" w:cs="Times New Roman"/>
           <w:lang w:val="fr-FR"/>
         </w:rPr>
         <w:br/>
-        <w:t>│</w:t>
-      </w:r>
-      <w:r>
-        <w:rPr>
+      </w:r>
+      <w:r>
+        <w:rPr>
+          <w:rFonts w:ascii="Times New Roman" w:hAnsi="Times New Roman" w:cs="Times New Roman"/>
           <w:lang w:val="fr-FR"/>
         </w:rPr>
         <w:br/>
-      </w:r>
-      <w:r>
-        <w:rPr>
-          <w:lang w:val="fr-FR"/>
-        </w:rPr>
-        <w:lastRenderedPageBreak/>
         <w:t>├── pages/</w:t>
       </w:r>
       <w:r>
         <w:rPr>
+          <w:rFonts w:ascii="Times New Roman" w:hAnsi="Times New Roman" w:cs="Times New Roman"/>
           <w:lang w:val="fr-FR"/>
         </w:rPr>
         <w:br/>
-        <w:t>│   ├── exploration.py             # Module d'exploration des données</w:t>
-      </w:r>
-      <w:r>
-        <w:rPr>
+        <w:t>│   ├── exploration.py             # Exploration interactive des données</w:t>
+      </w:r>
+      <w:r>
+        <w:rPr>
+          <w:rFonts w:ascii="Times New Roman" w:hAnsi="Times New Roman" w:cs="Times New Roman"/>
           <w:lang w:val="fr-FR"/>
         </w:rPr>
         <w:br/>
-        <w:t>│   ├── pretraitement.py           # Module de prétraitement des données</w:t>
-      </w:r>
-      <w:r>
-        <w:rPr>
+        <w:t>│   ├── pretraitement.py           # Prétraitement avancé (imputation multiple, suppression)</w:t>
+      </w:r>
+      <w:r>
+        <w:rPr>
+          <w:rFonts w:ascii="Times New Roman" w:hAnsi="Times New Roman" w:cs="Times New Roman"/>
           <w:lang w:val="fr-FR"/>
         </w:rPr>
         <w:br/>
-        <w:t>│   ├── training.py                # Module d'entraînement des modèles ML</w:t>
-      </w:r>
-      <w:r>
-        <w:rPr>
+        <w:t>│   ├── training.py                # Entraînement ML &amp; DL, sauvegarde des artefacts</w:t>
+      </w:r>
+      <w:r>
+        <w:rPr>
+          <w:rFonts w:ascii="Times New Roman" w:hAnsi="Times New Roman" w:cs="Times New Roman"/>
           <w:lang w:val="fr-FR"/>
         </w:rPr>
         <w:br/>
-        <w:t>│   ├── evaluation.py              # Module d’évaluation et prédiction</w:t>
-      </w:r>
-      <w:r>
-        <w:rPr>
+        <w:t>│   ├── evaluation.py              # Évaluation, prédiction avec gestion des valeurs manquantes</w:t>
+      </w:r>
+      <w:r>
+        <w:rPr>
+          <w:rFonts w:ascii="Times New Roman" w:hAnsi="Times New Roman" w:cs="Times New Roman"/>
           <w:lang w:val="fr-FR"/>
         </w:rPr>
         <w:br/>
-        <w:t>│   └── app.py                    # Point d’entrée principal (gestion navigation)</w:t>
-      </w:r>
-      <w:r>
-        <w:rPr>
+        <w:t>│   ├── deep_learning.py           # Module dédié au Deep Learning (</w:t>
+      </w:r>
+      <w:proofErr w:type="spellStart"/>
+      <w:r>
+        <w:rPr>
+          <w:rFonts w:ascii="Times New Roman" w:hAnsi="Times New Roman" w:cs="Times New Roman"/>
+          <w:lang w:val="fr-FR"/>
+        </w:rPr>
+        <w:t>Keras</w:t>
+      </w:r>
+      <w:proofErr w:type="spellEnd"/>
+      <w:r>
+        <w:rPr>
+          <w:rFonts w:ascii="Times New Roman" w:hAnsi="Times New Roman" w:cs="Times New Roman"/>
+          <w:lang w:val="fr-FR"/>
+        </w:rPr>
+        <w:t>)</w:t>
+      </w:r>
+      <w:r>
+        <w:rPr>
+          <w:rFonts w:ascii="Times New Roman" w:hAnsi="Times New Roman" w:cs="Times New Roman"/>
           <w:lang w:val="fr-FR"/>
         </w:rPr>
         <w:br/>
-        <w:t>│</w:t>
-      </w:r>
-      <w:r>
-        <w:rPr>
+        <w:t xml:space="preserve">│   └── app.py                    # Point d’entrée principal (navigation </w:t>
+      </w:r>
+      <w:proofErr w:type="spellStart"/>
+      <w:r>
+        <w:rPr>
+          <w:rFonts w:ascii="Times New Roman" w:hAnsi="Times New Roman" w:cs="Times New Roman"/>
+          <w:lang w:val="fr-FR"/>
+        </w:rPr>
+        <w:t>Streamlit</w:t>
+      </w:r>
+      <w:proofErr w:type="spellEnd"/>
+      <w:r>
+        <w:rPr>
+          <w:rFonts w:ascii="Times New Roman" w:hAnsi="Times New Roman" w:cs="Times New Roman"/>
+          <w:lang w:val="fr-FR"/>
+        </w:rPr>
+        <w:t>)</w:t>
+      </w:r>
+      <w:r>
+        <w:rPr>
+          <w:rFonts w:ascii="Times New Roman" w:hAnsi="Times New Roman" w:cs="Times New Roman"/>
           <w:lang w:val="fr-FR"/>
         </w:rPr>
         <w:br/>
-        <w:t>├── setup.py                      # Script d'installation des dépendances</w:t>
-      </w:r>
-      <w:r>
-        <w:rPr>
+      </w:r>
+      <w:r>
+        <w:rPr>
+          <w:rFonts w:ascii="Times New Roman" w:hAnsi="Times New Roman" w:cs="Times New Roman"/>
           <w:lang w:val="fr-FR"/>
         </w:rPr>
         <w:br/>
-        <w:t>├── run.py                        # Script de lancement de l’application</w:t>
-      </w:r>
-      <w:r>
-        <w:rPr>
+        <w:t>├── setup.py                      # Script d’installation des dépendances</w:t>
+      </w:r>
+      <w:r>
+        <w:rPr>
+          <w:rFonts w:ascii="Times New Roman" w:hAnsi="Times New Roman" w:cs="Times New Roman"/>
+          <w:lang w:val="fr-FR"/>
+        </w:rPr>
+        <w:br/>
+        <w:t xml:space="preserve">├── run.py                        # Script de lancement de l’application </w:t>
+      </w:r>
+      <w:proofErr w:type="spellStart"/>
+      <w:r>
+        <w:rPr>
+          <w:rFonts w:ascii="Times New Roman" w:hAnsi="Times New Roman" w:cs="Times New Roman"/>
+          <w:lang w:val="fr-FR"/>
+        </w:rPr>
+        <w:t>Streamlit</w:t>
+      </w:r>
+      <w:proofErr w:type="spellEnd"/>
+      <w:r>
+        <w:rPr>
+          <w:rFonts w:ascii="Times New Roman" w:hAnsi="Times New Roman" w:cs="Times New Roman"/>
           <w:lang w:val="fr-FR"/>
         </w:rPr>
         <w:br/>
@@ -440,6 +757,7 @@
       </w:r>
       <w:r>
         <w:rPr>
+          <w:rFonts w:ascii="Times New Roman" w:hAnsi="Times New Roman" w:cs="Times New Roman"/>
           <w:lang w:val="fr-FR"/>
         </w:rPr>
         <w:br/>
@@ -447,6 +765,7 @@
       </w:r>
       <w:r>
         <w:rPr>
+          <w:rFonts w:ascii="Times New Roman" w:hAnsi="Times New Roman" w:cs="Times New Roman"/>
           <w:lang w:val="fr-FR"/>
         </w:rPr>
         <w:br/>
@@ -455,6 +774,7 @@
       <w:proofErr w:type="spellStart"/>
       <w:r>
         <w:rPr>
+          <w:rFonts w:ascii="Times New Roman" w:hAnsi="Times New Roman" w:cs="Times New Roman"/>
           <w:lang w:val="fr-FR"/>
         </w:rPr>
         <w:t>gitignore</w:t>
@@ -462,26 +782,23 @@
       <w:proofErr w:type="spellEnd"/>
       <w:r>
         <w:rPr>
+          <w:rFonts w:ascii="Times New Roman" w:hAnsi="Times New Roman" w:cs="Times New Roman"/>
           <w:lang w:val="fr-FR"/>
         </w:rPr>
         <w:t xml:space="preserve">                    # Fichiers/dossiers ignorés par Git</w:t>
-      </w:r>
-      <w:r>
-        <w:rPr>
-          <w:lang w:val="fr-FR"/>
-        </w:rPr>
-        <w:br/>
       </w:r>
     </w:p>
     <w:p>
       <w:pPr>
         <w:pStyle w:val="Titre1"/>
         <w:rPr>
-          <w:lang w:val="fr-FR"/>
-        </w:rPr>
-      </w:pPr>
-      <w:r>
-        <w:rPr>
+          <w:rFonts w:ascii="Times New Roman" w:hAnsi="Times New Roman" w:cs="Times New Roman"/>
+          <w:lang w:val="fr-FR"/>
+        </w:rPr>
+      </w:pPr>
+      <w:r>
+        <w:rPr>
+          <w:rFonts w:ascii="Times New Roman" w:hAnsi="Times New Roman" w:cs="Times New Roman"/>
           <w:lang w:val="fr-FR"/>
         </w:rPr>
         <w:t>3. Description des modules</w:t>
@@ -491,11 +808,13 @@
       <w:pPr>
         <w:pStyle w:val="Titre2"/>
         <w:rPr>
-          <w:lang w:val="fr-FR"/>
-        </w:rPr>
-      </w:pPr>
-      <w:r>
-        <w:rPr>
+          <w:rFonts w:ascii="Times New Roman" w:hAnsi="Times New Roman" w:cs="Times New Roman"/>
+          <w:lang w:val="fr-FR"/>
+        </w:rPr>
+      </w:pPr>
+      <w:r>
+        <w:rPr>
+          <w:rFonts w:ascii="Times New Roman" w:hAnsi="Times New Roman" w:cs="Times New Roman"/>
           <w:lang w:val="fr-FR"/>
         </w:rPr>
         <w:t>pages/exploration.py</w:t>
@@ -503,158 +822,558 @@
     </w:p>
     <w:p>
       <w:pPr>
-        <w:rPr>
-          <w:lang w:val="fr-FR"/>
-        </w:rPr>
-      </w:pPr>
-      <w:r>
-        <w:rPr>
-          <w:lang w:val="fr-FR"/>
-        </w:rPr>
-        <w:t xml:space="preserve">Permet d’afficher un aperçu des données, des statistiques descriptives, des histogrammes, un </w:t>
+        <w:pStyle w:val="Listepuces"/>
+        <w:rPr>
+          <w:rFonts w:ascii="Times New Roman" w:hAnsi="Times New Roman" w:cs="Times New Roman"/>
+          <w:lang w:val="fr-FR"/>
+        </w:rPr>
+      </w:pPr>
+      <w:r>
+        <w:rPr>
+          <w:rFonts w:ascii="Times New Roman" w:hAnsi="Times New Roman" w:cs="Times New Roman"/>
+          <w:lang w:val="fr-FR"/>
+        </w:rPr>
+        <w:t xml:space="preserve">- Affichage du </w:t>
       </w:r>
       <w:proofErr w:type="spellStart"/>
       <w:r>
         <w:rPr>
-          <w:lang w:val="fr-FR"/>
-        </w:rPr>
-        <w:t>pairplot</w:t>
+          <w:rFonts w:ascii="Times New Roman" w:hAnsi="Times New Roman" w:cs="Times New Roman"/>
+          <w:lang w:val="fr-FR"/>
+        </w:rPr>
+        <w:t>DataFrame</w:t>
       </w:r>
       <w:proofErr w:type="spellEnd"/>
       <w:r>
         <w:rPr>
-          <w:lang w:val="fr-FR"/>
-        </w:rPr>
-        <w:t xml:space="preserve"> et la matrice de corrélation.</w:t>
+          <w:rFonts w:ascii="Times New Roman" w:hAnsi="Times New Roman" w:cs="Times New Roman"/>
+          <w:lang w:val="fr-FR"/>
+        </w:rPr>
+        <w:t xml:space="preserve"> et statistiques descriptives</w:t>
       </w:r>
     </w:p>
     <w:p>
       <w:pPr>
         <w:pStyle w:val="Listepuces"/>
-      </w:pPr>
+        <w:rPr>
+          <w:rFonts w:ascii="Times New Roman" w:hAnsi="Times New Roman" w:cs="Times New Roman"/>
+          <w:lang w:val="fr-FR"/>
+        </w:rPr>
+      </w:pPr>
+      <w:r>
+        <w:rPr>
+          <w:rFonts w:ascii="Times New Roman" w:hAnsi="Times New Roman" w:cs="Times New Roman"/>
+          <w:lang w:val="fr-FR"/>
+        </w:rPr>
+        <w:t xml:space="preserve">- Visualisations interactives (histogrammes, </w:t>
+      </w:r>
       <w:proofErr w:type="spellStart"/>
       <w:r>
-        <w:t>Fonctionnalités</w:t>
+        <w:rPr>
+          <w:rFonts w:ascii="Times New Roman" w:hAnsi="Times New Roman" w:cs="Times New Roman"/>
+          <w:lang w:val="fr-FR"/>
+        </w:rPr>
+        <w:t>pairplot</w:t>
       </w:r>
       <w:proofErr w:type="spellEnd"/>
       <w:r>
-        <w:t xml:space="preserve"> </w:t>
-      </w:r>
-      <w:proofErr w:type="spellStart"/>
-      <w:r>
-        <w:t>clés</w:t>
-      </w:r>
-      <w:proofErr w:type="spellEnd"/>
-      <w:r>
-        <w:t xml:space="preserve"> :</w:t>
+        <w:rPr>
+          <w:rFonts w:ascii="Times New Roman" w:hAnsi="Times New Roman" w:cs="Times New Roman"/>
+          <w:lang w:val="fr-FR"/>
+        </w:rPr>
+        <w:t>, matrice de corrélation)</w:t>
       </w:r>
     </w:p>
     <w:p>
       <w:pPr>
-        <w:pStyle w:val="Listepuces2"/>
-      </w:pPr>
-      <w:r>
-        <w:t>- Affichage du DataFrame</w:t>
+        <w:pStyle w:val="Listepuces"/>
+        <w:rPr>
+          <w:rFonts w:ascii="Times New Roman" w:hAnsi="Times New Roman" w:cs="Times New Roman"/>
+          <w:lang w:val="fr-FR"/>
+        </w:rPr>
+      </w:pPr>
+      <w:r>
+        <w:rPr>
+          <w:rFonts w:ascii="Times New Roman" w:hAnsi="Times New Roman" w:cs="Times New Roman"/>
+          <w:lang w:val="fr-FR"/>
+        </w:rPr>
+        <w:t>- Sélection dynamique des colonnes numériques pour l’analyse</w:t>
       </w:r>
     </w:p>
     <w:p>
       <w:pPr>
-        <w:pStyle w:val="Listepuces2"/>
-      </w:pPr>
-      <w:r>
-        <w:t>- Statistiques descriptives</w:t>
+        <w:pStyle w:val="Titre2"/>
+        <w:rPr>
+          <w:rFonts w:ascii="Times New Roman" w:hAnsi="Times New Roman" w:cs="Times New Roman"/>
+        </w:rPr>
+      </w:pPr>
+      <w:r>
+        <w:rPr>
+          <w:rFonts w:ascii="Times New Roman" w:hAnsi="Times New Roman" w:cs="Times New Roman"/>
+        </w:rPr>
+        <w:t>pages/pretraitement.py</w:t>
       </w:r>
     </w:p>
     <w:p>
       <w:pPr>
-        <w:pStyle w:val="Listepuces2"/>
-        <w:rPr>
-          <w:lang w:val="fr-FR"/>
-        </w:rPr>
-      </w:pPr>
-      <w:r>
-        <w:rPr>
-          <w:lang w:val="fr-FR"/>
-        </w:rPr>
-        <w:t>- Sélection dynamique des colonnes numériques pour histogrammes</w:t>
+        <w:pStyle w:val="Listepuces"/>
+        <w:rPr>
+          <w:rFonts w:ascii="Times New Roman" w:hAnsi="Times New Roman" w:cs="Times New Roman"/>
+        </w:rPr>
+      </w:pPr>
+      <w:r>
+        <w:rPr>
+          <w:rFonts w:ascii="Times New Roman" w:hAnsi="Times New Roman" w:cs="Times New Roman"/>
+        </w:rPr>
+        <w:t>- Nettoyage des données</w:t>
       </w:r>
     </w:p>
     <w:p>
       <w:pPr>
-        <w:pStyle w:val="Listepuces2"/>
-      </w:pPr>
-      <w:r>
-        <w:t xml:space="preserve">- </w:t>
+        <w:pStyle w:val="Listepuces"/>
+        <w:rPr>
+          <w:rFonts w:ascii="Times New Roman" w:hAnsi="Times New Roman" w:cs="Times New Roman"/>
+          <w:lang w:val="fr-FR"/>
+        </w:rPr>
+      </w:pPr>
+      <w:r>
+        <w:rPr>
+          <w:rFonts w:ascii="Times New Roman" w:hAnsi="Times New Roman" w:cs="Times New Roman"/>
+          <w:lang w:val="fr-FR"/>
+        </w:rPr>
+        <w:t>- Affichage et gestion des valeurs manquantes</w:t>
+      </w:r>
+    </w:p>
+    <w:p>
+      <w:pPr>
+        <w:pStyle w:val="Listepuces"/>
+        <w:rPr>
+          <w:rFonts w:ascii="Times New Roman" w:hAnsi="Times New Roman" w:cs="Times New Roman"/>
+          <w:lang w:val="fr-FR"/>
+        </w:rPr>
+      </w:pPr>
+      <w:r>
+        <w:rPr>
+          <w:rFonts w:ascii="Times New Roman" w:hAnsi="Times New Roman" w:cs="Times New Roman"/>
+          <w:lang w:val="fr-FR"/>
+        </w:rPr>
+        <w:t>- Imputation configurable (moyenne, médiane, mode, ou stratégie avancée à venir)</w:t>
+      </w:r>
+    </w:p>
+    <w:p>
+      <w:pPr>
+        <w:pStyle w:val="Listepuces"/>
+        <w:rPr>
+          <w:rFonts w:ascii="Times New Roman" w:hAnsi="Times New Roman" w:cs="Times New Roman"/>
+          <w:lang w:val="fr-FR"/>
+        </w:rPr>
+      </w:pPr>
+      <w:r>
+        <w:rPr>
+          <w:rFonts w:ascii="Times New Roman" w:hAnsi="Times New Roman" w:cs="Times New Roman"/>
+          <w:lang w:val="fr-FR"/>
+        </w:rPr>
+        <w:t>- Suppression des colonnes choisies par l’utilisateur</w:t>
+      </w:r>
+    </w:p>
+    <w:p>
+      <w:pPr>
+        <w:pStyle w:val="Titre2"/>
+        <w:rPr>
+          <w:rFonts w:ascii="Times New Roman" w:hAnsi="Times New Roman" w:cs="Times New Roman"/>
+        </w:rPr>
+      </w:pPr>
+      <w:r>
+        <w:rPr>
+          <w:rFonts w:ascii="Times New Roman" w:hAnsi="Times New Roman" w:cs="Times New Roman"/>
+        </w:rPr>
+        <w:t>pages/training.py</w:t>
+      </w:r>
+    </w:p>
+    <w:p>
+      <w:pPr>
+        <w:pStyle w:val="Listepuces"/>
+        <w:rPr>
+          <w:rFonts w:ascii="Times New Roman" w:hAnsi="Times New Roman" w:cs="Times New Roman"/>
+        </w:rPr>
+      </w:pPr>
+      <w:r>
+        <w:rPr>
+          <w:rFonts w:ascii="Times New Roman" w:hAnsi="Times New Roman" w:cs="Times New Roman"/>
+        </w:rPr>
+        <w:t>- Chargement et prétraitement des données</w:t>
+      </w:r>
+    </w:p>
+    <w:p>
+      <w:pPr>
+        <w:pStyle w:val="Listepuces"/>
+        <w:rPr>
+          <w:rFonts w:ascii="Times New Roman" w:hAnsi="Times New Roman" w:cs="Times New Roman"/>
+          <w:lang w:val="fr-FR"/>
+        </w:rPr>
+      </w:pPr>
+      <w:r>
+        <w:rPr>
+          <w:rFonts w:ascii="Times New Roman" w:hAnsi="Times New Roman" w:cs="Times New Roman"/>
+          <w:lang w:val="fr-FR"/>
+        </w:rPr>
+        <w:t xml:space="preserve">- Sélection automatique et/ou manuelle des </w:t>
       </w:r>
       <w:proofErr w:type="spellStart"/>
       <w:r>
-        <w:t>Pairplot</w:t>
-      </w:r>
-      <w:proofErr w:type="spellEnd"/>
-      <w:r>
-        <w:t xml:space="preserve"> </w:t>
-      </w:r>
-      <w:proofErr w:type="spellStart"/>
-      <w:r>
-        <w:t>interactif</w:t>
+        <w:rPr>
+          <w:rFonts w:ascii="Times New Roman" w:hAnsi="Times New Roman" w:cs="Times New Roman"/>
+          <w:lang w:val="fr-FR"/>
+        </w:rPr>
+        <w:t>features</w:t>
       </w:r>
       <w:proofErr w:type="spellEnd"/>
     </w:p>
     <w:p>
       <w:pPr>
-        <w:pStyle w:val="Listepuces2"/>
-      </w:pPr>
-      <w:r>
-        <w:t>- Matrice de corrélation</w:t>
+        <w:pStyle w:val="Listepuces"/>
+        <w:rPr>
+          <w:rFonts w:ascii="Times New Roman" w:hAnsi="Times New Roman" w:cs="Times New Roman"/>
+          <w:lang w:val="fr-FR"/>
+        </w:rPr>
+      </w:pPr>
+      <w:r>
+        <w:rPr>
+          <w:rFonts w:ascii="Times New Roman" w:hAnsi="Times New Roman" w:cs="Times New Roman"/>
+          <w:lang w:val="fr-FR"/>
+        </w:rPr>
+        <w:t>- Entraînement des modèles ML classiques (</w:t>
+      </w:r>
+      <w:proofErr w:type="spellStart"/>
+      <w:r>
+        <w:rPr>
+          <w:rFonts w:ascii="Times New Roman" w:hAnsi="Times New Roman" w:cs="Times New Roman"/>
+          <w:lang w:val="fr-FR"/>
+        </w:rPr>
+        <w:t>Logistic</w:t>
+      </w:r>
+      <w:proofErr w:type="spellEnd"/>
+      <w:r>
+        <w:rPr>
+          <w:rFonts w:ascii="Times New Roman" w:hAnsi="Times New Roman" w:cs="Times New Roman"/>
+          <w:lang w:val="fr-FR"/>
+        </w:rPr>
+        <w:t xml:space="preserve"> </w:t>
+      </w:r>
+      <w:proofErr w:type="spellStart"/>
+      <w:r>
+        <w:rPr>
+          <w:rFonts w:ascii="Times New Roman" w:hAnsi="Times New Roman" w:cs="Times New Roman"/>
+          <w:lang w:val="fr-FR"/>
+        </w:rPr>
+        <w:t>Regression</w:t>
+      </w:r>
+      <w:proofErr w:type="spellEnd"/>
+      <w:r>
+        <w:rPr>
+          <w:rFonts w:ascii="Times New Roman" w:hAnsi="Times New Roman" w:cs="Times New Roman"/>
+          <w:lang w:val="fr-FR"/>
+        </w:rPr>
+        <w:t xml:space="preserve">, </w:t>
+      </w:r>
+      <w:proofErr w:type="spellStart"/>
+      <w:r>
+        <w:rPr>
+          <w:rFonts w:ascii="Times New Roman" w:hAnsi="Times New Roman" w:cs="Times New Roman"/>
+          <w:lang w:val="fr-FR"/>
+        </w:rPr>
+        <w:t>Random</w:t>
+      </w:r>
+      <w:proofErr w:type="spellEnd"/>
+      <w:r>
+        <w:rPr>
+          <w:rFonts w:ascii="Times New Roman" w:hAnsi="Times New Roman" w:cs="Times New Roman"/>
+          <w:lang w:val="fr-FR"/>
+        </w:rPr>
+        <w:t xml:space="preserve"> Forest, SVM)</w:t>
       </w:r>
     </w:p>
     <w:p>
       <w:pPr>
-        <w:pStyle w:val="Titre2"/>
-      </w:pPr>
-      <w:r>
-        <w:t>pages/pretraitement.py</w:t>
+        <w:pStyle w:val="Listepuces"/>
+        <w:rPr>
+          <w:rFonts w:ascii="Times New Roman" w:hAnsi="Times New Roman" w:cs="Times New Roman"/>
+        </w:rPr>
+      </w:pPr>
+      <w:r>
+        <w:rPr>
+          <w:rFonts w:ascii="Times New Roman" w:hAnsi="Times New Roman" w:cs="Times New Roman"/>
+        </w:rPr>
+        <w:t xml:space="preserve">- </w:t>
+      </w:r>
+      <w:proofErr w:type="spellStart"/>
+      <w:r>
+        <w:rPr>
+          <w:rFonts w:ascii="Times New Roman" w:hAnsi="Times New Roman" w:cs="Times New Roman"/>
+        </w:rPr>
+        <w:t>Entraînement</w:t>
+      </w:r>
+      <w:proofErr w:type="spellEnd"/>
+      <w:r>
+        <w:rPr>
+          <w:rFonts w:ascii="Times New Roman" w:hAnsi="Times New Roman" w:cs="Times New Roman"/>
+        </w:rPr>
+        <w:t xml:space="preserve"> de </w:t>
+      </w:r>
+      <w:proofErr w:type="spellStart"/>
+      <w:r>
+        <w:rPr>
+          <w:rFonts w:ascii="Times New Roman" w:hAnsi="Times New Roman" w:cs="Times New Roman"/>
+        </w:rPr>
+        <w:t>modèles</w:t>
+      </w:r>
+      <w:proofErr w:type="spellEnd"/>
+      <w:r>
+        <w:rPr>
+          <w:rFonts w:ascii="Times New Roman" w:hAnsi="Times New Roman" w:cs="Times New Roman"/>
+        </w:rPr>
+        <w:t xml:space="preserve"> Deep Learning avec Keras (multi-couches, dropout, early stopping)</w:t>
       </w:r>
     </w:p>
     <w:p>
       <w:pPr>
-        <w:rPr>
-          <w:lang w:val="fr-FR"/>
-        </w:rPr>
-      </w:pPr>
-      <w:r>
-        <w:rPr>
-          <w:lang w:val="fr-FR"/>
-        </w:rPr>
-        <w:t>Gère le nettoyage des données, avec notamment :</w:t>
+        <w:pStyle w:val="Listepuces"/>
+        <w:rPr>
+          <w:rFonts w:ascii="Times New Roman" w:hAnsi="Times New Roman" w:cs="Times New Roman"/>
+        </w:rPr>
+      </w:pPr>
+      <w:r>
+        <w:rPr>
+          <w:rFonts w:ascii="Times New Roman" w:hAnsi="Times New Roman" w:cs="Times New Roman"/>
+        </w:rPr>
+        <w:t>- Optimisation des hyperparamètres via GridSearchCV</w:t>
       </w:r>
     </w:p>
     <w:p>
       <w:pPr>
         <w:pStyle w:val="Listepuces"/>
-      </w:pPr>
-      <w:r>
-        <w:t xml:space="preserve">- </w:t>
+        <w:rPr>
+          <w:rFonts w:ascii="Times New Roman" w:hAnsi="Times New Roman" w:cs="Times New Roman"/>
+          <w:lang w:val="fr-FR"/>
+        </w:rPr>
+      </w:pPr>
+      <w:r>
+        <w:rPr>
+          <w:rFonts w:ascii="Times New Roman" w:hAnsi="Times New Roman" w:cs="Times New Roman"/>
+          <w:lang w:val="fr-FR"/>
+        </w:rPr>
+        <w:lastRenderedPageBreak/>
+        <w:t xml:space="preserve">- Comparaison rapide avec </w:t>
       </w:r>
       <w:proofErr w:type="spellStart"/>
       <w:r>
-        <w:t>Affichage</w:t>
+        <w:rPr>
+          <w:rFonts w:ascii="Times New Roman" w:hAnsi="Times New Roman" w:cs="Times New Roman"/>
+          <w:lang w:val="fr-FR"/>
+        </w:rPr>
+        <w:t>LazyPredict</w:t>
       </w:r>
       <w:proofErr w:type="spellEnd"/>
       <w:r>
-        <w:t xml:space="preserve"> des </w:t>
+        <w:rPr>
+          <w:rFonts w:ascii="Times New Roman" w:hAnsi="Times New Roman" w:cs="Times New Roman"/>
+          <w:lang w:val="fr-FR"/>
+        </w:rPr>
+        <w:t xml:space="preserve"> (tous les modèles ML en un clic)</w:t>
+      </w:r>
+    </w:p>
+    <w:p>
+      <w:pPr>
+        <w:pStyle w:val="Listepuces"/>
+        <w:rPr>
+          <w:rFonts w:ascii="Times New Roman" w:hAnsi="Times New Roman" w:cs="Times New Roman"/>
+          <w:lang w:val="fr-FR"/>
+        </w:rPr>
+      </w:pPr>
+      <w:r>
+        <w:rPr>
+          <w:rFonts w:ascii="Times New Roman" w:hAnsi="Times New Roman" w:cs="Times New Roman"/>
+          <w:lang w:val="fr-FR"/>
+        </w:rPr>
+        <w:t xml:space="preserve">- Sauvegarde des modèles, encodeurs, </w:t>
       </w:r>
       <w:proofErr w:type="spellStart"/>
       <w:r>
-        <w:t>valeurs</w:t>
+        <w:rPr>
+          <w:rFonts w:ascii="Times New Roman" w:hAnsi="Times New Roman" w:cs="Times New Roman"/>
+          <w:lang w:val="fr-FR"/>
+        </w:rPr>
+        <w:t>scalers</w:t>
       </w:r>
       <w:proofErr w:type="spellEnd"/>
       <w:r>
-        <w:t xml:space="preserve"> </w:t>
+        <w:rPr>
+          <w:rFonts w:ascii="Times New Roman" w:hAnsi="Times New Roman" w:cs="Times New Roman"/>
+          <w:lang w:val="fr-FR"/>
+        </w:rPr>
+        <w:t xml:space="preserve"> et noms de </w:t>
       </w:r>
       <w:proofErr w:type="spellStart"/>
       <w:r>
-        <w:t>manquantes</w:t>
+        <w:rPr>
+          <w:rFonts w:ascii="Times New Roman" w:hAnsi="Times New Roman" w:cs="Times New Roman"/>
+          <w:lang w:val="fr-FR"/>
+        </w:rPr>
+        <w:t>features</w:t>
+      </w:r>
+      <w:proofErr w:type="spellEnd"/>
+      <w:r>
+        <w:rPr>
+          <w:rFonts w:ascii="Times New Roman" w:hAnsi="Times New Roman" w:cs="Times New Roman"/>
+          <w:lang w:val="fr-FR"/>
+        </w:rPr>
+        <w:t xml:space="preserve"> dans `</w:t>
+      </w:r>
+      <w:proofErr w:type="spellStart"/>
+      <w:r>
+        <w:rPr>
+          <w:rFonts w:ascii="Times New Roman" w:hAnsi="Times New Roman" w:cs="Times New Roman"/>
+          <w:lang w:val="fr-FR"/>
+        </w:rPr>
+        <w:t>models</w:t>
+      </w:r>
+      <w:proofErr w:type="spellEnd"/>
+      <w:r>
+        <w:rPr>
+          <w:rFonts w:ascii="Times New Roman" w:hAnsi="Times New Roman" w:cs="Times New Roman"/>
+          <w:lang w:val="fr-FR"/>
+        </w:rPr>
+        <w:t>/`</w:t>
+      </w:r>
+    </w:p>
+    <w:p>
+      <w:pPr>
+        <w:pStyle w:val="Titre2"/>
+        <w:rPr>
+          <w:rFonts w:ascii="Times New Roman" w:hAnsi="Times New Roman" w:cs="Times New Roman"/>
+        </w:rPr>
+      </w:pPr>
+      <w:r>
+        <w:rPr>
+          <w:rFonts w:ascii="Times New Roman" w:hAnsi="Times New Roman" w:cs="Times New Roman"/>
+        </w:rPr>
+        <w:t>pages/evaluation.py</w:t>
+      </w:r>
+    </w:p>
+    <w:p>
+      <w:pPr>
+        <w:pStyle w:val="Listepuces"/>
+        <w:rPr>
+          <w:rFonts w:ascii="Times New Roman" w:hAnsi="Times New Roman" w:cs="Times New Roman"/>
+        </w:rPr>
+      </w:pPr>
+      <w:r>
+        <w:rPr>
+          <w:rFonts w:ascii="Times New Roman" w:hAnsi="Times New Roman" w:cs="Times New Roman"/>
+        </w:rPr>
+        <w:t>- Chargement des artefacts ML &amp; DL</w:t>
+      </w:r>
+    </w:p>
+    <w:p>
+      <w:pPr>
+        <w:pStyle w:val="Listepuces"/>
+        <w:rPr>
+          <w:rFonts w:ascii="Times New Roman" w:hAnsi="Times New Roman" w:cs="Times New Roman"/>
+          <w:lang w:val="fr-FR"/>
+        </w:rPr>
+      </w:pPr>
+      <w:r>
+        <w:rPr>
+          <w:rFonts w:ascii="Times New Roman" w:hAnsi="Times New Roman" w:cs="Times New Roman"/>
+          <w:lang w:val="fr-FR"/>
+        </w:rPr>
+        <w:t>- Interface utilisateur pour saisie manuelle ou import CSV pour prédiction</w:t>
+      </w:r>
+    </w:p>
+    <w:p>
+      <w:pPr>
+        <w:pStyle w:val="Listepuces"/>
+        <w:rPr>
+          <w:rFonts w:ascii="Times New Roman" w:hAnsi="Times New Roman" w:cs="Times New Roman"/>
+          <w:lang w:val="fr-FR"/>
+        </w:rPr>
+      </w:pPr>
+      <w:r>
+        <w:rPr>
+          <w:rFonts w:ascii="Times New Roman" w:hAnsi="Times New Roman" w:cs="Times New Roman"/>
+          <w:lang w:val="fr-FR"/>
+        </w:rPr>
+        <w:t>- Imputation automatique des valeurs manquantes (médiane par défaut, mode ou moyenne possible)</w:t>
+      </w:r>
+    </w:p>
+    <w:p>
+      <w:pPr>
+        <w:pStyle w:val="Listepuces"/>
+        <w:rPr>
+          <w:rFonts w:ascii="Times New Roman" w:hAnsi="Times New Roman" w:cs="Times New Roman"/>
+          <w:lang w:val="fr-FR"/>
+        </w:rPr>
+      </w:pPr>
+      <w:r>
+        <w:rPr>
+          <w:rFonts w:ascii="Times New Roman" w:hAnsi="Times New Roman" w:cs="Times New Roman"/>
+          <w:lang w:val="fr-FR"/>
+        </w:rPr>
+        <w:t>- Prédiction avec affichage des probabilités et décodage des labels</w:t>
+      </w:r>
+    </w:p>
+    <w:p>
+      <w:pPr>
+        <w:pStyle w:val="Listepuces"/>
+        <w:rPr>
+          <w:rFonts w:ascii="Times New Roman" w:hAnsi="Times New Roman" w:cs="Times New Roman"/>
+          <w:lang w:val="fr-FR"/>
+        </w:rPr>
+      </w:pPr>
+      <w:r>
+        <w:rPr>
+          <w:rFonts w:ascii="Times New Roman" w:hAnsi="Times New Roman" w:cs="Times New Roman"/>
+          <w:lang w:val="fr-FR"/>
+        </w:rPr>
+        <w:t>- Gestion robuste des erreurs et validation des entrées utilisateur</w:t>
+      </w:r>
+    </w:p>
+    <w:p>
+      <w:pPr>
+        <w:pStyle w:val="Titre2"/>
+        <w:rPr>
+          <w:rFonts w:ascii="Times New Roman" w:hAnsi="Times New Roman" w:cs="Times New Roman"/>
+        </w:rPr>
+      </w:pPr>
+      <w:r>
+        <w:rPr>
+          <w:rFonts w:ascii="Times New Roman" w:hAnsi="Times New Roman" w:cs="Times New Roman"/>
+        </w:rPr>
+        <w:t>pages/deep_learning.py</w:t>
+      </w:r>
+    </w:p>
+    <w:p>
+      <w:pPr>
+        <w:pStyle w:val="Listepuces"/>
+        <w:rPr>
+          <w:rFonts w:ascii="Times New Roman" w:hAnsi="Times New Roman" w:cs="Times New Roman"/>
+          <w:lang w:val="fr-FR"/>
+        </w:rPr>
+      </w:pPr>
+      <w:r>
+        <w:rPr>
+          <w:rFonts w:ascii="Times New Roman" w:hAnsi="Times New Roman" w:cs="Times New Roman"/>
+          <w:lang w:val="fr-FR"/>
+        </w:rPr>
+        <w:t xml:space="preserve">- Module dédié à la construction, entraînement, et évaluation du modèle </w:t>
+      </w:r>
+      <w:proofErr w:type="spellStart"/>
+      <w:r>
+        <w:rPr>
+          <w:rFonts w:ascii="Times New Roman" w:hAnsi="Times New Roman" w:cs="Times New Roman"/>
+          <w:lang w:val="fr-FR"/>
+        </w:rPr>
+        <w:t>Keras</w:t>
       </w:r>
       <w:proofErr w:type="spellEnd"/>
     </w:p>
@@ -662,889 +1381,823 @@
       <w:pPr>
         <w:pStyle w:val="Listepuces"/>
         <w:rPr>
-          <w:lang w:val="fr-FR"/>
-        </w:rPr>
-      </w:pPr>
-      <w:r>
-        <w:rPr>
-          <w:lang w:val="fr-FR"/>
-        </w:rPr>
-        <w:t>- Imputation des valeurs manquantes par différentes stratégies (moyenne, médiane, mode)</w:t>
+          <w:rFonts w:ascii="Times New Roman" w:hAnsi="Times New Roman" w:cs="Times New Roman"/>
+          <w:lang w:val="fr-FR"/>
+        </w:rPr>
+      </w:pPr>
+      <w:r>
+        <w:rPr>
+          <w:rFonts w:ascii="Times New Roman" w:hAnsi="Times New Roman" w:cs="Times New Roman"/>
+          <w:lang w:val="fr-FR"/>
+        </w:rPr>
+        <w:t xml:space="preserve">- Sauvegarde/chargement des artefacts Deep Learning (modèle `.h5`, </w:t>
+      </w:r>
+      <w:proofErr w:type="spellStart"/>
+      <w:r>
+        <w:rPr>
+          <w:rFonts w:ascii="Times New Roman" w:hAnsi="Times New Roman" w:cs="Times New Roman"/>
+          <w:lang w:val="fr-FR"/>
+        </w:rPr>
+        <w:t>scaler</w:t>
+      </w:r>
+      <w:proofErr w:type="spellEnd"/>
+      <w:r>
+        <w:rPr>
+          <w:rFonts w:ascii="Times New Roman" w:hAnsi="Times New Roman" w:cs="Times New Roman"/>
+          <w:lang w:val="fr-FR"/>
+        </w:rPr>
+        <w:t>, encodeur)</w:t>
       </w:r>
     </w:p>
     <w:p>
       <w:pPr>
         <w:pStyle w:val="Listepuces"/>
         <w:rPr>
-          <w:lang w:val="fr-FR"/>
-        </w:rPr>
-      </w:pPr>
-      <w:r>
-        <w:rPr>
-          <w:lang w:val="fr-FR"/>
-        </w:rPr>
-        <w:t>- Suppression de colonnes selon choix utilisateur</w:t>
+          <w:rFonts w:ascii="Times New Roman" w:hAnsi="Times New Roman" w:cs="Times New Roman"/>
+          <w:lang w:val="fr-FR"/>
+        </w:rPr>
+      </w:pPr>
+      <w:r>
+        <w:rPr>
+          <w:rFonts w:ascii="Times New Roman" w:hAnsi="Times New Roman" w:cs="Times New Roman"/>
+          <w:lang w:val="fr-FR"/>
+        </w:rPr>
+        <w:t xml:space="preserve">- Intégration complète dans le workflow </w:t>
+      </w:r>
+      <w:proofErr w:type="spellStart"/>
+      <w:r>
+        <w:rPr>
+          <w:rFonts w:ascii="Times New Roman" w:hAnsi="Times New Roman" w:cs="Times New Roman"/>
+          <w:lang w:val="fr-FR"/>
+        </w:rPr>
+        <w:t>Streamlit</w:t>
+      </w:r>
+      <w:proofErr w:type="spellEnd"/>
+      <w:r>
+        <w:rPr>
+          <w:rFonts w:ascii="Times New Roman" w:hAnsi="Times New Roman" w:cs="Times New Roman"/>
+          <w:lang w:val="fr-FR"/>
+        </w:rPr>
+        <w:t xml:space="preserve"> avec gestion de session</w:t>
       </w:r>
     </w:p>
     <w:p>
       <w:pPr>
         <w:pStyle w:val="Titre2"/>
         <w:rPr>
-          <w:lang w:val="fr-FR"/>
-        </w:rPr>
-      </w:pPr>
-      <w:r>
-        <w:rPr>
-          <w:lang w:val="fr-FR"/>
-        </w:rPr>
-        <w:t>pages/training.py</w:t>
+          <w:rFonts w:ascii="Times New Roman" w:hAnsi="Times New Roman" w:cs="Times New Roman"/>
+        </w:rPr>
+      </w:pPr>
+      <w:r>
+        <w:rPr>
+          <w:rFonts w:ascii="Times New Roman" w:hAnsi="Times New Roman" w:cs="Times New Roman"/>
+        </w:rPr>
+        <w:t>pages/app.py</w:t>
       </w:r>
     </w:p>
     <w:p>
       <w:pPr>
-        <w:rPr>
-          <w:lang w:val="fr-FR"/>
-        </w:rPr>
-      </w:pPr>
-      <w:r>
-        <w:rPr>
-          <w:lang w:val="fr-FR"/>
-        </w:rPr>
-        <w:t xml:space="preserve">Module pour entraîner les modèles ML à partir du </w:t>
-      </w:r>
-      <w:proofErr w:type="spellStart"/>
-      <w:r>
-        <w:rPr>
-          <w:lang w:val="fr-FR"/>
-        </w:rPr>
-        <w:t>dataset</w:t>
-      </w:r>
-      <w:proofErr w:type="spellEnd"/>
-      <w:r>
-        <w:rPr>
-          <w:lang w:val="fr-FR"/>
-        </w:rPr>
-        <w:t xml:space="preserve"> vin.csv :</w:t>
+        <w:pStyle w:val="Listepuces"/>
+        <w:rPr>
+          <w:rFonts w:ascii="Times New Roman" w:hAnsi="Times New Roman" w:cs="Times New Roman"/>
+        </w:rPr>
+      </w:pPr>
+      <w:r>
+        <w:rPr>
+          <w:rFonts w:ascii="Times New Roman" w:hAnsi="Times New Roman" w:cs="Times New Roman"/>
+        </w:rPr>
+        <w:t>- Point d’entrée Streamlit</w:t>
       </w:r>
     </w:p>
     <w:p>
       <w:pPr>
         <w:pStyle w:val="Listepuces"/>
-      </w:pPr>
-      <w:r>
-        <w:t xml:space="preserve">- </w:t>
-      </w:r>
-      <w:proofErr w:type="spellStart"/>
-      <w:r>
-        <w:t>Chargement</w:t>
-      </w:r>
-      <w:proofErr w:type="spellEnd"/>
-      <w:r>
-        <w:t xml:space="preserve"> et </w:t>
-      </w:r>
-      <w:proofErr w:type="spellStart"/>
-      <w:r>
-        <w:t>prétraitement</w:t>
-      </w:r>
-      <w:proofErr w:type="spellEnd"/>
-      <w:r>
-        <w:t xml:space="preserve"> des données</w:t>
+        <w:rPr>
+          <w:rFonts w:ascii="Times New Roman" w:hAnsi="Times New Roman" w:cs="Times New Roman"/>
+          <w:lang w:val="fr-FR"/>
+        </w:rPr>
+      </w:pPr>
+      <w:r>
+        <w:rPr>
+          <w:rFonts w:ascii="Times New Roman" w:hAnsi="Times New Roman" w:cs="Times New Roman"/>
+          <w:lang w:val="fr-FR"/>
+        </w:rPr>
+        <w:t>- Navigation fluide via sidebar entre Exploration, Prétraitement, Modélisation, Évaluation, Deep Learning</w:t>
       </w:r>
     </w:p>
     <w:p>
       <w:pPr>
-        <w:pStyle w:val="Listepuces"/>
-      </w:pPr>
-      <w:r>
-        <w:t>- Sélection des features pertinentes</w:t>
+        <w:pStyle w:val="Titre1"/>
+        <w:rPr>
+          <w:rFonts w:ascii="Times New Roman" w:hAnsi="Times New Roman" w:cs="Times New Roman"/>
+          <w:lang w:val="fr-FR"/>
+        </w:rPr>
+      </w:pPr>
+      <w:r>
+        <w:rPr>
+          <w:rFonts w:ascii="Times New Roman" w:hAnsi="Times New Roman" w:cs="Times New Roman"/>
+          <w:lang w:val="fr-FR"/>
+        </w:rPr>
+        <w:t>4. Scripts utilitaires</w:t>
       </w:r>
     </w:p>
     <w:p>
       <w:pPr>
-        <w:pStyle w:val="Listepuces"/>
-        <w:rPr>
-          <w:lang w:val="fr-FR"/>
-        </w:rPr>
-      </w:pPr>
-      <w:r>
-        <w:rPr>
-          <w:lang w:val="fr-FR"/>
-        </w:rPr>
-        <w:t>- Entraînement des modèles (</w:t>
-      </w:r>
-      <w:proofErr w:type="spellStart"/>
-      <w:r>
-        <w:rPr>
-          <w:lang w:val="fr-FR"/>
-        </w:rPr>
-        <w:t>Logistic</w:t>
-      </w:r>
-      <w:proofErr w:type="spellEnd"/>
-      <w:r>
-        <w:rPr>
-          <w:lang w:val="fr-FR"/>
-        </w:rPr>
-        <w:t xml:space="preserve"> </w:t>
-      </w:r>
-      <w:proofErr w:type="spellStart"/>
-      <w:r>
-        <w:rPr>
-          <w:lang w:val="fr-FR"/>
-        </w:rPr>
-        <w:t>Regression</w:t>
-      </w:r>
-      <w:proofErr w:type="spellEnd"/>
-      <w:r>
-        <w:rPr>
-          <w:lang w:val="fr-FR"/>
-        </w:rPr>
-        <w:t xml:space="preserve">, </w:t>
-      </w:r>
-      <w:proofErr w:type="spellStart"/>
-      <w:r>
-        <w:rPr>
-          <w:lang w:val="fr-FR"/>
-        </w:rPr>
-        <w:t>Random</w:t>
-      </w:r>
-      <w:proofErr w:type="spellEnd"/>
-      <w:r>
-        <w:rPr>
-          <w:lang w:val="fr-FR"/>
-        </w:rPr>
-        <w:t xml:space="preserve"> Forest)</w:t>
+        <w:pStyle w:val="Titre2"/>
+        <w:rPr>
+          <w:rFonts w:ascii="Times New Roman" w:hAnsi="Times New Roman" w:cs="Times New Roman"/>
+          <w:lang w:val="fr-FR"/>
+        </w:rPr>
+      </w:pPr>
+      <w:r>
+        <w:rPr>
+          <w:rFonts w:ascii="Times New Roman" w:hAnsi="Times New Roman" w:cs="Times New Roman"/>
+          <w:lang w:val="fr-FR"/>
+        </w:rPr>
+        <w:t>setup.py</w:t>
       </w:r>
     </w:p>
     <w:p>
       <w:pPr>
-        <w:pStyle w:val="Listepuces"/>
-        <w:rPr>
-          <w:lang w:val="fr-FR"/>
-        </w:rPr>
-      </w:pPr>
-      <w:r>
-        <w:rPr>
-          <w:lang w:val="fr-FR"/>
-        </w:rPr>
-        <w:t xml:space="preserve">- Sauvegarde des modèles dans le dossier </w:t>
+        <w:rPr>
+          <w:rFonts w:ascii="Times New Roman" w:hAnsi="Times New Roman" w:cs="Times New Roman"/>
+          <w:lang w:val="fr-FR"/>
+        </w:rPr>
+      </w:pPr>
+      <w:r>
+        <w:rPr>
+          <w:rFonts w:ascii="Times New Roman" w:hAnsi="Times New Roman" w:cs="Times New Roman"/>
+          <w:lang w:val="fr-FR"/>
+        </w:rPr>
+        <w:t xml:space="preserve">Script d’installation automatique des dépendances Python via </w:t>
       </w:r>
       <w:proofErr w:type="spellStart"/>
       <w:r>
         <w:rPr>
-          <w:lang w:val="fr-FR"/>
-        </w:rPr>
-        <w:t>models</w:t>
+          <w:rFonts w:ascii="Times New Roman" w:hAnsi="Times New Roman" w:cs="Times New Roman"/>
+          <w:lang w:val="fr-FR"/>
+        </w:rPr>
+        <w:t>pip</w:t>
       </w:r>
       <w:proofErr w:type="spellEnd"/>
       <w:r>
         <w:rPr>
-          <w:lang w:val="fr-FR"/>
-        </w:rPr>
-        <w:t>/</w:t>
+          <w:rFonts w:ascii="Times New Roman" w:hAnsi="Times New Roman" w:cs="Times New Roman"/>
+          <w:lang w:val="fr-FR"/>
+        </w:rPr>
+        <w:br/>
+        <w:t>Installe et prépare l’environnement virtuel</w:t>
+      </w:r>
+      <w:r>
+        <w:rPr>
+          <w:rFonts w:ascii="Times New Roman" w:hAnsi="Times New Roman" w:cs="Times New Roman"/>
+          <w:lang w:val="fr-FR"/>
+        </w:rPr>
+        <w:br/>
+      </w:r>
+      <w:r>
+        <w:rPr>
+          <w:rFonts w:ascii="Times New Roman" w:hAnsi="Times New Roman" w:cs="Times New Roman"/>
+          <w:lang w:val="fr-FR"/>
+        </w:rPr>
+        <w:br/>
+        <w:t>Usage :</w:t>
+      </w:r>
+      <w:r>
+        <w:rPr>
+          <w:rFonts w:ascii="Times New Roman" w:hAnsi="Times New Roman" w:cs="Times New Roman"/>
+          <w:lang w:val="fr-FR"/>
+        </w:rPr>
+        <w:br/>
+        <w:t>python setup.py</w:t>
       </w:r>
     </w:p>
     <w:p>
       <w:pPr>
+        <w:pStyle w:val="Titre2"/>
+        <w:rPr>
+          <w:rFonts w:ascii="Times New Roman" w:hAnsi="Times New Roman" w:cs="Times New Roman"/>
+          <w:lang w:val="fr-FR"/>
+        </w:rPr>
+      </w:pPr>
+      <w:r>
+        <w:rPr>
+          <w:rFonts w:ascii="Times New Roman" w:hAnsi="Times New Roman" w:cs="Times New Roman"/>
+          <w:lang w:val="fr-FR"/>
+        </w:rPr>
+        <w:t>run.py</w:t>
+      </w:r>
+    </w:p>
+    <w:p>
+      <w:pPr>
+        <w:rPr>
+          <w:rFonts w:ascii="Times New Roman" w:hAnsi="Times New Roman" w:cs="Times New Roman"/>
+          <w:lang w:val="fr-FR"/>
+        </w:rPr>
+      </w:pPr>
+      <w:r>
+        <w:rPr>
+          <w:rFonts w:ascii="Times New Roman" w:hAnsi="Times New Roman" w:cs="Times New Roman"/>
+          <w:lang w:val="fr-FR"/>
+        </w:rPr>
+        <w:t xml:space="preserve">Script principal pour démarrer l’application </w:t>
+      </w:r>
+      <w:proofErr w:type="spellStart"/>
+      <w:r>
+        <w:rPr>
+          <w:rFonts w:ascii="Times New Roman" w:hAnsi="Times New Roman" w:cs="Times New Roman"/>
+          <w:lang w:val="fr-FR"/>
+        </w:rPr>
+        <w:t>Streamlit</w:t>
+      </w:r>
+      <w:proofErr w:type="spellEnd"/>
+      <w:r>
+        <w:rPr>
+          <w:rFonts w:ascii="Times New Roman" w:hAnsi="Times New Roman" w:cs="Times New Roman"/>
+          <w:lang w:val="fr-FR"/>
+        </w:rPr>
+        <w:br/>
+        <w:t>Lance le module pages/app.py</w:t>
+      </w:r>
+      <w:r>
+        <w:rPr>
+          <w:rFonts w:ascii="Times New Roman" w:hAnsi="Times New Roman" w:cs="Times New Roman"/>
+          <w:lang w:val="fr-FR"/>
+        </w:rPr>
+        <w:br/>
+        <w:t>Usage :</w:t>
+      </w:r>
+      <w:r>
+        <w:rPr>
+          <w:rFonts w:ascii="Times New Roman" w:hAnsi="Times New Roman" w:cs="Times New Roman"/>
+          <w:lang w:val="fr-FR"/>
+        </w:rPr>
+        <w:br/>
+        <w:t>python run.py</w:t>
+      </w:r>
+      <w:r>
+        <w:rPr>
+          <w:rFonts w:ascii="Times New Roman" w:hAnsi="Times New Roman" w:cs="Times New Roman"/>
+          <w:lang w:val="fr-FR"/>
+        </w:rPr>
+        <w:br/>
+        <w:t>ou</w:t>
+      </w:r>
+      <w:r>
+        <w:rPr>
+          <w:rFonts w:ascii="Times New Roman" w:hAnsi="Times New Roman" w:cs="Times New Roman"/>
+          <w:lang w:val="fr-FR"/>
+        </w:rPr>
+        <w:br/>
+      </w:r>
+      <w:proofErr w:type="spellStart"/>
+      <w:r>
+        <w:rPr>
+          <w:rFonts w:ascii="Times New Roman" w:hAnsi="Times New Roman" w:cs="Times New Roman"/>
+          <w:lang w:val="fr-FR"/>
+        </w:rPr>
+        <w:t>streamlit</w:t>
+      </w:r>
+      <w:proofErr w:type="spellEnd"/>
+      <w:r>
+        <w:rPr>
+          <w:rFonts w:ascii="Times New Roman" w:hAnsi="Times New Roman" w:cs="Times New Roman"/>
+          <w:lang w:val="fr-FR"/>
+        </w:rPr>
+        <w:t xml:space="preserve"> run run.py</w:t>
+      </w:r>
+    </w:p>
+    <w:p>
+      <w:pPr>
+        <w:pStyle w:val="Titre1"/>
+        <w:rPr>
+          <w:rFonts w:ascii="Times New Roman" w:hAnsi="Times New Roman" w:cs="Times New Roman"/>
+        </w:rPr>
+      </w:pPr>
+      <w:r>
+        <w:rPr>
+          <w:rFonts w:ascii="Times New Roman" w:hAnsi="Times New Roman" w:cs="Times New Roman"/>
+        </w:rPr>
+        <w:t>5. Fonctionnalités implémentées</w:t>
+      </w:r>
+    </w:p>
+    <w:p>
+      <w:pPr>
         <w:pStyle w:val="Listepuces"/>
         <w:rPr>
-          <w:lang w:val="fr-FR"/>
-        </w:rPr>
-      </w:pPr>
-      <w:r>
-        <w:rPr>
-          <w:lang w:val="fr-FR"/>
-        </w:rPr>
-        <w:lastRenderedPageBreak/>
-        <w:t xml:space="preserve">- Sauvegarde de l’encodeur des labels et des noms de </w:t>
+          <w:rFonts w:ascii="Times New Roman" w:hAnsi="Times New Roman" w:cs="Times New Roman"/>
+        </w:rPr>
+      </w:pPr>
+      <w:r>
+        <w:rPr>
+          <w:rFonts w:ascii="Times New Roman" w:hAnsi="Times New Roman" w:cs="Times New Roman"/>
+        </w:rPr>
+        <w:t>- Chargement dynamique du dataset</w:t>
+      </w:r>
+    </w:p>
+    <w:p>
+      <w:pPr>
+        <w:pStyle w:val="Listepuces"/>
+        <w:rPr>
+          <w:rFonts w:ascii="Times New Roman" w:hAnsi="Times New Roman" w:cs="Times New Roman"/>
+          <w:lang w:val="fr-FR"/>
+        </w:rPr>
+      </w:pPr>
+      <w:r>
+        <w:rPr>
+          <w:rFonts w:ascii="Times New Roman" w:hAnsi="Times New Roman" w:cs="Times New Roman"/>
+          <w:lang w:val="fr-FR"/>
+        </w:rPr>
+        <w:t>- Exploration interactive avec graphiques et statistiques</w:t>
+      </w:r>
+    </w:p>
+    <w:p>
+      <w:pPr>
+        <w:pStyle w:val="Listepuces"/>
+        <w:rPr>
+          <w:rFonts w:ascii="Times New Roman" w:hAnsi="Times New Roman" w:cs="Times New Roman"/>
+          <w:lang w:val="fr-FR"/>
+        </w:rPr>
+      </w:pPr>
+      <w:r>
+        <w:rPr>
+          <w:rFonts w:ascii="Times New Roman" w:hAnsi="Times New Roman" w:cs="Times New Roman"/>
+          <w:lang w:val="fr-FR"/>
+        </w:rPr>
+        <w:t>- Prétraitement avancé : gestion fine des valeurs manquantes avec plusieurs stratégies (moyenne, médiane, mode)</w:t>
+      </w:r>
+    </w:p>
+    <w:p>
+      <w:pPr>
+        <w:pStyle w:val="Listepuces"/>
+        <w:rPr>
+          <w:rFonts w:ascii="Times New Roman" w:hAnsi="Times New Roman" w:cs="Times New Roman"/>
+          <w:lang w:val="fr-FR"/>
+        </w:rPr>
+      </w:pPr>
+      <w:r>
+        <w:rPr>
+          <w:rFonts w:ascii="Times New Roman" w:hAnsi="Times New Roman" w:cs="Times New Roman"/>
+          <w:lang w:val="fr-FR"/>
+        </w:rPr>
+        <w:t>- Suppression de colonnes selon choix utilisateur</w:t>
+      </w:r>
+    </w:p>
+    <w:p>
+      <w:pPr>
+        <w:pStyle w:val="Listepuces"/>
+        <w:rPr>
+          <w:rFonts w:ascii="Times New Roman" w:hAnsi="Times New Roman" w:cs="Times New Roman"/>
+          <w:lang w:val="fr-FR"/>
+        </w:rPr>
+      </w:pPr>
+      <w:r>
+        <w:rPr>
+          <w:rFonts w:ascii="Times New Roman" w:hAnsi="Times New Roman" w:cs="Times New Roman"/>
+          <w:lang w:val="fr-FR"/>
+        </w:rPr>
+        <w:t>- Modélisation ML complète avec split, fit, prédiction</w:t>
+      </w:r>
+    </w:p>
+    <w:p>
+      <w:pPr>
+        <w:pStyle w:val="Listepuces"/>
+        <w:rPr>
+          <w:rFonts w:ascii="Times New Roman" w:hAnsi="Times New Roman" w:cs="Times New Roman"/>
+          <w:lang w:val="fr-FR"/>
+        </w:rPr>
+      </w:pPr>
+      <w:r>
+        <w:rPr>
+          <w:rFonts w:ascii="Times New Roman" w:hAnsi="Times New Roman" w:cs="Times New Roman"/>
+          <w:lang w:val="fr-FR"/>
+        </w:rPr>
+        <w:t xml:space="preserve">- Comparaison automatique de modèles ML avec </w:t>
       </w:r>
       <w:proofErr w:type="spellStart"/>
       <w:r>
         <w:rPr>
-          <w:lang w:val="fr-FR"/>
-        </w:rPr>
-        <w:t>features</w:t>
+          <w:rFonts w:ascii="Times New Roman" w:hAnsi="Times New Roman" w:cs="Times New Roman"/>
+          <w:lang w:val="fr-FR"/>
+        </w:rPr>
+        <w:t>LazyPredict</w:t>
       </w:r>
       <w:proofErr w:type="spellEnd"/>
     </w:p>
     <w:p>
       <w:pPr>
-        <w:pStyle w:val="Titre2"/>
-        <w:rPr>
-          <w:lang w:val="fr-FR"/>
-        </w:rPr>
-      </w:pPr>
-      <w:r>
-        <w:rPr>
-          <w:lang w:val="fr-FR"/>
-        </w:rPr>
-        <w:t>pages/evaluation.py</w:t>
+        <w:pStyle w:val="Listepuces"/>
+        <w:rPr>
+          <w:rFonts w:ascii="Times New Roman" w:hAnsi="Times New Roman" w:cs="Times New Roman"/>
+        </w:rPr>
+      </w:pPr>
+      <w:r>
+        <w:rPr>
+          <w:rFonts w:ascii="Times New Roman" w:hAnsi="Times New Roman" w:cs="Times New Roman"/>
+        </w:rPr>
+        <w:lastRenderedPageBreak/>
+        <w:t xml:space="preserve">- </w:t>
+      </w:r>
+      <w:proofErr w:type="spellStart"/>
+      <w:r>
+        <w:rPr>
+          <w:rFonts w:ascii="Times New Roman" w:hAnsi="Times New Roman" w:cs="Times New Roman"/>
+        </w:rPr>
+        <w:t>Optimisation</w:t>
+      </w:r>
+      <w:proofErr w:type="spellEnd"/>
+      <w:r>
+        <w:rPr>
+          <w:rFonts w:ascii="Times New Roman" w:hAnsi="Times New Roman" w:cs="Times New Roman"/>
+        </w:rPr>
+        <w:t xml:space="preserve"> </w:t>
+      </w:r>
+      <w:proofErr w:type="spellStart"/>
+      <w:r>
+        <w:rPr>
+          <w:rFonts w:ascii="Times New Roman" w:hAnsi="Times New Roman" w:cs="Times New Roman"/>
+        </w:rPr>
+        <w:t>hyperparamètres</w:t>
+      </w:r>
+      <w:proofErr w:type="spellEnd"/>
+      <w:r>
+        <w:rPr>
+          <w:rFonts w:ascii="Times New Roman" w:hAnsi="Times New Roman" w:cs="Times New Roman"/>
+        </w:rPr>
+        <w:t xml:space="preserve"> avec GridSearchCV</w:t>
       </w:r>
     </w:p>
     <w:p>
       <w:pPr>
-        <w:rPr>
-          <w:lang w:val="fr-FR"/>
-        </w:rPr>
-      </w:pPr>
-      <w:r>
-        <w:rPr>
-          <w:lang w:val="fr-FR"/>
-        </w:rPr>
-        <w:t>Module d’évaluation et prédiction :</w:t>
+        <w:pStyle w:val="Listepuces"/>
+        <w:rPr>
+          <w:rFonts w:ascii="Times New Roman" w:hAnsi="Times New Roman" w:cs="Times New Roman"/>
+        </w:rPr>
+      </w:pPr>
+      <w:r>
+        <w:rPr>
+          <w:rFonts w:ascii="Times New Roman" w:hAnsi="Times New Roman" w:cs="Times New Roman"/>
+        </w:rPr>
+        <w:t>- Entraînement Deep Learning avec Keras (réseau fully connected, dropout, early stopping)</w:t>
       </w:r>
     </w:p>
     <w:p>
       <w:pPr>
         <w:pStyle w:val="Listepuces"/>
         <w:rPr>
-          <w:lang w:val="fr-FR"/>
-        </w:rPr>
-      </w:pPr>
-      <w:r>
-        <w:rPr>
-          <w:lang w:val="fr-FR"/>
-        </w:rPr>
-        <w:t xml:space="preserve">- Chargement des modèles, encodeurs, et </w:t>
+          <w:rFonts w:ascii="Times New Roman" w:hAnsi="Times New Roman" w:cs="Times New Roman"/>
+          <w:lang w:val="fr-FR"/>
+        </w:rPr>
+      </w:pPr>
+      <w:r>
+        <w:rPr>
+          <w:rFonts w:ascii="Times New Roman" w:hAnsi="Times New Roman" w:cs="Times New Roman"/>
+          <w:lang w:val="fr-FR"/>
+        </w:rPr>
+        <w:t xml:space="preserve">- Sauvegarde et chargement des artefacts (modèles, </w:t>
       </w:r>
       <w:proofErr w:type="spellStart"/>
       <w:r>
         <w:rPr>
-          <w:lang w:val="fr-FR"/>
-        </w:rPr>
-        <w:t>features</w:t>
+          <w:rFonts w:ascii="Times New Roman" w:hAnsi="Times New Roman" w:cs="Times New Roman"/>
+          <w:lang w:val="fr-FR"/>
+        </w:rPr>
+        <w:t>scalers</w:t>
       </w:r>
       <w:proofErr w:type="spellEnd"/>
+      <w:r>
+        <w:rPr>
+          <w:rFonts w:ascii="Times New Roman" w:hAnsi="Times New Roman" w:cs="Times New Roman"/>
+          <w:lang w:val="fr-FR"/>
+        </w:rPr>
+        <w:t>, encodeurs)</w:t>
+      </w:r>
     </w:p>
     <w:p>
       <w:pPr>
         <w:pStyle w:val="Listepuces"/>
         <w:rPr>
-          <w:lang w:val="fr-FR"/>
-        </w:rPr>
-      </w:pPr>
-      <w:r>
-        <w:rPr>
-          <w:lang w:val="fr-FR"/>
-        </w:rPr>
-        <w:t xml:space="preserve">- Interface utilisateur pour saisie manuelle ou </w:t>
-      </w:r>
-      <w:proofErr w:type="spellStart"/>
-      <w:r>
-        <w:rPr>
-          <w:lang w:val="fr-FR"/>
-        </w:rPr>
-        <w:t>upload</w:t>
-      </w:r>
-      <w:proofErr w:type="spellEnd"/>
-      <w:r>
-        <w:rPr>
-          <w:lang w:val="fr-FR"/>
-        </w:rPr>
-        <w:t xml:space="preserve"> CSV</w:t>
+          <w:rFonts w:ascii="Times New Roman" w:hAnsi="Times New Roman" w:cs="Times New Roman"/>
+          <w:lang w:val="fr-FR"/>
+        </w:rPr>
+      </w:pPr>
+      <w:r>
+        <w:rPr>
+          <w:rFonts w:ascii="Times New Roman" w:hAnsi="Times New Roman" w:cs="Times New Roman"/>
+          <w:lang w:val="fr-FR"/>
+        </w:rPr>
+        <w:t>- Prédiction interactive sur de nouvelles données, avec imputation automatique des valeurs manquantes</w:t>
       </w:r>
     </w:p>
     <w:p>
       <w:pPr>
         <w:pStyle w:val="Listepuces"/>
-      </w:pPr>
-      <w:r>
-        <w:t xml:space="preserve">- Imputation </w:t>
-      </w:r>
-      <w:proofErr w:type="spellStart"/>
-      <w:r>
-        <w:t>automatique</w:t>
-      </w:r>
-      <w:proofErr w:type="spellEnd"/>
-      <w:r>
-        <w:t xml:space="preserve"> des valeurs manquantes</w:t>
+        <w:rPr>
+          <w:rFonts w:ascii="Times New Roman" w:hAnsi="Times New Roman" w:cs="Times New Roman"/>
+          <w:lang w:val="fr-FR"/>
+        </w:rPr>
+      </w:pPr>
+      <w:r>
+        <w:rPr>
+          <w:rFonts w:ascii="Times New Roman" w:hAnsi="Times New Roman" w:cs="Times New Roman"/>
+          <w:lang w:val="fr-FR"/>
+        </w:rPr>
+        <w:t>- Interface utilisateur fluide avec navigation par sidebar</w:t>
       </w:r>
     </w:p>
     <w:p>
       <w:pPr>
-        <w:pStyle w:val="Listepuces"/>
-        <w:rPr>
-          <w:lang w:val="fr-FR"/>
-        </w:rPr>
-      </w:pPr>
-      <w:r>
-        <w:rPr>
-          <w:lang w:val="fr-FR"/>
-        </w:rPr>
-        <w:t>- Prédiction et affichage des résultats avec probabilités</w:t>
+        <w:pStyle w:val="Titre1"/>
+        <w:rPr>
+          <w:rFonts w:ascii="Times New Roman" w:hAnsi="Times New Roman" w:cs="Times New Roman"/>
+        </w:rPr>
+      </w:pPr>
+      <w:r>
+        <w:rPr>
+          <w:rFonts w:ascii="Times New Roman" w:hAnsi="Times New Roman" w:cs="Times New Roman"/>
+        </w:rPr>
+        <w:t>6</w:t>
+      </w:r>
+      <w:r>
+        <w:rPr>
+          <w:rFonts w:ascii="Times New Roman" w:hAnsi="Times New Roman" w:cs="Times New Roman"/>
+        </w:rPr>
+        <w:t>. Mode d’emploi pour l’utilisateur</w:t>
       </w:r>
     </w:p>
     <w:p>
       <w:pPr>
-        <w:pStyle w:val="Listepuces"/>
-        <w:rPr>
-          <w:lang w:val="fr-FR"/>
-        </w:rPr>
-      </w:pPr>
-      <w:r>
-        <w:rPr>
-          <w:lang w:val="fr-FR"/>
-        </w:rPr>
-        <w:t>- Gestion des erreurs et validation des entrées</w:t>
+        <w:pStyle w:val="Listenumros"/>
+        <w:rPr>
+          <w:rFonts w:ascii="Times New Roman" w:hAnsi="Times New Roman" w:cs="Times New Roman"/>
+        </w:rPr>
+      </w:pPr>
+      <w:r>
+        <w:rPr>
+          <w:rFonts w:ascii="Times New Roman" w:hAnsi="Times New Roman" w:cs="Times New Roman"/>
+        </w:rPr>
+        <w:t>Cloner le dépôt Git</w:t>
       </w:r>
     </w:p>
     <w:p>
       <w:pPr>
-        <w:pStyle w:val="Titre2"/>
-        <w:rPr>
-          <w:lang w:val="fr-FR"/>
-        </w:rPr>
-      </w:pPr>
-      <w:r>
-        <w:rPr>
-          <w:lang w:val="fr-FR"/>
-        </w:rPr>
-        <w:t>pages/app.py</w:t>
+        <w:pStyle w:val="Listenumros"/>
+        <w:rPr>
+          <w:rFonts w:ascii="Times New Roman" w:hAnsi="Times New Roman" w:cs="Times New Roman"/>
+          <w:lang w:val="fr-FR"/>
+        </w:rPr>
+      </w:pPr>
+      <w:r>
+        <w:rPr>
+          <w:rFonts w:ascii="Times New Roman" w:hAnsi="Times New Roman" w:cs="Times New Roman"/>
+          <w:lang w:val="fr-FR"/>
+        </w:rPr>
+        <w:t>Installer les dépendances :</w:t>
+      </w:r>
+      <w:r>
+        <w:rPr>
+          <w:rFonts w:ascii="Times New Roman" w:hAnsi="Times New Roman" w:cs="Times New Roman"/>
+          <w:lang w:val="fr-FR"/>
+        </w:rPr>
+        <w:br/>
+        <w:t xml:space="preserve">   python setup.py</w:t>
       </w:r>
     </w:p>
     <w:p>
       <w:pPr>
-        <w:rPr>
-          <w:lang w:val="fr-FR"/>
-        </w:rPr>
-      </w:pPr>
-      <w:r>
-        <w:rPr>
-          <w:lang w:val="fr-FR"/>
-        </w:rPr>
-        <w:t xml:space="preserve">Point d’entrée </w:t>
+        <w:pStyle w:val="Listenumros"/>
+        <w:rPr>
+          <w:rFonts w:ascii="Times New Roman" w:hAnsi="Times New Roman" w:cs="Times New Roman"/>
+        </w:rPr>
+      </w:pPr>
+      <w:r>
+        <w:rPr>
+          <w:rFonts w:ascii="Times New Roman" w:hAnsi="Times New Roman" w:cs="Times New Roman"/>
+        </w:rPr>
+        <w:t xml:space="preserve">Lancer </w:t>
       </w:r>
       <w:proofErr w:type="spellStart"/>
-      <w:r>
-        <w:rPr>
-          <w:lang w:val="fr-FR"/>
-        </w:rPr>
-        <w:t>Streamlit</w:t>
+      <w:proofErr w:type="gramStart"/>
+      <w:r>
+        <w:rPr>
+          <w:rFonts w:ascii="Times New Roman" w:hAnsi="Times New Roman" w:cs="Times New Roman"/>
+        </w:rPr>
+        <w:t>l’application</w:t>
       </w:r>
       <w:proofErr w:type="spellEnd"/>
       <w:r>
         <w:rPr>
-          <w:lang w:val="fr-FR"/>
-        </w:rPr>
-        <w:t xml:space="preserve"> qui gère la navigation entre les modules via une sidebar. Permet de lancer l’une des pages selon le choix utilisateur.</w:t>
+          <w:rFonts w:ascii="Times New Roman" w:hAnsi="Times New Roman" w:cs="Times New Roman"/>
+        </w:rPr>
+        <w:t xml:space="preserve"> :</w:t>
+      </w:r>
+      <w:proofErr w:type="gramEnd"/>
+      <w:r>
+        <w:rPr>
+          <w:rFonts w:ascii="Times New Roman" w:hAnsi="Times New Roman" w:cs="Times New Roman"/>
+        </w:rPr>
+        <w:br/>
+        <w:t xml:space="preserve">   python run.py</w:t>
+      </w:r>
+      <w:r>
+        <w:rPr>
+          <w:rFonts w:ascii="Times New Roman" w:hAnsi="Times New Roman" w:cs="Times New Roman"/>
+        </w:rPr>
+        <w:br/>
+        <w:t xml:space="preserve">   ou</w:t>
+      </w:r>
+      <w:r>
+        <w:rPr>
+          <w:rFonts w:ascii="Times New Roman" w:hAnsi="Times New Roman" w:cs="Times New Roman"/>
+        </w:rPr>
+        <w:br/>
+        <w:t xml:space="preserve">   streamlit run run.py</w:t>
       </w:r>
     </w:p>
     <w:p>
       <w:pPr>
-        <w:pStyle w:val="Titre1"/>
-        <w:rPr>
-          <w:lang w:val="fr-FR"/>
-        </w:rPr>
-      </w:pPr>
-      <w:r>
-        <w:rPr>
-          <w:lang w:val="fr-FR"/>
-        </w:rPr>
-        <w:t>4. Scripts utilitaires</w:t>
+        <w:pStyle w:val="Listenumros"/>
+        <w:rPr>
+          <w:rFonts w:ascii="Times New Roman" w:hAnsi="Times New Roman" w:cs="Times New Roman"/>
+          <w:lang w:val="fr-FR"/>
+        </w:rPr>
+      </w:pPr>
+      <w:r>
+        <w:rPr>
+          <w:rFonts w:ascii="Times New Roman" w:hAnsi="Times New Roman" w:cs="Times New Roman"/>
+          <w:lang w:val="fr-FR"/>
+        </w:rPr>
+        <w:t>Utiliser la sidebar pour naviguer entre les pages :</w:t>
+      </w:r>
+      <w:r>
+        <w:rPr>
+          <w:rFonts w:ascii="Times New Roman" w:hAnsi="Times New Roman" w:cs="Times New Roman"/>
+          <w:lang w:val="fr-FR"/>
+        </w:rPr>
+        <w:br/>
+        <w:t xml:space="preserve">   - Exploration</w:t>
+      </w:r>
+      <w:r>
+        <w:rPr>
+          <w:rFonts w:ascii="Times New Roman" w:hAnsi="Times New Roman" w:cs="Times New Roman"/>
+          <w:lang w:val="fr-FR"/>
+        </w:rPr>
+        <w:br/>
+        <w:t xml:space="preserve">   - Prétraitement</w:t>
+      </w:r>
+      <w:r>
+        <w:rPr>
+          <w:rFonts w:ascii="Times New Roman" w:hAnsi="Times New Roman" w:cs="Times New Roman"/>
+          <w:lang w:val="fr-FR"/>
+        </w:rPr>
+        <w:br/>
+        <w:t xml:space="preserve">   - Modélisation (ML classique + Deep Learning)</w:t>
+      </w:r>
+      <w:r>
+        <w:rPr>
+          <w:rFonts w:ascii="Times New Roman" w:hAnsi="Times New Roman" w:cs="Times New Roman"/>
+          <w:lang w:val="fr-FR"/>
+        </w:rPr>
+        <w:br/>
+        <w:t xml:space="preserve">   - Évaluation et Prédiction</w:t>
       </w:r>
     </w:p>
     <w:p>
       <w:pPr>
-        <w:pStyle w:val="Titre2"/>
-        <w:rPr>
-          <w:lang w:val="fr-FR"/>
-        </w:rPr>
-      </w:pPr>
-      <w:r>
-        <w:rPr>
-          <w:lang w:val="fr-FR"/>
-        </w:rPr>
-        <w:t>setup.py</w:t>
+        <w:pStyle w:val="Listenumros"/>
+        <w:rPr>
+          <w:rFonts w:ascii="Times New Roman" w:hAnsi="Times New Roman" w:cs="Times New Roman"/>
+          <w:lang w:val="fr-FR"/>
+        </w:rPr>
+      </w:pPr>
+      <w:r>
+        <w:rPr>
+          <w:rFonts w:ascii="Times New Roman" w:hAnsi="Times New Roman" w:cs="Times New Roman"/>
+          <w:lang w:val="fr-FR"/>
+        </w:rPr>
+        <w:t>Explorer les options, entraîner les modèles, effectuer des prédictions interactives</w:t>
       </w:r>
     </w:p>
     <w:p>
       <w:pPr>
-        <w:rPr>
-          <w:lang w:val="fr-FR"/>
-        </w:rPr>
-      </w:pPr>
-      <w:r>
-        <w:rPr>
-          <w:lang w:val="fr-FR"/>
-        </w:rPr>
-        <w:t xml:space="preserve">Script automatisant l’installation des dépendances Python et de l’environnement virtuel. Il lit requirements.txt et exécute </w:t>
-      </w:r>
-      <w:proofErr w:type="spellStart"/>
-      <w:r>
-        <w:rPr>
-          <w:lang w:val="fr-FR"/>
-        </w:rPr>
-        <w:t>pip</w:t>
-      </w:r>
-      <w:proofErr w:type="spellEnd"/>
-      <w:r>
-        <w:rPr>
-          <w:lang w:val="fr-FR"/>
-        </w:rPr>
-        <w:t xml:space="preserve"> </w:t>
-      </w:r>
-      <w:proofErr w:type="spellStart"/>
-      <w:r>
-        <w:rPr>
-          <w:lang w:val="fr-FR"/>
-        </w:rPr>
-        <w:t>install</w:t>
-      </w:r>
-      <w:proofErr w:type="spellEnd"/>
-      <w:r>
-        <w:rPr>
-          <w:lang w:val="fr-FR"/>
-        </w:rPr>
-        <w:t xml:space="preserve"> pour configurer l’environnement.</w:t>
+        <w:pStyle w:val="Titre1"/>
+        <w:rPr>
+          <w:rFonts w:ascii="Times New Roman" w:hAnsi="Times New Roman" w:cs="Times New Roman"/>
+        </w:rPr>
+      </w:pPr>
+      <w:r>
+        <w:rPr>
+          <w:rFonts w:ascii="Times New Roman" w:hAnsi="Times New Roman" w:cs="Times New Roman"/>
+        </w:rPr>
+        <w:t>7</w:t>
+      </w:r>
+      <w:r>
+        <w:rPr>
+          <w:rFonts w:ascii="Times New Roman" w:hAnsi="Times New Roman" w:cs="Times New Roman"/>
+        </w:rPr>
+        <w:t>. Ressources et références</w:t>
       </w:r>
     </w:p>
     <w:p>
       <w:pPr>
         <w:pStyle w:val="Listepuces"/>
-      </w:pPr>
-      <w:r>
-        <w:t>Usage :</w:t>
+        <w:rPr>
+          <w:rFonts w:ascii="Times New Roman" w:hAnsi="Times New Roman" w:cs="Times New Roman"/>
+          <w:lang w:val="fr-FR"/>
+        </w:rPr>
+      </w:pPr>
+      <w:r>
+        <w:rPr>
+          <w:rFonts w:ascii="Times New Roman" w:hAnsi="Times New Roman" w:cs="Times New Roman"/>
+          <w:lang w:val="fr-FR"/>
+        </w:rPr>
+        <w:t xml:space="preserve">- Documentation officielle </w:t>
+      </w:r>
+      <w:proofErr w:type="spellStart"/>
+      <w:r>
+        <w:rPr>
+          <w:rFonts w:ascii="Times New Roman" w:hAnsi="Times New Roman" w:cs="Times New Roman"/>
+          <w:lang w:val="fr-FR"/>
+        </w:rPr>
+        <w:t>Streamlit</w:t>
+      </w:r>
+      <w:proofErr w:type="spellEnd"/>
+      <w:r>
+        <w:rPr>
+          <w:rFonts w:ascii="Times New Roman" w:hAnsi="Times New Roman" w:cs="Times New Roman"/>
+          <w:lang w:val="fr-FR"/>
+        </w:rPr>
+        <w:t xml:space="preserve"> : https://docs.streamlit.io</w:t>
       </w:r>
     </w:p>
     <w:p>
       <w:pPr>
-        <w:pStyle w:val="Listepuces2"/>
-      </w:pPr>
-      <w:r>
-        <w:t>python setup.py</w:t>
+        <w:pStyle w:val="Listepuces"/>
+        <w:rPr>
+          <w:rFonts w:ascii="Times New Roman" w:hAnsi="Times New Roman" w:cs="Times New Roman"/>
+        </w:rPr>
+      </w:pPr>
+      <w:r>
+        <w:rPr>
+          <w:rFonts w:ascii="Times New Roman" w:hAnsi="Times New Roman" w:cs="Times New Roman"/>
+        </w:rPr>
+        <w:t>- Documentation scikit-</w:t>
+      </w:r>
+      <w:proofErr w:type="gramStart"/>
+      <w:r>
+        <w:rPr>
+          <w:rFonts w:ascii="Times New Roman" w:hAnsi="Times New Roman" w:cs="Times New Roman"/>
+        </w:rPr>
+        <w:t>learn :</w:t>
+      </w:r>
+      <w:proofErr w:type="gramEnd"/>
+      <w:r>
+        <w:rPr>
+          <w:rFonts w:ascii="Times New Roman" w:hAnsi="Times New Roman" w:cs="Times New Roman"/>
+        </w:rPr>
+        <w:t xml:space="preserve"> https://scikit-learn.org</w:t>
       </w:r>
     </w:p>
     <w:p>
       <w:pPr>
-        <w:pStyle w:val="Titre2"/>
-      </w:pPr>
-      <w:r>
-        <w:t>run.py</w:t>
+        <w:pStyle w:val="Listepuces"/>
+        <w:rPr>
+          <w:rFonts w:ascii="Times New Roman" w:hAnsi="Times New Roman" w:cs="Times New Roman"/>
+        </w:rPr>
+      </w:pPr>
+      <w:r>
+        <w:rPr>
+          <w:rFonts w:ascii="Times New Roman" w:hAnsi="Times New Roman" w:cs="Times New Roman"/>
+        </w:rPr>
+        <w:t>- Keras Documentation : https://keras.io</w:t>
       </w:r>
     </w:p>
     <w:p>
       <w:pPr>
-        <w:rPr>
-          <w:lang w:val="fr-FR"/>
-        </w:rPr>
-      </w:pPr>
-      <w:r>
-        <w:rPr>
-          <w:lang w:val="fr-FR"/>
-        </w:rPr>
-        <w:t xml:space="preserve">Script de démarrage principal de l’application </w:t>
-      </w:r>
-      <w:proofErr w:type="spellStart"/>
-      <w:r>
-        <w:rPr>
-          <w:lang w:val="fr-FR"/>
-        </w:rPr>
-        <w:t>Streamlit</w:t>
-      </w:r>
-      <w:proofErr w:type="spellEnd"/>
-      <w:r>
-        <w:rPr>
-          <w:lang w:val="fr-FR"/>
-        </w:rPr>
-        <w:t>, qui importe et lance le module pages/app.py.</w:t>
+        <w:pStyle w:val="Listepuces"/>
+        <w:rPr>
+          <w:rFonts w:ascii="Times New Roman" w:hAnsi="Times New Roman" w:cs="Times New Roman"/>
+        </w:rPr>
+      </w:pPr>
+      <w:r>
+        <w:rPr>
+          <w:rFonts w:ascii="Times New Roman" w:hAnsi="Times New Roman" w:cs="Times New Roman"/>
+        </w:rPr>
+        <w:t>- Cours LinkedIn Learning : Python pour la Data Science</w:t>
       </w:r>
     </w:p>
     <w:p>
       <w:pPr>
         <w:pStyle w:val="Listepuces"/>
-      </w:pPr>
-      <w:r>
-        <w:t>Usage :</w:t>
-      </w:r>
-    </w:p>
-    <w:p>
-      <w:pPr>
-        <w:pStyle w:val="Listepuces2"/>
-      </w:pPr>
-      <w:r>
-        <w:t>python run.py</w:t>
-      </w:r>
-    </w:p>
-    <w:p>
-      <w:pPr>
-        <w:pStyle w:val="Listepuces2"/>
-      </w:pPr>
-      <w:r>
-        <w:t>ou</w:t>
-      </w:r>
-    </w:p>
-    <w:p>
-      <w:pPr>
-        <w:pStyle w:val="Listepuces2"/>
-      </w:pPr>
-      <w:r>
-        <w:t>streamlit run run.py</w:t>
-      </w:r>
-    </w:p>
-    <w:p>
-      <w:pPr>
-        <w:pStyle w:val="Titre1"/>
-      </w:pPr>
-      <w:r>
-        <w:t>5. Fonctionnalités implémentées</w:t>
-      </w:r>
-    </w:p>
-    <w:p>
-      <w:r>
-        <w:t>- Chargement dynamique du dataset local</w:t>
-      </w:r>
-    </w:p>
-    <w:p>
-      <w:pPr>
-        <w:rPr>
-          <w:lang w:val="fr-FR"/>
-        </w:rPr>
-      </w:pPr>
-      <w:r>
-        <w:rPr>
-          <w:lang w:val="fr-FR"/>
-        </w:rPr>
-        <w:t>- Exploration interactive des données (statistiques, graphiques)</w:t>
-      </w:r>
-    </w:p>
-    <w:p>
-      <w:pPr>
-        <w:rPr>
-          <w:lang w:val="fr-FR"/>
-        </w:rPr>
-      </w:pPr>
-      <w:r>
-        <w:rPr>
-          <w:lang w:val="fr-FR"/>
-        </w:rPr>
-        <w:t>- Gestion avancée du prétraitement (imputation et suppression de colonnes)</w:t>
-      </w:r>
-    </w:p>
-    <w:p>
-      <w:pPr>
-        <w:rPr>
-          <w:lang w:val="fr-FR"/>
-        </w:rPr>
-      </w:pPr>
-      <w:r>
-        <w:rPr>
-          <w:lang w:val="fr-FR"/>
-        </w:rPr>
-        <w:t xml:space="preserve">- Modélisation ML avec pipeline complet (split, fit, </w:t>
-      </w:r>
-      <w:proofErr w:type="spellStart"/>
-      <w:r>
-        <w:rPr>
-          <w:lang w:val="fr-FR"/>
-        </w:rPr>
-        <w:t>predict</w:t>
-      </w:r>
-      <w:proofErr w:type="spellEnd"/>
-      <w:r>
-        <w:rPr>
-          <w:lang w:val="fr-FR"/>
-        </w:rPr>
-        <w:t>)</w:t>
-      </w:r>
-    </w:p>
-    <w:p>
-      <w:pPr>
-        <w:rPr>
-          <w:lang w:val="fr-FR"/>
-        </w:rPr>
-      </w:pPr>
-      <w:r>
-        <w:rPr>
-          <w:lang w:val="fr-FR"/>
-        </w:rPr>
-        <w:lastRenderedPageBreak/>
-        <w:t>- Évaluation détaillée des modèles avec métriques et graphiques</w:t>
-      </w:r>
-    </w:p>
-    <w:p>
-      <w:pPr>
-        <w:rPr>
-          <w:lang w:val="fr-FR"/>
-        </w:rPr>
-      </w:pPr>
-      <w:r>
-        <w:rPr>
-          <w:lang w:val="fr-FR"/>
-        </w:rPr>
-        <w:t>- Navigation fluide entre modules via sidebar</w:t>
-      </w:r>
-    </w:p>
-    <w:p>
-      <w:pPr>
-        <w:rPr>
-          <w:lang w:val="fr-FR"/>
-        </w:rPr>
-      </w:pPr>
-      <w:r>
-        <w:rPr>
-          <w:lang w:val="fr-FR"/>
-        </w:rPr>
-        <w:t>- Saisie manuelle ou via CSV des données pour prédiction</w:t>
-      </w:r>
-    </w:p>
-    <w:p>
-      <w:pPr>
-        <w:rPr>
-          <w:lang w:val="fr-FR"/>
-        </w:rPr>
-      </w:pPr>
-      <w:r>
-        <w:rPr>
-          <w:lang w:val="fr-FR"/>
-        </w:rPr>
-        <w:t>- Imputation automatique des données manquantes dans l’évaluation</w:t>
-      </w:r>
-    </w:p>
-    <w:p>
-      <w:pPr>
-        <w:rPr>
-          <w:lang w:val="fr-FR"/>
-        </w:rPr>
-      </w:pPr>
-      <w:r>
-        <w:rPr>
-          <w:lang w:val="fr-FR"/>
-        </w:rPr>
-        <w:t>- Affichage des résultats avec probabilités et labels décodés</w:t>
-      </w:r>
-    </w:p>
-    <w:p>
-      <w:pPr>
-        <w:pStyle w:val="Titre1"/>
-        <w:rPr>
-          <w:lang w:val="fr-FR"/>
-        </w:rPr>
-      </w:pPr>
-      <w:r>
-        <w:rPr>
-          <w:lang w:val="fr-FR"/>
-        </w:rPr>
-        <w:t>6. Points à valider / amélioration</w:t>
-      </w:r>
-    </w:p>
-    <w:p>
-      <w:pPr>
-        <w:rPr>
-          <w:lang w:val="fr-FR"/>
-        </w:rPr>
-      </w:pPr>
-      <w:r>
-        <w:rPr>
-          <w:lang w:val="fr-FR"/>
-        </w:rPr>
-        <w:t xml:space="preserve">- Intégrer la sélection automatique de la </w:t>
-      </w:r>
-      <w:proofErr w:type="spellStart"/>
-      <w:r>
-        <w:rPr>
-          <w:lang w:val="fr-FR"/>
-        </w:rPr>
-        <w:t>target</w:t>
-      </w:r>
-      <w:proofErr w:type="spellEnd"/>
-      <w:r>
-        <w:rPr>
-          <w:lang w:val="fr-FR"/>
-        </w:rPr>
-        <w:t xml:space="preserve"> dans la modélisation</w:t>
-      </w:r>
-    </w:p>
-    <w:p>
-      <w:pPr>
-        <w:rPr>
-          <w:lang w:val="fr-FR"/>
-        </w:rPr>
-      </w:pPr>
-      <w:r>
-        <w:rPr>
-          <w:lang w:val="fr-FR"/>
-        </w:rPr>
-        <w:t>- Ajouter la possibilité d’importer de nouvelles données utilisateurs pour prédiction</w:t>
-      </w:r>
-    </w:p>
-    <w:p>
-      <w:pPr>
-        <w:rPr>
-          <w:lang w:val="fr-FR"/>
-        </w:rPr>
-      </w:pPr>
-      <w:r>
-        <w:rPr>
-          <w:lang w:val="fr-FR"/>
-        </w:rPr>
-        <w:t>- Enregistrer et charger des modèles ML (sérialisation) de façon robuste</w:t>
-      </w:r>
-    </w:p>
-    <w:p>
-      <w:pPr>
-        <w:rPr>
-          <w:lang w:val="fr-FR"/>
-        </w:rPr>
-      </w:pPr>
-      <w:r>
-        <w:rPr>
-          <w:lang w:val="fr-FR"/>
-        </w:rPr>
-        <w:t>- Ajouter plusieurs algorithmes ML dans la sélection avec hyperparamètres réglables</w:t>
-      </w:r>
-    </w:p>
-    <w:p>
-      <w:pPr>
-        <w:rPr>
-          <w:lang w:val="fr-FR"/>
-        </w:rPr>
-      </w:pPr>
-      <w:r>
-        <w:rPr>
-          <w:lang w:val="fr-FR"/>
-        </w:rPr>
-        <w:t>- Optimiser la gestion des données catégorielles (encodage, gestion de texte)</w:t>
-      </w:r>
-    </w:p>
-    <w:p>
-      <w:pPr>
-        <w:rPr>
-          <w:lang w:val="fr-FR"/>
-        </w:rPr>
-      </w:pPr>
-      <w:r>
-        <w:rPr>
-          <w:lang w:val="fr-FR"/>
-        </w:rPr>
-        <w:t>- Implémenter des fonctionnalités avancées (GridSearchCV, LazyPredict, Deep Learning)</w:t>
-      </w:r>
-    </w:p>
-    <w:p>
-      <w:pPr>
-        <w:rPr>
-          <w:lang w:val="fr-FR"/>
-        </w:rPr>
-      </w:pPr>
-      <w:r>
-        <w:rPr>
-          <w:lang w:val="fr-FR"/>
-        </w:rPr>
-        <w:t>- Améliorer l’interface utilisateur (responsive, plus d’interactions)</w:t>
-      </w:r>
-    </w:p>
-    <w:p>
-      <w:pPr>
-        <w:pStyle w:val="Titre1"/>
-        <w:rPr>
-          <w:lang w:val="fr-FR"/>
-        </w:rPr>
-      </w:pPr>
-      <w:r>
-        <w:rPr>
-          <w:lang w:val="fr-FR"/>
-        </w:rPr>
-        <w:t>7. Mode d’emploi pour l’utilisateur</w:t>
-      </w:r>
-    </w:p>
-    <w:p>
-      <w:pPr>
-        <w:rPr>
-          <w:lang w:val="fr-FR"/>
-        </w:rPr>
-      </w:pPr>
-      <w:r>
-        <w:rPr>
-          <w:lang w:val="fr-FR"/>
-        </w:rPr>
-        <w:t>1. Cloner le dépôt Git</w:t>
-      </w:r>
-    </w:p>
-    <w:p>
-      <w:pPr>
-        <w:rPr>
-          <w:lang w:val="fr-FR"/>
-        </w:rPr>
-      </w:pPr>
-      <w:r>
-        <w:rPr>
-          <w:lang w:val="fr-FR"/>
-        </w:rPr>
-        <w:t>2. Installer les dépendances via : python setup.py</w:t>
-      </w:r>
-    </w:p>
-    <w:p>
-      <w:pPr>
-        <w:rPr>
-          <w:lang w:val="fr-FR"/>
-        </w:rPr>
-      </w:pPr>
-      <w:r>
-        <w:rPr>
-          <w:lang w:val="fr-FR"/>
-        </w:rPr>
-        <w:t>3. Lancer l’application : python run.py</w:t>
-      </w:r>
-    </w:p>
-    <w:p>
-      <w:pPr>
-        <w:rPr>
-          <w:lang w:val="fr-FR"/>
-        </w:rPr>
-      </w:pPr>
-      <w:r>
-        <w:rPr>
-          <w:lang w:val="fr-FR"/>
-        </w:rPr>
-        <w:t>4. Utiliser la sidebar pour naviguer entre : Exploration, Prétraitement, Modélisation, Évaluation</w:t>
-      </w:r>
-    </w:p>
-    <w:p>
-      <w:pPr>
-        <w:rPr>
-          <w:lang w:val="fr-FR"/>
-        </w:rPr>
-      </w:pPr>
-      <w:r>
-        <w:rPr>
-          <w:lang w:val="fr-FR"/>
-        </w:rPr>
-        <w:t>5. Interagir avec les options disponibles dans chaque page</w:t>
-      </w:r>
-    </w:p>
-    <w:p>
-      <w:pPr>
-        <w:pStyle w:val="Titre1"/>
-        <w:rPr>
-          <w:lang w:val="fr-FR"/>
-        </w:rPr>
-      </w:pPr>
-      <w:r>
-        <w:rPr>
-          <w:lang w:val="fr-FR"/>
-        </w:rPr>
-        <w:t>8. Ressources et références</w:t>
-      </w:r>
-    </w:p>
-    <w:p>
-      <w:pPr>
-        <w:rPr>
-          <w:lang w:val="fr-FR"/>
-        </w:rPr>
-      </w:pPr>
-      <w:r>
-        <w:rPr>
-          <w:lang w:val="fr-FR"/>
-        </w:rPr>
-        <w:t>- Documentation officielle Streamlit : https://docs.streamlit.io</w:t>
-      </w:r>
-    </w:p>
-    <w:p>
-      <w:r>
-        <w:t>- Cours LinkedIn Learning sur Python pour la Data Science</w:t>
-      </w:r>
-    </w:p>
-    <w:p>
-      <w:r>
-        <w:t>- Documentation scikit-learn : https://scikit-learn.org</w:t>
+        <w:rPr>
+          <w:rFonts w:ascii="Times New Roman" w:hAnsi="Times New Roman" w:cs="Times New Roman"/>
+        </w:rPr>
+      </w:pPr>
+      <w:r>
+        <w:rPr>
+          <w:rFonts w:ascii="Times New Roman" w:hAnsi="Times New Roman" w:cs="Times New Roman"/>
+        </w:rPr>
+        <w:t>- LazyPredict GitHub : https://github.com/shankarpandala/lazypredict</w:t>
       </w:r>
     </w:p>
     <w:sectPr>
@@ -1730,31 +2383,31 @@
       </w:rPr>
     </w:lvl>
   </w:abstractNum>
-  <w:num w:numId="1" w16cid:durableId="1414208057">
+  <w:num w:numId="1" w16cid:durableId="873419647">
     <w:abstractNumId w:val="8"/>
   </w:num>
-  <w:num w:numId="2" w16cid:durableId="1407265055">
+  <w:num w:numId="2" w16cid:durableId="1056584322">
     <w:abstractNumId w:val="6"/>
   </w:num>
-  <w:num w:numId="3" w16cid:durableId="1721705541">
+  <w:num w:numId="3" w16cid:durableId="1576741768">
     <w:abstractNumId w:val="5"/>
   </w:num>
-  <w:num w:numId="4" w16cid:durableId="1029180778">
+  <w:num w:numId="4" w16cid:durableId="671420748">
     <w:abstractNumId w:val="4"/>
   </w:num>
-  <w:num w:numId="5" w16cid:durableId="322515892">
+  <w:num w:numId="5" w16cid:durableId="1654064321">
     <w:abstractNumId w:val="7"/>
   </w:num>
-  <w:num w:numId="6" w16cid:durableId="709961679">
+  <w:num w:numId="6" w16cid:durableId="291984519">
     <w:abstractNumId w:val="3"/>
   </w:num>
-  <w:num w:numId="7" w16cid:durableId="1673604336">
+  <w:num w:numId="7" w16cid:durableId="726950016">
     <w:abstractNumId w:val="2"/>
   </w:num>
-  <w:num w:numId="8" w16cid:durableId="1433863726">
+  <w:num w:numId="8" w16cid:durableId="1508905864">
     <w:abstractNumId w:val="1"/>
   </w:num>
-  <w:num w:numId="9" w16cid:durableId="307706697">
+  <w:num w:numId="9" w16cid:durableId="265162861">
     <w:abstractNumId w:val="0"/>
   </w:num>
 </w:numbering>
@@ -2150,6 +2803,10 @@
     <w:name w:val="Normal"/>
     <w:qFormat/>
     <w:rsid w:val="00FC693F"/>
+    <w:rPr>
+      <w:rFonts w:ascii="Courier New" w:hAnsi="Courier New"/>
+      <w:sz w:val="20"/>
+    </w:rPr>
   </w:style>
   <w:style w:type="paragraph" w:styleId="Titre1">
     <w:name w:val="heading 1"/>
@@ -2331,7 +2988,6 @@
     <w:rPr>
       <w:rFonts w:asciiTheme="majorHAnsi" w:eastAsiaTheme="majorEastAsia" w:hAnsiTheme="majorHAnsi" w:cstheme="majorBidi"/>
       <w:color w:val="4F81BD" w:themeColor="accent1"/>
-      <w:sz w:val="20"/>
       <w:szCs w:val="20"/>
     </w:rPr>
   </w:style>
@@ -2356,7 +3012,6 @@
       <w:i/>
       <w:iCs/>
       <w:color w:val="404040" w:themeColor="text1" w:themeTint="BF"/>
-      <w:sz w:val="20"/>
       <w:szCs w:val="20"/>
     </w:rPr>
   </w:style>

</xml_diff>

<commit_message>
Maj du Readme et Doc tec pour l'ia
</commit_message>
<xml_diff>
--- a/Dossier_Technique_Projet_ML_Vin.docx
+++ b/Dossier_Technique_Projet_ML_Vin.docx
@@ -627,213 +627,62 @@
         </w:rPr>
         <w:br/>
       </w:r>
-      <w:r>
-        <w:rPr>
-          <w:rFonts w:ascii="Times New Roman" w:hAnsi="Times New Roman" w:cs="Times New Roman"/>
-          <w:lang w:val="fr-FR"/>
-        </w:rPr>
-        <w:br/>
-        <w:t>├── pages/</w:t>
-      </w:r>
-      <w:r>
-        <w:rPr>
-          <w:rFonts w:ascii="Times New Roman" w:hAnsi="Times New Roman" w:cs="Times New Roman"/>
-          <w:lang w:val="fr-FR"/>
-        </w:rPr>
-        <w:br/>
-        <w:t>│   ├── exploration.py             # Exploration interactive des données</w:t>
-      </w:r>
-      <w:r>
-        <w:rPr>
-          <w:rFonts w:ascii="Times New Roman" w:hAnsi="Times New Roman" w:cs="Times New Roman"/>
-          <w:lang w:val="fr-FR"/>
-        </w:rPr>
-        <w:br/>
-        <w:t>│   ├── pretraitement.py           # Prétraitement avancé (imputation multiple, suppression)</w:t>
-      </w:r>
-      <w:r>
-        <w:rPr>
-          <w:rFonts w:ascii="Times New Roman" w:hAnsi="Times New Roman" w:cs="Times New Roman"/>
-          <w:lang w:val="fr-FR"/>
-        </w:rPr>
-        <w:br/>
-        <w:t>│   ├── training.py                # Entraînement ML &amp; DL, sauvegarde des artefacts</w:t>
-      </w:r>
-      <w:r>
-        <w:rPr>
-          <w:rFonts w:ascii="Times New Roman" w:hAnsi="Times New Roman" w:cs="Times New Roman"/>
-          <w:lang w:val="fr-FR"/>
-        </w:rPr>
-        <w:br/>
-        <w:t>│   ├── evaluation.py              # Évaluation, prédiction avec gestion des valeurs manquantes</w:t>
-      </w:r>
-      <w:r>
-        <w:rPr>
-          <w:rFonts w:ascii="Times New Roman" w:hAnsi="Times New Roman" w:cs="Times New Roman"/>
-          <w:lang w:val="fr-FR"/>
-        </w:rPr>
-        <w:br/>
-        <w:t>│   ├── deep_learning.py           # Module dédié au Deep Learning (</w:t>
-      </w:r>
-      <w:proofErr w:type="spellStart"/>
-      <w:r>
-        <w:rPr>
-          <w:rFonts w:ascii="Times New Roman" w:hAnsi="Times New Roman" w:cs="Times New Roman"/>
-          <w:lang w:val="fr-FR"/>
-        </w:rPr>
-        <w:t>Keras</w:t>
-      </w:r>
-      <w:proofErr w:type="spellEnd"/>
-      <w:r>
-        <w:rPr>
-          <w:rFonts w:ascii="Times New Roman" w:hAnsi="Times New Roman" w:cs="Times New Roman"/>
-          <w:lang w:val="fr-FR"/>
-        </w:rPr>
-        <w:t>)</w:t>
-      </w:r>
-      <w:r>
-        <w:rPr>
-          <w:rFonts w:ascii="Times New Roman" w:hAnsi="Times New Roman" w:cs="Times New Roman"/>
-          <w:lang w:val="fr-FR"/>
-        </w:rPr>
-        <w:br/>
-        <w:t xml:space="preserve">│   └── app.py                    # Point d’entrée principal (navigation </w:t>
-      </w:r>
-      <w:proofErr w:type="spellStart"/>
-      <w:r>
-        <w:rPr>
-          <w:rFonts w:ascii="Times New Roman" w:hAnsi="Times New Roman" w:cs="Times New Roman"/>
-          <w:lang w:val="fr-FR"/>
-        </w:rPr>
-        <w:t>Streamlit</w:t>
-      </w:r>
-      <w:proofErr w:type="spellEnd"/>
-      <w:r>
-        <w:rPr>
-          <w:rFonts w:ascii="Times New Roman" w:hAnsi="Times New Roman" w:cs="Times New Roman"/>
-          <w:lang w:val="fr-FR"/>
-        </w:rPr>
-        <w:t>)</w:t>
-      </w:r>
-      <w:r>
-        <w:rPr>
-          <w:rFonts w:ascii="Times New Roman" w:hAnsi="Times New Roman" w:cs="Times New Roman"/>
-          <w:lang w:val="fr-FR"/>
-        </w:rPr>
-        <w:br/>
-      </w:r>
-      <w:r>
-        <w:rPr>
-          <w:rFonts w:ascii="Times New Roman" w:hAnsi="Times New Roman" w:cs="Times New Roman"/>
-          <w:lang w:val="fr-FR"/>
-        </w:rPr>
-        <w:br/>
-        <w:t>├── setup.py                      # Script d’installation des dépendances</w:t>
-      </w:r>
-      <w:r>
-        <w:rPr>
-          <w:rFonts w:ascii="Times New Roman" w:hAnsi="Times New Roman" w:cs="Times New Roman"/>
-          <w:lang w:val="fr-FR"/>
-        </w:rPr>
-        <w:br/>
-        <w:t xml:space="preserve">├── run.py                        # Script de lancement de l’application </w:t>
-      </w:r>
-      <w:proofErr w:type="spellStart"/>
-      <w:r>
-        <w:rPr>
-          <w:rFonts w:ascii="Times New Roman" w:hAnsi="Times New Roman" w:cs="Times New Roman"/>
-          <w:lang w:val="fr-FR"/>
-        </w:rPr>
-        <w:t>Streamlit</w:t>
-      </w:r>
-      <w:proofErr w:type="spellEnd"/>
-      <w:r>
-        <w:rPr>
-          <w:rFonts w:ascii="Times New Roman" w:hAnsi="Times New Roman" w:cs="Times New Roman"/>
-          <w:lang w:val="fr-FR"/>
-        </w:rPr>
-        <w:br/>
-        <w:t>├── requirements.txt              # Liste des packages requis</w:t>
-      </w:r>
-      <w:r>
-        <w:rPr>
-          <w:rFonts w:ascii="Times New Roman" w:hAnsi="Times New Roman" w:cs="Times New Roman"/>
-          <w:lang w:val="fr-FR"/>
-        </w:rPr>
-        <w:br/>
-        <w:t>├── README.md                     # Documentation utilisateur / notes projet</w:t>
-      </w:r>
-      <w:r>
-        <w:rPr>
-          <w:rFonts w:ascii="Times New Roman" w:hAnsi="Times New Roman" w:cs="Times New Roman"/>
-          <w:lang w:val="fr-FR"/>
-        </w:rPr>
-        <w:br/>
-        <w:t>└── .</w:t>
-      </w:r>
-      <w:proofErr w:type="spellStart"/>
-      <w:r>
-        <w:rPr>
-          <w:rFonts w:ascii="Times New Roman" w:hAnsi="Times New Roman" w:cs="Times New Roman"/>
-          <w:lang w:val="fr-FR"/>
-        </w:rPr>
-        <w:t>gitignore</w:t>
-      </w:r>
-      <w:proofErr w:type="spellEnd"/>
-      <w:r>
-        <w:rPr>
-          <w:rFonts w:ascii="Times New Roman" w:hAnsi="Times New Roman" w:cs="Times New Roman"/>
-          <w:lang w:val="fr-FR"/>
-        </w:rPr>
-        <w:t xml:space="preserve">                    # Fichiers/dossiers ignorés par Git</w:t>
-      </w:r>
     </w:p>
     <w:p>
       <w:pPr>
-        <w:pStyle w:val="Titre1"/>
-        <w:rPr>
-          <w:rFonts w:ascii="Times New Roman" w:hAnsi="Times New Roman" w:cs="Times New Roman"/>
-          <w:lang w:val="fr-FR"/>
-        </w:rPr>
-      </w:pPr>
-      <w:r>
-        <w:rPr>
-          <w:rFonts w:ascii="Times New Roman" w:hAnsi="Times New Roman" w:cs="Times New Roman"/>
-          <w:lang w:val="fr-FR"/>
-        </w:rPr>
-        <w:t>3. Description des modules</w:t>
+        <w:spacing w:after="0" w:line="240" w:lineRule="auto"/>
+        <w:contextualSpacing/>
+        <w:rPr>
+          <w:rFonts w:ascii="Times New Roman" w:hAnsi="Times New Roman" w:cs="Times New Roman"/>
+          <w:lang w:val="fr-FR"/>
+        </w:rPr>
+      </w:pPr>
+      <w:r>
+        <w:rPr>
+          <w:rFonts w:ascii="Times New Roman" w:hAnsi="Times New Roman" w:cs="Times New Roman"/>
+          <w:lang w:val="fr-FR"/>
+        </w:rPr>
+        <w:t xml:space="preserve">├── </w:t>
+      </w:r>
+      <w:proofErr w:type="spellStart"/>
+      <w:r>
+        <w:rPr>
+          <w:rFonts w:ascii="Times New Roman" w:hAnsi="Times New Roman" w:cs="Times New Roman"/>
+          <w:lang w:val="fr-FR"/>
+        </w:rPr>
+        <w:t>models</w:t>
+      </w:r>
+      <w:r>
+        <w:rPr>
+          <w:rFonts w:ascii="Times New Roman" w:hAnsi="Times New Roman" w:cs="Times New Roman"/>
+          <w:lang w:val="fr-FR"/>
+        </w:rPr>
+        <w:t>_dl</w:t>
+      </w:r>
+      <w:proofErr w:type="spellEnd"/>
+      <w:r>
+        <w:rPr>
+          <w:rFonts w:ascii="Times New Roman" w:hAnsi="Times New Roman" w:cs="Times New Roman"/>
+          <w:lang w:val="fr-FR"/>
+        </w:rPr>
+        <w:t>/</w:t>
       </w:r>
     </w:p>
     <w:p>
       <w:pPr>
-        <w:pStyle w:val="Titre2"/>
-        <w:rPr>
-          <w:rFonts w:ascii="Times New Roman" w:hAnsi="Times New Roman" w:cs="Times New Roman"/>
-          <w:lang w:val="fr-FR"/>
-        </w:rPr>
-      </w:pPr>
-      <w:r>
-        <w:rPr>
-          <w:rFonts w:ascii="Times New Roman" w:hAnsi="Times New Roman" w:cs="Times New Roman"/>
-          <w:lang w:val="fr-FR"/>
-        </w:rPr>
-        <w:t>pages/exploration.py</w:t>
-      </w:r>
-    </w:p>
-    <w:p>
-      <w:pPr>
-        <w:pStyle w:val="Listepuces"/>
-        <w:rPr>
-          <w:rFonts w:ascii="Times New Roman" w:hAnsi="Times New Roman" w:cs="Times New Roman"/>
-          <w:lang w:val="fr-FR"/>
-        </w:rPr>
-      </w:pPr>
-      <w:r>
-        <w:rPr>
-          <w:rFonts w:ascii="Times New Roman" w:hAnsi="Times New Roman" w:cs="Times New Roman"/>
-          <w:lang w:val="fr-FR"/>
-        </w:rPr>
-        <w:t xml:space="preserve">- Affichage du </w:t>
+        <w:spacing w:after="0" w:line="240" w:lineRule="auto"/>
+        <w:contextualSpacing/>
+        <w:rPr>
+          <w:rFonts w:ascii="Times New Roman" w:hAnsi="Times New Roman" w:cs="Times New Roman"/>
+          <w:lang w:val="fr-FR"/>
+        </w:rPr>
+      </w:pPr>
+      <w:r>
+        <w:rPr>
+          <w:rFonts w:ascii="Times New Roman" w:hAnsi="Times New Roman" w:cs="Times New Roman"/>
+          <w:lang w:val="fr-FR"/>
+        </w:rPr>
+        <w:t xml:space="preserve">│   ├── </w:t>
       </w:r>
       <w:proofErr w:type="spellStart"/>
       <w:r>
@@ -841,7 +690,7 @@
           <w:rFonts w:ascii="Times New Roman" w:hAnsi="Times New Roman" w:cs="Times New Roman"/>
           <w:lang w:val="fr-FR"/>
         </w:rPr>
-        <w:t>DataFrame</w:t>
+        <w:t>scaler.pkl</w:t>
       </w:r>
       <w:proofErr w:type="spellEnd"/>
       <w:r>
@@ -849,23 +698,8 @@
           <w:rFonts w:ascii="Times New Roman" w:hAnsi="Times New Roman" w:cs="Times New Roman"/>
           <w:lang w:val="fr-FR"/>
         </w:rPr>
-        <w:t xml:space="preserve"> et statistiques descriptives</w:t>
-      </w:r>
-    </w:p>
-    <w:p>
-      <w:pPr>
-        <w:pStyle w:val="Listepuces"/>
-        <w:rPr>
-          <w:rFonts w:ascii="Times New Roman" w:hAnsi="Times New Roman" w:cs="Times New Roman"/>
-          <w:lang w:val="fr-FR"/>
-        </w:rPr>
-      </w:pPr>
-      <w:r>
-        <w:rPr>
-          <w:rFonts w:ascii="Times New Roman" w:hAnsi="Times New Roman" w:cs="Times New Roman"/>
-          <w:lang w:val="fr-FR"/>
-        </w:rPr>
-        <w:t xml:space="preserve">- Visualisations interactives (histogrammes, </w:t>
+        <w:br/>
+        <w:t xml:space="preserve">│   ├── </w:t>
       </w:r>
       <w:proofErr w:type="spellStart"/>
       <w:r>
@@ -873,7 +707,7 @@
           <w:rFonts w:ascii="Times New Roman" w:hAnsi="Times New Roman" w:cs="Times New Roman"/>
           <w:lang w:val="fr-FR"/>
         </w:rPr>
-        <w:t>pairplot</w:t>
+        <w:t>encoder.pkl</w:t>
       </w:r>
       <w:proofErr w:type="spellEnd"/>
       <w:r>
@@ -881,143 +715,8 @@
           <w:rFonts w:ascii="Times New Roman" w:hAnsi="Times New Roman" w:cs="Times New Roman"/>
           <w:lang w:val="fr-FR"/>
         </w:rPr>
-        <w:t>, matrice de corrélation)</w:t>
-      </w:r>
-    </w:p>
-    <w:p>
-      <w:pPr>
-        <w:pStyle w:val="Listepuces"/>
-        <w:rPr>
-          <w:rFonts w:ascii="Times New Roman" w:hAnsi="Times New Roman" w:cs="Times New Roman"/>
-          <w:lang w:val="fr-FR"/>
-        </w:rPr>
-      </w:pPr>
-      <w:r>
-        <w:rPr>
-          <w:rFonts w:ascii="Times New Roman" w:hAnsi="Times New Roman" w:cs="Times New Roman"/>
-          <w:lang w:val="fr-FR"/>
-        </w:rPr>
-        <w:t>- Sélection dynamique des colonnes numériques pour l’analyse</w:t>
-      </w:r>
-    </w:p>
-    <w:p>
-      <w:pPr>
-        <w:pStyle w:val="Titre2"/>
-        <w:rPr>
-          <w:rFonts w:ascii="Times New Roman" w:hAnsi="Times New Roman" w:cs="Times New Roman"/>
-        </w:rPr>
-      </w:pPr>
-      <w:r>
-        <w:rPr>
-          <w:rFonts w:ascii="Times New Roman" w:hAnsi="Times New Roman" w:cs="Times New Roman"/>
-        </w:rPr>
-        <w:t>pages/pretraitement.py</w:t>
-      </w:r>
-    </w:p>
-    <w:p>
-      <w:pPr>
-        <w:pStyle w:val="Listepuces"/>
-        <w:rPr>
-          <w:rFonts w:ascii="Times New Roman" w:hAnsi="Times New Roman" w:cs="Times New Roman"/>
-        </w:rPr>
-      </w:pPr>
-      <w:r>
-        <w:rPr>
-          <w:rFonts w:ascii="Times New Roman" w:hAnsi="Times New Roman" w:cs="Times New Roman"/>
-        </w:rPr>
-        <w:t>- Nettoyage des données</w:t>
-      </w:r>
-    </w:p>
-    <w:p>
-      <w:pPr>
-        <w:pStyle w:val="Listepuces"/>
-        <w:rPr>
-          <w:rFonts w:ascii="Times New Roman" w:hAnsi="Times New Roman" w:cs="Times New Roman"/>
-          <w:lang w:val="fr-FR"/>
-        </w:rPr>
-      </w:pPr>
-      <w:r>
-        <w:rPr>
-          <w:rFonts w:ascii="Times New Roman" w:hAnsi="Times New Roman" w:cs="Times New Roman"/>
-          <w:lang w:val="fr-FR"/>
-        </w:rPr>
-        <w:t>- Affichage et gestion des valeurs manquantes</w:t>
-      </w:r>
-    </w:p>
-    <w:p>
-      <w:pPr>
-        <w:pStyle w:val="Listepuces"/>
-        <w:rPr>
-          <w:rFonts w:ascii="Times New Roman" w:hAnsi="Times New Roman" w:cs="Times New Roman"/>
-          <w:lang w:val="fr-FR"/>
-        </w:rPr>
-      </w:pPr>
-      <w:r>
-        <w:rPr>
-          <w:rFonts w:ascii="Times New Roman" w:hAnsi="Times New Roman" w:cs="Times New Roman"/>
-          <w:lang w:val="fr-FR"/>
-        </w:rPr>
-        <w:t>- Imputation configurable (moyenne, médiane, mode, ou stratégie avancée à venir)</w:t>
-      </w:r>
-    </w:p>
-    <w:p>
-      <w:pPr>
-        <w:pStyle w:val="Listepuces"/>
-        <w:rPr>
-          <w:rFonts w:ascii="Times New Roman" w:hAnsi="Times New Roman" w:cs="Times New Roman"/>
-          <w:lang w:val="fr-FR"/>
-        </w:rPr>
-      </w:pPr>
-      <w:r>
-        <w:rPr>
-          <w:rFonts w:ascii="Times New Roman" w:hAnsi="Times New Roman" w:cs="Times New Roman"/>
-          <w:lang w:val="fr-FR"/>
-        </w:rPr>
-        <w:t>- Suppression des colonnes choisies par l’utilisateur</w:t>
-      </w:r>
-    </w:p>
-    <w:p>
-      <w:pPr>
-        <w:pStyle w:val="Titre2"/>
-        <w:rPr>
-          <w:rFonts w:ascii="Times New Roman" w:hAnsi="Times New Roman" w:cs="Times New Roman"/>
-        </w:rPr>
-      </w:pPr>
-      <w:r>
-        <w:rPr>
-          <w:rFonts w:ascii="Times New Roman" w:hAnsi="Times New Roman" w:cs="Times New Roman"/>
-        </w:rPr>
-        <w:t>pages/training.py</w:t>
-      </w:r>
-    </w:p>
-    <w:p>
-      <w:pPr>
-        <w:pStyle w:val="Listepuces"/>
-        <w:rPr>
-          <w:rFonts w:ascii="Times New Roman" w:hAnsi="Times New Roman" w:cs="Times New Roman"/>
-        </w:rPr>
-      </w:pPr>
-      <w:r>
-        <w:rPr>
-          <w:rFonts w:ascii="Times New Roman" w:hAnsi="Times New Roman" w:cs="Times New Roman"/>
-        </w:rPr>
-        <w:t>- Chargement et prétraitement des données</w:t>
-      </w:r>
-    </w:p>
-    <w:p>
-      <w:pPr>
-        <w:pStyle w:val="Listepuces"/>
-        <w:rPr>
-          <w:rFonts w:ascii="Times New Roman" w:hAnsi="Times New Roman" w:cs="Times New Roman"/>
-          <w:lang w:val="fr-FR"/>
-        </w:rPr>
-      </w:pPr>
-      <w:r>
-        <w:rPr>
-          <w:rFonts w:ascii="Times New Roman" w:hAnsi="Times New Roman" w:cs="Times New Roman"/>
-          <w:lang w:val="fr-FR"/>
-        </w:rPr>
-        <w:t xml:space="preserve">- Sélection automatique et/ou manuelle des </w:t>
+        <w:br/>
+        <w:t xml:space="preserve">│   ├── model_dl.h5               # Modèle Deep Learning </w:t>
       </w:r>
       <w:proofErr w:type="spellStart"/>
       <w:r>
@@ -1025,24 +724,64 @@
           <w:rFonts w:ascii="Times New Roman" w:hAnsi="Times New Roman" w:cs="Times New Roman"/>
           <w:lang w:val="fr-FR"/>
         </w:rPr>
-        <w:t>features</w:t>
+        <w:t>Keras</w:t>
       </w:r>
       <w:proofErr w:type="spellEnd"/>
     </w:p>
     <w:p>
       <w:pPr>
-        <w:pStyle w:val="Listepuces"/>
-        <w:rPr>
-          <w:rFonts w:ascii="Times New Roman" w:hAnsi="Times New Roman" w:cs="Times New Roman"/>
-          <w:lang w:val="fr-FR"/>
-        </w:rPr>
-      </w:pPr>
-      <w:r>
-        <w:rPr>
-          <w:rFonts w:ascii="Times New Roman" w:hAnsi="Times New Roman" w:cs="Times New Roman"/>
-          <w:lang w:val="fr-FR"/>
-        </w:rPr>
-        <w:t>- Entraînement des modèles ML classiques (</w:t>
+        <w:rPr>
+          <w:rFonts w:ascii="Times New Roman" w:hAnsi="Times New Roman" w:cs="Times New Roman"/>
+          <w:lang w:val="fr-FR"/>
+        </w:rPr>
+      </w:pPr>
+      <w:r>
+        <w:rPr>
+          <w:rFonts w:ascii="Times New Roman" w:hAnsi="Times New Roman" w:cs="Times New Roman"/>
+          <w:lang w:val="fr-FR"/>
+        </w:rPr>
+        <w:br/>
+        <w:t>├── pages/</w:t>
+      </w:r>
+      <w:r>
+        <w:rPr>
+          <w:rFonts w:ascii="Times New Roman" w:hAnsi="Times New Roman" w:cs="Times New Roman"/>
+          <w:lang w:val="fr-FR"/>
+        </w:rPr>
+        <w:br/>
+        <w:t>│   ├── exploration.py             # Exploration interactive des données</w:t>
+      </w:r>
+      <w:r>
+        <w:rPr>
+          <w:rFonts w:ascii="Times New Roman" w:hAnsi="Times New Roman" w:cs="Times New Roman"/>
+          <w:lang w:val="fr-FR"/>
+        </w:rPr>
+        <w:br/>
+        <w:t>│   ├── pretraitement.py           # Prétraitement avancé (imputation multiple, suppression)</w:t>
+      </w:r>
+      <w:r>
+        <w:rPr>
+          <w:rFonts w:ascii="Times New Roman" w:hAnsi="Times New Roman" w:cs="Times New Roman"/>
+          <w:lang w:val="fr-FR"/>
+        </w:rPr>
+        <w:br/>
+        <w:t>│   ├── training.py                # Entraînement ML &amp; DL, sauvegarde des artefacts</w:t>
+      </w:r>
+      <w:r>
+        <w:rPr>
+          <w:rFonts w:ascii="Times New Roman" w:hAnsi="Times New Roman" w:cs="Times New Roman"/>
+          <w:lang w:val="fr-FR"/>
+        </w:rPr>
+        <w:br/>
+        <w:t>│   ├── evaluation.py              # Évaluation, prédiction avec gestion des valeurs manquantes</w:t>
+      </w:r>
+      <w:r>
+        <w:rPr>
+          <w:rFonts w:ascii="Times New Roman" w:hAnsi="Times New Roman" w:cs="Times New Roman"/>
+          <w:lang w:val="fr-FR"/>
+        </w:rPr>
+        <w:br/>
+        <w:t>│   ├── deep_learning.py           # Module dédié au Deep Learning (</w:t>
       </w:r>
       <w:proofErr w:type="spellStart"/>
       <w:r>
@@ -1050,7 +789,7 @@
           <w:rFonts w:ascii="Times New Roman" w:hAnsi="Times New Roman" w:cs="Times New Roman"/>
           <w:lang w:val="fr-FR"/>
         </w:rPr>
-        <w:t>Logistic</w:t>
+        <w:t>Keras</w:t>
       </w:r>
       <w:proofErr w:type="spellEnd"/>
       <w:r>
@@ -1058,7 +797,15 @@
           <w:rFonts w:ascii="Times New Roman" w:hAnsi="Times New Roman" w:cs="Times New Roman"/>
           <w:lang w:val="fr-FR"/>
         </w:rPr>
-        <w:t xml:space="preserve"> </w:t>
+        <w:t>)</w:t>
+      </w:r>
+      <w:r>
+        <w:rPr>
+          <w:rFonts w:ascii="Times New Roman" w:hAnsi="Times New Roman" w:cs="Times New Roman"/>
+          <w:lang w:val="fr-FR"/>
+        </w:rPr>
+        <w:br/>
+        <w:t xml:space="preserve">│   └── app.py                    # Point d’entrée principal (navigation </w:t>
       </w:r>
       <w:proofErr w:type="spellStart"/>
       <w:r>
@@ -1066,7 +813,7 @@
           <w:rFonts w:ascii="Times New Roman" w:hAnsi="Times New Roman" w:cs="Times New Roman"/>
           <w:lang w:val="fr-FR"/>
         </w:rPr>
-        <w:t>Regression</w:t>
+        <w:t>Streamlit</w:t>
       </w:r>
       <w:proofErr w:type="spellEnd"/>
       <w:r>
@@ -1074,7 +821,30 @@
           <w:rFonts w:ascii="Times New Roman" w:hAnsi="Times New Roman" w:cs="Times New Roman"/>
           <w:lang w:val="fr-FR"/>
         </w:rPr>
-        <w:t xml:space="preserve">, </w:t>
+        <w:t>)</w:t>
+      </w:r>
+      <w:r>
+        <w:rPr>
+          <w:rFonts w:ascii="Times New Roman" w:hAnsi="Times New Roman" w:cs="Times New Roman"/>
+          <w:lang w:val="fr-FR"/>
+        </w:rPr>
+        <w:br/>
+      </w:r>
+      <w:r>
+        <w:rPr>
+          <w:rFonts w:ascii="Times New Roman" w:hAnsi="Times New Roman" w:cs="Times New Roman"/>
+          <w:lang w:val="fr-FR"/>
+        </w:rPr>
+        <w:br/>
+        <w:t>├── setup.py                      # Script d’installation des dépendances</w:t>
+      </w:r>
+      <w:r>
+        <w:rPr>
+          <w:rFonts w:ascii="Times New Roman" w:hAnsi="Times New Roman" w:cs="Times New Roman"/>
+          <w:lang w:val="fr-FR"/>
+        </w:rPr>
+        <w:br/>
+        <w:t xml:space="preserve">├── run.py                        # Script de lancement de l’application </w:t>
       </w:r>
       <w:proofErr w:type="spellStart"/>
       <w:r>
@@ -1082,7 +852,7 @@
           <w:rFonts w:ascii="Times New Roman" w:hAnsi="Times New Roman" w:cs="Times New Roman"/>
           <w:lang w:val="fr-FR"/>
         </w:rPr>
-        <w:t>Random</w:t>
+        <w:t>Streamlit</w:t>
       </w:r>
       <w:proofErr w:type="spellEnd"/>
       <w:r>
@@ -1090,63 +860,72 @@
           <w:rFonts w:ascii="Times New Roman" w:hAnsi="Times New Roman" w:cs="Times New Roman"/>
           <w:lang w:val="fr-FR"/>
         </w:rPr>
-        <w:t xml:space="preserve"> Forest, SVM)</w:t>
+        <w:br/>
+        <w:t>├── requirements.txt              # Liste des packages requis</w:t>
+      </w:r>
+      <w:r>
+        <w:rPr>
+          <w:rFonts w:ascii="Times New Roman" w:hAnsi="Times New Roman" w:cs="Times New Roman"/>
+          <w:lang w:val="fr-FR"/>
+        </w:rPr>
+        <w:br/>
+        <w:t>├── README.md                     # Documentation utilisateur / notes projet</w:t>
+      </w:r>
+      <w:r>
+        <w:rPr>
+          <w:rFonts w:ascii="Times New Roman" w:hAnsi="Times New Roman" w:cs="Times New Roman"/>
+          <w:lang w:val="fr-FR"/>
+        </w:rPr>
+        <w:br/>
+        <w:t>└── .</w:t>
+      </w:r>
+      <w:proofErr w:type="spellStart"/>
+      <w:r>
+        <w:rPr>
+          <w:rFonts w:ascii="Times New Roman" w:hAnsi="Times New Roman" w:cs="Times New Roman"/>
+          <w:lang w:val="fr-FR"/>
+        </w:rPr>
+        <w:t>gitignore</w:t>
+      </w:r>
+      <w:proofErr w:type="spellEnd"/>
+      <w:r>
+        <w:rPr>
+          <w:rFonts w:ascii="Times New Roman" w:hAnsi="Times New Roman" w:cs="Times New Roman"/>
+          <w:lang w:val="fr-FR"/>
+        </w:rPr>
+        <w:t xml:space="preserve">                    # Fichiers/dossiers ignorés par Git</w:t>
       </w:r>
     </w:p>
     <w:p>
       <w:pPr>
-        <w:pStyle w:val="Listepuces"/>
-        <w:rPr>
-          <w:rFonts w:ascii="Times New Roman" w:hAnsi="Times New Roman" w:cs="Times New Roman"/>
-        </w:rPr>
-      </w:pPr>
-      <w:r>
-        <w:rPr>
-          <w:rFonts w:ascii="Times New Roman" w:hAnsi="Times New Roman" w:cs="Times New Roman"/>
-        </w:rPr>
-        <w:t xml:space="preserve">- </w:t>
-      </w:r>
-      <w:proofErr w:type="spellStart"/>
-      <w:r>
-        <w:rPr>
-          <w:rFonts w:ascii="Times New Roman" w:hAnsi="Times New Roman" w:cs="Times New Roman"/>
-        </w:rPr>
-        <w:t>Entraînement</w:t>
-      </w:r>
-      <w:proofErr w:type="spellEnd"/>
-      <w:r>
-        <w:rPr>
-          <w:rFonts w:ascii="Times New Roman" w:hAnsi="Times New Roman" w:cs="Times New Roman"/>
-        </w:rPr>
-        <w:t xml:space="preserve"> de </w:t>
-      </w:r>
-      <w:proofErr w:type="spellStart"/>
-      <w:r>
-        <w:rPr>
-          <w:rFonts w:ascii="Times New Roman" w:hAnsi="Times New Roman" w:cs="Times New Roman"/>
-        </w:rPr>
-        <w:t>modèles</w:t>
-      </w:r>
-      <w:proofErr w:type="spellEnd"/>
-      <w:r>
-        <w:rPr>
-          <w:rFonts w:ascii="Times New Roman" w:hAnsi="Times New Roman" w:cs="Times New Roman"/>
-        </w:rPr>
-        <w:t xml:space="preserve"> Deep Learning avec Keras (multi-couches, dropout, early stopping)</w:t>
+        <w:pStyle w:val="Titre1"/>
+        <w:rPr>
+          <w:rFonts w:ascii="Times New Roman" w:hAnsi="Times New Roman" w:cs="Times New Roman"/>
+          <w:lang w:val="fr-FR"/>
+        </w:rPr>
+      </w:pPr>
+      <w:r>
+        <w:rPr>
+          <w:rFonts w:ascii="Times New Roman" w:hAnsi="Times New Roman" w:cs="Times New Roman"/>
+          <w:lang w:val="fr-FR"/>
+        </w:rPr>
+        <w:t>3. Description des modules</w:t>
       </w:r>
     </w:p>
     <w:p>
       <w:pPr>
-        <w:pStyle w:val="Listepuces"/>
-        <w:rPr>
-          <w:rFonts w:ascii="Times New Roman" w:hAnsi="Times New Roman" w:cs="Times New Roman"/>
-        </w:rPr>
-      </w:pPr>
-      <w:r>
-        <w:rPr>
-          <w:rFonts w:ascii="Times New Roman" w:hAnsi="Times New Roman" w:cs="Times New Roman"/>
-        </w:rPr>
-        <w:t>- Optimisation des hyperparamètres via GridSearchCV</w:t>
+        <w:pStyle w:val="Titre2"/>
+        <w:rPr>
+          <w:rFonts w:ascii="Times New Roman" w:hAnsi="Times New Roman" w:cs="Times New Roman"/>
+          <w:lang w:val="fr-FR"/>
+        </w:rPr>
+      </w:pPr>
+      <w:r>
+        <w:rPr>
+          <w:rFonts w:ascii="Times New Roman" w:hAnsi="Times New Roman" w:cs="Times New Roman"/>
+          <w:lang w:val="fr-FR"/>
+        </w:rPr>
+        <w:t>pages/exploration.py</w:t>
       </w:r>
     </w:p>
     <w:p>
@@ -1162,8 +941,7 @@
           <w:rFonts w:ascii="Times New Roman" w:hAnsi="Times New Roman" w:cs="Times New Roman"/>
           <w:lang w:val="fr-FR"/>
         </w:rPr>
-        <w:lastRenderedPageBreak/>
-        <w:t xml:space="preserve">- Comparaison rapide avec </w:t>
+        <w:t xml:space="preserve">- Affichage du </w:t>
       </w:r>
       <w:proofErr w:type="spellStart"/>
       <w:r>
@@ -1171,7 +949,7 @@
           <w:rFonts w:ascii="Times New Roman" w:hAnsi="Times New Roman" w:cs="Times New Roman"/>
           <w:lang w:val="fr-FR"/>
         </w:rPr>
-        <w:t>LazyPredict</w:t>
+        <w:t>DataFrame</w:t>
       </w:r>
       <w:proofErr w:type="spellEnd"/>
       <w:r>
@@ -1179,7 +957,7 @@
           <w:rFonts w:ascii="Times New Roman" w:hAnsi="Times New Roman" w:cs="Times New Roman"/>
           <w:lang w:val="fr-FR"/>
         </w:rPr>
-        <w:t xml:space="preserve"> (tous les modèles ML en un clic)</w:t>
+        <w:t xml:space="preserve"> et statistiques descriptives</w:t>
       </w:r>
     </w:p>
     <w:p>
@@ -1195,7 +973,7 @@
           <w:rFonts w:ascii="Times New Roman" w:hAnsi="Times New Roman" w:cs="Times New Roman"/>
           <w:lang w:val="fr-FR"/>
         </w:rPr>
-        <w:t xml:space="preserve">- Sauvegarde des modèles, encodeurs, </w:t>
+        <w:t xml:space="preserve">- Visualisations interactives (histogrammes, </w:t>
       </w:r>
       <w:proofErr w:type="spellStart"/>
       <w:r>
@@ -1203,7 +981,7 @@
           <w:rFonts w:ascii="Times New Roman" w:hAnsi="Times New Roman" w:cs="Times New Roman"/>
           <w:lang w:val="fr-FR"/>
         </w:rPr>
-        <w:t>scalers</w:t>
+        <w:t>pairplot</w:t>
       </w:r>
       <w:proofErr w:type="spellEnd"/>
       <w:r>
@@ -1211,67 +989,37 @@
           <w:rFonts w:ascii="Times New Roman" w:hAnsi="Times New Roman" w:cs="Times New Roman"/>
           <w:lang w:val="fr-FR"/>
         </w:rPr>
-        <w:t xml:space="preserve"> et noms de </w:t>
-      </w:r>
-      <w:proofErr w:type="spellStart"/>
-      <w:r>
-        <w:rPr>
-          <w:rFonts w:ascii="Times New Roman" w:hAnsi="Times New Roman" w:cs="Times New Roman"/>
-          <w:lang w:val="fr-FR"/>
-        </w:rPr>
-        <w:t>features</w:t>
-      </w:r>
-      <w:proofErr w:type="spellEnd"/>
-      <w:r>
-        <w:rPr>
-          <w:rFonts w:ascii="Times New Roman" w:hAnsi="Times New Roman" w:cs="Times New Roman"/>
-          <w:lang w:val="fr-FR"/>
-        </w:rPr>
-        <w:t xml:space="preserve"> dans `</w:t>
-      </w:r>
-      <w:proofErr w:type="spellStart"/>
-      <w:r>
-        <w:rPr>
-          <w:rFonts w:ascii="Times New Roman" w:hAnsi="Times New Roman" w:cs="Times New Roman"/>
-          <w:lang w:val="fr-FR"/>
-        </w:rPr>
-        <w:t>models</w:t>
-      </w:r>
-      <w:proofErr w:type="spellEnd"/>
-      <w:r>
-        <w:rPr>
-          <w:rFonts w:ascii="Times New Roman" w:hAnsi="Times New Roman" w:cs="Times New Roman"/>
-          <w:lang w:val="fr-FR"/>
-        </w:rPr>
-        <w:t>/`</w:t>
+        <w:t>, matrice de corrélation)</w:t>
       </w:r>
     </w:p>
     <w:p>
       <w:pPr>
-        <w:pStyle w:val="Titre2"/>
-        <w:rPr>
-          <w:rFonts w:ascii="Times New Roman" w:hAnsi="Times New Roman" w:cs="Times New Roman"/>
-        </w:rPr>
-      </w:pPr>
-      <w:r>
-        <w:rPr>
-          <w:rFonts w:ascii="Times New Roman" w:hAnsi="Times New Roman" w:cs="Times New Roman"/>
-        </w:rPr>
-        <w:t>pages/evaluation.py</w:t>
+        <w:pStyle w:val="Listepuces"/>
+        <w:rPr>
+          <w:rFonts w:ascii="Times New Roman" w:hAnsi="Times New Roman" w:cs="Times New Roman"/>
+          <w:lang w:val="fr-FR"/>
+        </w:rPr>
+      </w:pPr>
+      <w:r>
+        <w:rPr>
+          <w:rFonts w:ascii="Times New Roman" w:hAnsi="Times New Roman" w:cs="Times New Roman"/>
+          <w:lang w:val="fr-FR"/>
+        </w:rPr>
+        <w:t>- Sélection dynamique des colonnes numériques pour l’analyse</w:t>
       </w:r>
     </w:p>
     <w:p>
       <w:pPr>
-        <w:pStyle w:val="Listepuces"/>
-        <w:rPr>
-          <w:rFonts w:ascii="Times New Roman" w:hAnsi="Times New Roman" w:cs="Times New Roman"/>
-        </w:rPr>
-      </w:pPr>
-      <w:r>
-        <w:rPr>
-          <w:rFonts w:ascii="Times New Roman" w:hAnsi="Times New Roman" w:cs="Times New Roman"/>
-        </w:rPr>
-        <w:t>- Chargement des artefacts ML &amp; DL</w:t>
+        <w:pStyle w:val="Titre2"/>
+        <w:rPr>
+          <w:rFonts w:ascii="Times New Roman" w:hAnsi="Times New Roman" w:cs="Times New Roman"/>
+        </w:rPr>
+      </w:pPr>
+      <w:r>
+        <w:rPr>
+          <w:rFonts w:ascii="Times New Roman" w:hAnsi="Times New Roman" w:cs="Times New Roman"/>
+        </w:rPr>
+        <w:t>pages/pretraitement.py</w:t>
       </w:r>
     </w:p>
     <w:p>
@@ -1279,15 +1027,13 @@
         <w:pStyle w:val="Listepuces"/>
         <w:rPr>
           <w:rFonts w:ascii="Times New Roman" w:hAnsi="Times New Roman" w:cs="Times New Roman"/>
-          <w:lang w:val="fr-FR"/>
-        </w:rPr>
-      </w:pPr>
-      <w:r>
-        <w:rPr>
-          <w:rFonts w:ascii="Times New Roman" w:hAnsi="Times New Roman" w:cs="Times New Roman"/>
-          <w:lang w:val="fr-FR"/>
-        </w:rPr>
-        <w:t>- Interface utilisateur pour saisie manuelle ou import CSV pour prédiction</w:t>
+        </w:rPr>
+      </w:pPr>
+      <w:r>
+        <w:rPr>
+          <w:rFonts w:ascii="Times New Roman" w:hAnsi="Times New Roman" w:cs="Times New Roman"/>
+        </w:rPr>
+        <w:t>- Nettoyage des données</w:t>
       </w:r>
     </w:p>
     <w:p>
@@ -1303,7 +1049,7 @@
           <w:rFonts w:ascii="Times New Roman" w:hAnsi="Times New Roman" w:cs="Times New Roman"/>
           <w:lang w:val="fr-FR"/>
         </w:rPr>
-        <w:t>- Imputation automatique des valeurs manquantes (médiane par défaut, mode ou moyenne possible)</w:t>
+        <w:t>- Affichage et gestion des valeurs manquantes</w:t>
       </w:r>
     </w:p>
     <w:p>
@@ -1319,7 +1065,7 @@
           <w:rFonts w:ascii="Times New Roman" w:hAnsi="Times New Roman" w:cs="Times New Roman"/>
           <w:lang w:val="fr-FR"/>
         </w:rPr>
-        <w:t>- Prédiction avec affichage des probabilités et décodage des labels</w:t>
+        <w:t>- Imputation configurable (moyenne, médiane, mode, ou stratégie avancée à venir)</w:t>
       </w:r>
     </w:p>
     <w:p>
@@ -1335,7 +1081,7 @@
           <w:rFonts w:ascii="Times New Roman" w:hAnsi="Times New Roman" w:cs="Times New Roman"/>
           <w:lang w:val="fr-FR"/>
         </w:rPr>
-        <w:t>- Gestion robuste des erreurs et validation des entrées utilisateur</w:t>
+        <w:t>- Suppression des colonnes choisies par l’utilisateur</w:t>
       </w:r>
     </w:p>
     <w:p>
@@ -1349,7 +1095,8 @@
         <w:rPr>
           <w:rFonts w:ascii="Times New Roman" w:hAnsi="Times New Roman" w:cs="Times New Roman"/>
         </w:rPr>
-        <w:t>pages/deep_learning.py</w:t>
+        <w:lastRenderedPageBreak/>
+        <w:t>pages/training.py</w:t>
       </w:r>
     </w:p>
     <w:p>
@@ -1357,15 +1104,29 @@
         <w:pStyle w:val="Listepuces"/>
         <w:rPr>
           <w:rFonts w:ascii="Times New Roman" w:hAnsi="Times New Roman" w:cs="Times New Roman"/>
-          <w:lang w:val="fr-FR"/>
-        </w:rPr>
-      </w:pPr>
-      <w:r>
-        <w:rPr>
-          <w:rFonts w:ascii="Times New Roman" w:hAnsi="Times New Roman" w:cs="Times New Roman"/>
-          <w:lang w:val="fr-FR"/>
-        </w:rPr>
-        <w:t xml:space="preserve">- Module dédié à la construction, entraînement, et évaluation du modèle </w:t>
+        </w:rPr>
+      </w:pPr>
+      <w:r>
+        <w:rPr>
+          <w:rFonts w:ascii="Times New Roman" w:hAnsi="Times New Roman" w:cs="Times New Roman"/>
+        </w:rPr>
+        <w:t>- Chargement et prétraitement des données</w:t>
+      </w:r>
+    </w:p>
+    <w:p>
+      <w:pPr>
+        <w:pStyle w:val="Listepuces"/>
+        <w:rPr>
+          <w:rFonts w:ascii="Times New Roman" w:hAnsi="Times New Roman" w:cs="Times New Roman"/>
+          <w:lang w:val="fr-FR"/>
+        </w:rPr>
+      </w:pPr>
+      <w:r>
+        <w:rPr>
+          <w:rFonts w:ascii="Times New Roman" w:hAnsi="Times New Roman" w:cs="Times New Roman"/>
+          <w:lang w:val="fr-FR"/>
+        </w:rPr>
+        <w:t xml:space="preserve">- Sélection automatique et/ou manuelle des </w:t>
       </w:r>
       <w:proofErr w:type="spellStart"/>
       <w:r>
@@ -1373,7 +1134,7 @@
           <w:rFonts w:ascii="Times New Roman" w:hAnsi="Times New Roman" w:cs="Times New Roman"/>
           <w:lang w:val="fr-FR"/>
         </w:rPr>
-        <w:t>Keras</w:t>
+        <w:t>features</w:t>
       </w:r>
       <w:proofErr w:type="spellEnd"/>
     </w:p>
@@ -1390,7 +1151,7 @@
           <w:rFonts w:ascii="Times New Roman" w:hAnsi="Times New Roman" w:cs="Times New Roman"/>
           <w:lang w:val="fr-FR"/>
         </w:rPr>
-        <w:t xml:space="preserve">- Sauvegarde/chargement des artefacts Deep Learning (modèle `.h5`, </w:t>
+        <w:t>- Entraînement des modèles ML classiques (</w:t>
       </w:r>
       <w:proofErr w:type="spellStart"/>
       <w:r>
@@ -1398,7 +1159,7 @@
           <w:rFonts w:ascii="Times New Roman" w:hAnsi="Times New Roman" w:cs="Times New Roman"/>
           <w:lang w:val="fr-FR"/>
         </w:rPr>
-        <w:t>scaler</w:t>
+        <w:t>Logistic</w:t>
       </w:r>
       <w:proofErr w:type="spellEnd"/>
       <w:r>
@@ -1406,7 +1167,39 @@
           <w:rFonts w:ascii="Times New Roman" w:hAnsi="Times New Roman" w:cs="Times New Roman"/>
           <w:lang w:val="fr-FR"/>
         </w:rPr>
-        <w:t>, encodeur)</w:t>
+        <w:t xml:space="preserve"> </w:t>
+      </w:r>
+      <w:proofErr w:type="spellStart"/>
+      <w:r>
+        <w:rPr>
+          <w:rFonts w:ascii="Times New Roman" w:hAnsi="Times New Roman" w:cs="Times New Roman"/>
+          <w:lang w:val="fr-FR"/>
+        </w:rPr>
+        <w:t>Regression</w:t>
+      </w:r>
+      <w:proofErr w:type="spellEnd"/>
+      <w:r>
+        <w:rPr>
+          <w:rFonts w:ascii="Times New Roman" w:hAnsi="Times New Roman" w:cs="Times New Roman"/>
+          <w:lang w:val="fr-FR"/>
+        </w:rPr>
+        <w:t xml:space="preserve">, </w:t>
+      </w:r>
+      <w:proofErr w:type="spellStart"/>
+      <w:r>
+        <w:rPr>
+          <w:rFonts w:ascii="Times New Roman" w:hAnsi="Times New Roman" w:cs="Times New Roman"/>
+          <w:lang w:val="fr-FR"/>
+        </w:rPr>
+        <w:t>Random</w:t>
+      </w:r>
+      <w:proofErr w:type="spellEnd"/>
+      <w:r>
+        <w:rPr>
+          <w:rFonts w:ascii="Times New Roman" w:hAnsi="Times New Roman" w:cs="Times New Roman"/>
+          <w:lang w:val="fr-FR"/>
+        </w:rPr>
+        <w:t xml:space="preserve"> Forest, SVM)</w:t>
       </w:r>
     </w:p>
     <w:p>
@@ -1414,45 +1207,55 @@
         <w:pStyle w:val="Listepuces"/>
         <w:rPr>
           <w:rFonts w:ascii="Times New Roman" w:hAnsi="Times New Roman" w:cs="Times New Roman"/>
-          <w:lang w:val="fr-FR"/>
-        </w:rPr>
-      </w:pPr>
-      <w:r>
-        <w:rPr>
-          <w:rFonts w:ascii="Times New Roman" w:hAnsi="Times New Roman" w:cs="Times New Roman"/>
-          <w:lang w:val="fr-FR"/>
-        </w:rPr>
-        <w:t xml:space="preserve">- Intégration complète dans le workflow </w:t>
+        </w:rPr>
+      </w:pPr>
+      <w:r>
+        <w:rPr>
+          <w:rFonts w:ascii="Times New Roman" w:hAnsi="Times New Roman" w:cs="Times New Roman"/>
+        </w:rPr>
+        <w:t xml:space="preserve">- </w:t>
       </w:r>
       <w:proofErr w:type="spellStart"/>
       <w:r>
         <w:rPr>
           <w:rFonts w:ascii="Times New Roman" w:hAnsi="Times New Roman" w:cs="Times New Roman"/>
-          <w:lang w:val="fr-FR"/>
-        </w:rPr>
-        <w:t>Streamlit</w:t>
+        </w:rPr>
+        <w:t>Entraînement</w:t>
       </w:r>
       <w:proofErr w:type="spellEnd"/>
       <w:r>
         <w:rPr>
           <w:rFonts w:ascii="Times New Roman" w:hAnsi="Times New Roman" w:cs="Times New Roman"/>
-          <w:lang w:val="fr-FR"/>
-        </w:rPr>
-        <w:t xml:space="preserve"> avec gestion de session</w:t>
+        </w:rPr>
+        <w:t xml:space="preserve"> de </w:t>
+      </w:r>
+      <w:proofErr w:type="spellStart"/>
+      <w:r>
+        <w:rPr>
+          <w:rFonts w:ascii="Times New Roman" w:hAnsi="Times New Roman" w:cs="Times New Roman"/>
+        </w:rPr>
+        <w:t>modèles</w:t>
+      </w:r>
+      <w:proofErr w:type="spellEnd"/>
+      <w:r>
+        <w:rPr>
+          <w:rFonts w:ascii="Times New Roman" w:hAnsi="Times New Roman" w:cs="Times New Roman"/>
+        </w:rPr>
+        <w:t xml:space="preserve"> Deep Learning avec Keras (multi-couches, dropout, early stopping)</w:t>
       </w:r>
     </w:p>
     <w:p>
       <w:pPr>
-        <w:pStyle w:val="Titre2"/>
-        <w:rPr>
-          <w:rFonts w:ascii="Times New Roman" w:hAnsi="Times New Roman" w:cs="Times New Roman"/>
-        </w:rPr>
-      </w:pPr>
-      <w:r>
-        <w:rPr>
-          <w:rFonts w:ascii="Times New Roman" w:hAnsi="Times New Roman" w:cs="Times New Roman"/>
-        </w:rPr>
-        <w:t>pages/app.py</w:t>
+        <w:pStyle w:val="Listepuces"/>
+        <w:rPr>
+          <w:rFonts w:ascii="Times New Roman" w:hAnsi="Times New Roman" w:cs="Times New Roman"/>
+        </w:rPr>
+      </w:pPr>
+      <w:r>
+        <w:rPr>
+          <w:rFonts w:ascii="Times New Roman" w:hAnsi="Times New Roman" w:cs="Times New Roman"/>
+        </w:rPr>
+        <w:t>- Optimisation des hyperparamètres via GridSearchCV</w:t>
       </w:r>
     </w:p>
     <w:p>
@@ -1460,13 +1263,31 @@
         <w:pStyle w:val="Listepuces"/>
         <w:rPr>
           <w:rFonts w:ascii="Times New Roman" w:hAnsi="Times New Roman" w:cs="Times New Roman"/>
-        </w:rPr>
-      </w:pPr>
-      <w:r>
-        <w:rPr>
-          <w:rFonts w:ascii="Times New Roman" w:hAnsi="Times New Roman" w:cs="Times New Roman"/>
-        </w:rPr>
-        <w:t>- Point d’entrée Streamlit</w:t>
+          <w:lang w:val="fr-FR"/>
+        </w:rPr>
+      </w:pPr>
+      <w:r>
+        <w:rPr>
+          <w:rFonts w:ascii="Times New Roman" w:hAnsi="Times New Roman" w:cs="Times New Roman"/>
+          <w:lang w:val="fr-FR"/>
+        </w:rPr>
+        <w:t xml:space="preserve">- Comparaison rapide avec </w:t>
+      </w:r>
+      <w:proofErr w:type="spellStart"/>
+      <w:r>
+        <w:rPr>
+          <w:rFonts w:ascii="Times New Roman" w:hAnsi="Times New Roman" w:cs="Times New Roman"/>
+          <w:lang w:val="fr-FR"/>
+        </w:rPr>
+        <w:t>LazyPredict</w:t>
+      </w:r>
+      <w:proofErr w:type="spellEnd"/>
+      <w:r>
+        <w:rPr>
+          <w:rFonts w:ascii="Times New Roman" w:hAnsi="Times New Roman" w:cs="Times New Roman"/>
+          <w:lang w:val="fr-FR"/>
+        </w:rPr>
+        <w:t xml:space="preserve"> (tous les modèles ML en un clic)</w:t>
       </w:r>
     </w:p>
     <w:p>
@@ -1482,217 +1303,161 @@
           <w:rFonts w:ascii="Times New Roman" w:hAnsi="Times New Roman" w:cs="Times New Roman"/>
           <w:lang w:val="fr-FR"/>
         </w:rPr>
-        <w:t>- Navigation fluide via sidebar entre Exploration, Prétraitement, Modélisation, Évaluation, Deep Learning</w:t>
+        <w:t xml:space="preserve">- Sauvegarde des modèles, encodeurs, </w:t>
+      </w:r>
+      <w:proofErr w:type="spellStart"/>
+      <w:r>
+        <w:rPr>
+          <w:rFonts w:ascii="Times New Roman" w:hAnsi="Times New Roman" w:cs="Times New Roman"/>
+          <w:lang w:val="fr-FR"/>
+        </w:rPr>
+        <w:t>scalers</w:t>
+      </w:r>
+      <w:proofErr w:type="spellEnd"/>
+      <w:r>
+        <w:rPr>
+          <w:rFonts w:ascii="Times New Roman" w:hAnsi="Times New Roman" w:cs="Times New Roman"/>
+          <w:lang w:val="fr-FR"/>
+        </w:rPr>
+        <w:t xml:space="preserve"> et noms de </w:t>
+      </w:r>
+      <w:proofErr w:type="spellStart"/>
+      <w:r>
+        <w:rPr>
+          <w:rFonts w:ascii="Times New Roman" w:hAnsi="Times New Roman" w:cs="Times New Roman"/>
+          <w:lang w:val="fr-FR"/>
+        </w:rPr>
+        <w:t>features</w:t>
+      </w:r>
+      <w:proofErr w:type="spellEnd"/>
+      <w:r>
+        <w:rPr>
+          <w:rFonts w:ascii="Times New Roman" w:hAnsi="Times New Roman" w:cs="Times New Roman"/>
+          <w:lang w:val="fr-FR"/>
+        </w:rPr>
+        <w:t xml:space="preserve"> dans `</w:t>
+      </w:r>
+      <w:proofErr w:type="spellStart"/>
+      <w:r>
+        <w:rPr>
+          <w:rFonts w:ascii="Times New Roman" w:hAnsi="Times New Roman" w:cs="Times New Roman"/>
+          <w:lang w:val="fr-FR"/>
+        </w:rPr>
+        <w:t>models</w:t>
+      </w:r>
+      <w:proofErr w:type="spellEnd"/>
+      <w:r>
+        <w:rPr>
+          <w:rFonts w:ascii="Times New Roman" w:hAnsi="Times New Roman" w:cs="Times New Roman"/>
+          <w:lang w:val="fr-FR"/>
+        </w:rPr>
+        <w:t>/`</w:t>
       </w:r>
     </w:p>
     <w:p>
       <w:pPr>
-        <w:pStyle w:val="Titre1"/>
-        <w:rPr>
-          <w:rFonts w:ascii="Times New Roman" w:hAnsi="Times New Roman" w:cs="Times New Roman"/>
-          <w:lang w:val="fr-FR"/>
-        </w:rPr>
-      </w:pPr>
-      <w:r>
-        <w:rPr>
-          <w:rFonts w:ascii="Times New Roman" w:hAnsi="Times New Roman" w:cs="Times New Roman"/>
-          <w:lang w:val="fr-FR"/>
-        </w:rPr>
-        <w:t>4. Scripts utilitaires</w:t>
+        <w:pStyle w:val="Titre2"/>
+        <w:rPr>
+          <w:rFonts w:ascii="Times New Roman" w:hAnsi="Times New Roman" w:cs="Times New Roman"/>
+        </w:rPr>
+      </w:pPr>
+      <w:r>
+        <w:rPr>
+          <w:rFonts w:ascii="Times New Roman" w:hAnsi="Times New Roman" w:cs="Times New Roman"/>
+        </w:rPr>
+        <w:t>pages/evaluation.py</w:t>
       </w:r>
     </w:p>
     <w:p>
       <w:pPr>
-        <w:pStyle w:val="Titre2"/>
-        <w:rPr>
-          <w:rFonts w:ascii="Times New Roman" w:hAnsi="Times New Roman" w:cs="Times New Roman"/>
-          <w:lang w:val="fr-FR"/>
-        </w:rPr>
-      </w:pPr>
-      <w:r>
-        <w:rPr>
-          <w:rFonts w:ascii="Times New Roman" w:hAnsi="Times New Roman" w:cs="Times New Roman"/>
-          <w:lang w:val="fr-FR"/>
-        </w:rPr>
-        <w:t>setup.py</w:t>
+        <w:pStyle w:val="Listepuces"/>
+        <w:rPr>
+          <w:rFonts w:ascii="Times New Roman" w:hAnsi="Times New Roman" w:cs="Times New Roman"/>
+        </w:rPr>
+      </w:pPr>
+      <w:r>
+        <w:rPr>
+          <w:rFonts w:ascii="Times New Roman" w:hAnsi="Times New Roman" w:cs="Times New Roman"/>
+        </w:rPr>
+        <w:t>- Chargement des artefacts ML &amp; DL</w:t>
       </w:r>
     </w:p>
     <w:p>
       <w:pPr>
-        <w:rPr>
-          <w:rFonts w:ascii="Times New Roman" w:hAnsi="Times New Roman" w:cs="Times New Roman"/>
-          <w:lang w:val="fr-FR"/>
-        </w:rPr>
-      </w:pPr>
-      <w:r>
-        <w:rPr>
-          <w:rFonts w:ascii="Times New Roman" w:hAnsi="Times New Roman" w:cs="Times New Roman"/>
-          <w:lang w:val="fr-FR"/>
-        </w:rPr>
-        <w:t xml:space="preserve">Script d’installation automatique des dépendances Python via </w:t>
-      </w:r>
-      <w:proofErr w:type="spellStart"/>
-      <w:r>
-        <w:rPr>
-          <w:rFonts w:ascii="Times New Roman" w:hAnsi="Times New Roman" w:cs="Times New Roman"/>
-          <w:lang w:val="fr-FR"/>
-        </w:rPr>
-        <w:t>pip</w:t>
-      </w:r>
-      <w:proofErr w:type="spellEnd"/>
-      <w:r>
-        <w:rPr>
-          <w:rFonts w:ascii="Times New Roman" w:hAnsi="Times New Roman" w:cs="Times New Roman"/>
-          <w:lang w:val="fr-FR"/>
-        </w:rPr>
-        <w:br/>
-        <w:t>Installe et prépare l’environnement virtuel</w:t>
-      </w:r>
-      <w:r>
-        <w:rPr>
-          <w:rFonts w:ascii="Times New Roman" w:hAnsi="Times New Roman" w:cs="Times New Roman"/>
-          <w:lang w:val="fr-FR"/>
-        </w:rPr>
-        <w:br/>
-      </w:r>
-      <w:r>
-        <w:rPr>
-          <w:rFonts w:ascii="Times New Roman" w:hAnsi="Times New Roman" w:cs="Times New Roman"/>
-          <w:lang w:val="fr-FR"/>
-        </w:rPr>
-        <w:br/>
-        <w:t>Usage :</w:t>
-      </w:r>
-      <w:r>
-        <w:rPr>
-          <w:rFonts w:ascii="Times New Roman" w:hAnsi="Times New Roman" w:cs="Times New Roman"/>
-          <w:lang w:val="fr-FR"/>
-        </w:rPr>
-        <w:br/>
-        <w:t>python setup.py</w:t>
+        <w:pStyle w:val="Listepuces"/>
+        <w:rPr>
+          <w:rFonts w:ascii="Times New Roman" w:hAnsi="Times New Roman" w:cs="Times New Roman"/>
+          <w:lang w:val="fr-FR"/>
+        </w:rPr>
+      </w:pPr>
+      <w:r>
+        <w:rPr>
+          <w:rFonts w:ascii="Times New Roman" w:hAnsi="Times New Roman" w:cs="Times New Roman"/>
+          <w:lang w:val="fr-FR"/>
+        </w:rPr>
+        <w:t>- Interface utilisateur pour saisie manuelle ou import CSV pour prédiction</w:t>
       </w:r>
     </w:p>
     <w:p>
       <w:pPr>
-        <w:pStyle w:val="Titre2"/>
-        <w:rPr>
-          <w:rFonts w:ascii="Times New Roman" w:hAnsi="Times New Roman" w:cs="Times New Roman"/>
-          <w:lang w:val="fr-FR"/>
-        </w:rPr>
-      </w:pPr>
-      <w:r>
-        <w:rPr>
-          <w:rFonts w:ascii="Times New Roman" w:hAnsi="Times New Roman" w:cs="Times New Roman"/>
-          <w:lang w:val="fr-FR"/>
-        </w:rPr>
-        <w:t>run.py</w:t>
+        <w:pStyle w:val="Listepuces"/>
+        <w:rPr>
+          <w:rFonts w:ascii="Times New Roman" w:hAnsi="Times New Roman" w:cs="Times New Roman"/>
+          <w:lang w:val="fr-FR"/>
+        </w:rPr>
+      </w:pPr>
+      <w:r>
+        <w:rPr>
+          <w:rFonts w:ascii="Times New Roman" w:hAnsi="Times New Roman" w:cs="Times New Roman"/>
+          <w:lang w:val="fr-FR"/>
+        </w:rPr>
+        <w:t>- Imputation automatique des valeurs manquantes (médiane par défaut, mode ou moyenne possible)</w:t>
       </w:r>
     </w:p>
     <w:p>
       <w:pPr>
-        <w:rPr>
-          <w:rFonts w:ascii="Times New Roman" w:hAnsi="Times New Roman" w:cs="Times New Roman"/>
-          <w:lang w:val="fr-FR"/>
-        </w:rPr>
-      </w:pPr>
-      <w:r>
-        <w:rPr>
-          <w:rFonts w:ascii="Times New Roman" w:hAnsi="Times New Roman" w:cs="Times New Roman"/>
-          <w:lang w:val="fr-FR"/>
-        </w:rPr>
-        <w:t xml:space="preserve">Script principal pour démarrer l’application </w:t>
-      </w:r>
-      <w:proofErr w:type="spellStart"/>
-      <w:r>
-        <w:rPr>
-          <w:rFonts w:ascii="Times New Roman" w:hAnsi="Times New Roman" w:cs="Times New Roman"/>
-          <w:lang w:val="fr-FR"/>
-        </w:rPr>
-        <w:t>Streamlit</w:t>
-      </w:r>
-      <w:proofErr w:type="spellEnd"/>
-      <w:r>
-        <w:rPr>
-          <w:rFonts w:ascii="Times New Roman" w:hAnsi="Times New Roman" w:cs="Times New Roman"/>
-          <w:lang w:val="fr-FR"/>
-        </w:rPr>
-        <w:br/>
-        <w:t>Lance le module pages/app.py</w:t>
-      </w:r>
-      <w:r>
-        <w:rPr>
-          <w:rFonts w:ascii="Times New Roman" w:hAnsi="Times New Roman" w:cs="Times New Roman"/>
-          <w:lang w:val="fr-FR"/>
-        </w:rPr>
-        <w:br/>
-        <w:t>Usage :</w:t>
-      </w:r>
-      <w:r>
-        <w:rPr>
-          <w:rFonts w:ascii="Times New Roman" w:hAnsi="Times New Roman" w:cs="Times New Roman"/>
-          <w:lang w:val="fr-FR"/>
-        </w:rPr>
-        <w:br/>
-        <w:t>python run.py</w:t>
-      </w:r>
-      <w:r>
-        <w:rPr>
-          <w:rFonts w:ascii="Times New Roman" w:hAnsi="Times New Roman" w:cs="Times New Roman"/>
-          <w:lang w:val="fr-FR"/>
-        </w:rPr>
-        <w:br/>
-        <w:t>ou</w:t>
-      </w:r>
-      <w:r>
-        <w:rPr>
-          <w:rFonts w:ascii="Times New Roman" w:hAnsi="Times New Roman" w:cs="Times New Roman"/>
-          <w:lang w:val="fr-FR"/>
-        </w:rPr>
-        <w:br/>
-      </w:r>
-      <w:proofErr w:type="spellStart"/>
-      <w:r>
-        <w:rPr>
-          <w:rFonts w:ascii="Times New Roman" w:hAnsi="Times New Roman" w:cs="Times New Roman"/>
-          <w:lang w:val="fr-FR"/>
-        </w:rPr>
-        <w:t>streamlit</w:t>
-      </w:r>
-      <w:proofErr w:type="spellEnd"/>
-      <w:r>
-        <w:rPr>
-          <w:rFonts w:ascii="Times New Roman" w:hAnsi="Times New Roman" w:cs="Times New Roman"/>
-          <w:lang w:val="fr-FR"/>
-        </w:rPr>
-        <w:t xml:space="preserve"> run run.py</w:t>
+        <w:pStyle w:val="Listepuces"/>
+        <w:rPr>
+          <w:rFonts w:ascii="Times New Roman" w:hAnsi="Times New Roman" w:cs="Times New Roman"/>
+          <w:lang w:val="fr-FR"/>
+        </w:rPr>
+      </w:pPr>
+      <w:r>
+        <w:rPr>
+          <w:rFonts w:ascii="Times New Roman" w:hAnsi="Times New Roman" w:cs="Times New Roman"/>
+          <w:lang w:val="fr-FR"/>
+        </w:rPr>
+        <w:t>- Prédiction avec affichage des probabilités et décodage des labels</w:t>
       </w:r>
     </w:p>
     <w:p>
       <w:pPr>
-        <w:pStyle w:val="Titre1"/>
-        <w:rPr>
-          <w:rFonts w:ascii="Times New Roman" w:hAnsi="Times New Roman" w:cs="Times New Roman"/>
-        </w:rPr>
-      </w:pPr>
-      <w:r>
-        <w:rPr>
-          <w:rFonts w:ascii="Times New Roman" w:hAnsi="Times New Roman" w:cs="Times New Roman"/>
-        </w:rPr>
-        <w:t>5. Fonctionnalités implémentées</w:t>
+        <w:pStyle w:val="Listepuces"/>
+        <w:rPr>
+          <w:rFonts w:ascii="Times New Roman" w:hAnsi="Times New Roman" w:cs="Times New Roman"/>
+          <w:lang w:val="fr-FR"/>
+        </w:rPr>
+      </w:pPr>
+      <w:r>
+        <w:rPr>
+          <w:rFonts w:ascii="Times New Roman" w:hAnsi="Times New Roman" w:cs="Times New Roman"/>
+          <w:lang w:val="fr-FR"/>
+        </w:rPr>
+        <w:t>- Gestion robuste des erreurs et validation des entrées utilisateur</w:t>
       </w:r>
     </w:p>
     <w:p>
       <w:pPr>
-        <w:pStyle w:val="Listepuces"/>
-        <w:rPr>
-          <w:rFonts w:ascii="Times New Roman" w:hAnsi="Times New Roman" w:cs="Times New Roman"/>
-        </w:rPr>
-      </w:pPr>
-      <w:r>
-        <w:rPr>
-          <w:rFonts w:ascii="Times New Roman" w:hAnsi="Times New Roman" w:cs="Times New Roman"/>
-        </w:rPr>
-        <w:t>- Chargement dynamique du dataset</w:t>
+        <w:pStyle w:val="Titre2"/>
+        <w:rPr>
+          <w:rFonts w:ascii="Times New Roman" w:hAnsi="Times New Roman" w:cs="Times New Roman"/>
+        </w:rPr>
+      </w:pPr>
+      <w:r>
+        <w:rPr>
+          <w:rFonts w:ascii="Times New Roman" w:hAnsi="Times New Roman" w:cs="Times New Roman"/>
+        </w:rPr>
+        <w:t>pages/deep_learning.py</w:t>
       </w:r>
     </w:p>
     <w:p>
@@ -1708,71 +1473,7 @@
           <w:rFonts w:ascii="Times New Roman" w:hAnsi="Times New Roman" w:cs="Times New Roman"/>
           <w:lang w:val="fr-FR"/>
         </w:rPr>
-        <w:t>- Exploration interactive avec graphiques et statistiques</w:t>
-      </w:r>
-    </w:p>
-    <w:p>
-      <w:pPr>
-        <w:pStyle w:val="Listepuces"/>
-        <w:rPr>
-          <w:rFonts w:ascii="Times New Roman" w:hAnsi="Times New Roman" w:cs="Times New Roman"/>
-          <w:lang w:val="fr-FR"/>
-        </w:rPr>
-      </w:pPr>
-      <w:r>
-        <w:rPr>
-          <w:rFonts w:ascii="Times New Roman" w:hAnsi="Times New Roman" w:cs="Times New Roman"/>
-          <w:lang w:val="fr-FR"/>
-        </w:rPr>
-        <w:t>- Prétraitement avancé : gestion fine des valeurs manquantes avec plusieurs stratégies (moyenne, médiane, mode)</w:t>
-      </w:r>
-    </w:p>
-    <w:p>
-      <w:pPr>
-        <w:pStyle w:val="Listepuces"/>
-        <w:rPr>
-          <w:rFonts w:ascii="Times New Roman" w:hAnsi="Times New Roman" w:cs="Times New Roman"/>
-          <w:lang w:val="fr-FR"/>
-        </w:rPr>
-      </w:pPr>
-      <w:r>
-        <w:rPr>
-          <w:rFonts w:ascii="Times New Roman" w:hAnsi="Times New Roman" w:cs="Times New Roman"/>
-          <w:lang w:val="fr-FR"/>
-        </w:rPr>
-        <w:t>- Suppression de colonnes selon choix utilisateur</w:t>
-      </w:r>
-    </w:p>
-    <w:p>
-      <w:pPr>
-        <w:pStyle w:val="Listepuces"/>
-        <w:rPr>
-          <w:rFonts w:ascii="Times New Roman" w:hAnsi="Times New Roman" w:cs="Times New Roman"/>
-          <w:lang w:val="fr-FR"/>
-        </w:rPr>
-      </w:pPr>
-      <w:r>
-        <w:rPr>
-          <w:rFonts w:ascii="Times New Roman" w:hAnsi="Times New Roman" w:cs="Times New Roman"/>
-          <w:lang w:val="fr-FR"/>
-        </w:rPr>
-        <w:t>- Modélisation ML complète avec split, fit, prédiction</w:t>
-      </w:r>
-    </w:p>
-    <w:p>
-      <w:pPr>
-        <w:pStyle w:val="Listepuces"/>
-        <w:rPr>
-          <w:rFonts w:ascii="Times New Roman" w:hAnsi="Times New Roman" w:cs="Times New Roman"/>
-          <w:lang w:val="fr-FR"/>
-        </w:rPr>
-      </w:pPr>
-      <w:r>
-        <w:rPr>
-          <w:rFonts w:ascii="Times New Roman" w:hAnsi="Times New Roman" w:cs="Times New Roman"/>
-          <w:lang w:val="fr-FR"/>
-        </w:rPr>
-        <w:t xml:space="preserve">- Comparaison automatique de modèles ML avec </w:t>
+        <w:t xml:space="preserve">- Module dédié à la construction, entraînement, et évaluation du modèle </w:t>
       </w:r>
       <w:proofErr w:type="spellStart"/>
       <w:r>
@@ -1780,7 +1481,7 @@
           <w:rFonts w:ascii="Times New Roman" w:hAnsi="Times New Roman" w:cs="Times New Roman"/>
           <w:lang w:val="fr-FR"/>
         </w:rPr>
-        <w:t>LazyPredict</w:t>
+        <w:t>Keras</w:t>
       </w:r>
       <w:proofErr w:type="spellEnd"/>
     </w:p>
@@ -1789,42 +1490,31 @@
         <w:pStyle w:val="Listepuces"/>
         <w:rPr>
           <w:rFonts w:ascii="Times New Roman" w:hAnsi="Times New Roman" w:cs="Times New Roman"/>
-        </w:rPr>
-      </w:pPr>
-      <w:r>
-        <w:rPr>
-          <w:rFonts w:ascii="Times New Roman" w:hAnsi="Times New Roman" w:cs="Times New Roman"/>
-        </w:rPr>
-        <w:lastRenderedPageBreak/>
-        <w:t xml:space="preserve">- </w:t>
+          <w:lang w:val="fr-FR"/>
+        </w:rPr>
+      </w:pPr>
+      <w:r>
+        <w:rPr>
+          <w:rFonts w:ascii="Times New Roman" w:hAnsi="Times New Roman" w:cs="Times New Roman"/>
+          <w:lang w:val="fr-FR"/>
+        </w:rPr>
+        <w:t xml:space="preserve">- Sauvegarde/chargement des artefacts Deep Learning (modèle `.h5`, </w:t>
       </w:r>
       <w:proofErr w:type="spellStart"/>
       <w:r>
         <w:rPr>
           <w:rFonts w:ascii="Times New Roman" w:hAnsi="Times New Roman" w:cs="Times New Roman"/>
-        </w:rPr>
-        <w:t>Optimisation</w:t>
+          <w:lang w:val="fr-FR"/>
+        </w:rPr>
+        <w:t>scaler</w:t>
       </w:r>
       <w:proofErr w:type="spellEnd"/>
       <w:r>
         <w:rPr>
           <w:rFonts w:ascii="Times New Roman" w:hAnsi="Times New Roman" w:cs="Times New Roman"/>
-        </w:rPr>
-        <w:t xml:space="preserve"> </w:t>
-      </w:r>
-      <w:proofErr w:type="spellStart"/>
-      <w:r>
-        <w:rPr>
-          <w:rFonts w:ascii="Times New Roman" w:hAnsi="Times New Roman" w:cs="Times New Roman"/>
-        </w:rPr>
-        <w:t>hyperparamètres</w:t>
-      </w:r>
-      <w:proofErr w:type="spellEnd"/>
-      <w:r>
-        <w:rPr>
-          <w:rFonts w:ascii="Times New Roman" w:hAnsi="Times New Roman" w:cs="Times New Roman"/>
-        </w:rPr>
-        <w:t xml:space="preserve"> avec GridSearchCV</w:t>
+          <w:lang w:val="fr-FR"/>
+        </w:rPr>
+        <w:t>, encodeur)</w:t>
       </w:r>
     </w:p>
     <w:p>
@@ -1832,45 +1522,45 @@
         <w:pStyle w:val="Listepuces"/>
         <w:rPr>
           <w:rFonts w:ascii="Times New Roman" w:hAnsi="Times New Roman" w:cs="Times New Roman"/>
-        </w:rPr>
-      </w:pPr>
-      <w:r>
-        <w:rPr>
-          <w:rFonts w:ascii="Times New Roman" w:hAnsi="Times New Roman" w:cs="Times New Roman"/>
-        </w:rPr>
-        <w:t>- Entraînement Deep Learning avec Keras (réseau fully connected, dropout, early stopping)</w:t>
+          <w:lang w:val="fr-FR"/>
+        </w:rPr>
+      </w:pPr>
+      <w:r>
+        <w:rPr>
+          <w:rFonts w:ascii="Times New Roman" w:hAnsi="Times New Roman" w:cs="Times New Roman"/>
+          <w:lang w:val="fr-FR"/>
+        </w:rPr>
+        <w:t xml:space="preserve">- Intégration complète dans le workflow </w:t>
+      </w:r>
+      <w:proofErr w:type="spellStart"/>
+      <w:r>
+        <w:rPr>
+          <w:rFonts w:ascii="Times New Roman" w:hAnsi="Times New Roman" w:cs="Times New Roman"/>
+          <w:lang w:val="fr-FR"/>
+        </w:rPr>
+        <w:t>Streamlit</w:t>
+      </w:r>
+      <w:proofErr w:type="spellEnd"/>
+      <w:r>
+        <w:rPr>
+          <w:rFonts w:ascii="Times New Roman" w:hAnsi="Times New Roman" w:cs="Times New Roman"/>
+          <w:lang w:val="fr-FR"/>
+        </w:rPr>
+        <w:t xml:space="preserve"> avec gestion de session</w:t>
       </w:r>
     </w:p>
     <w:p>
       <w:pPr>
-        <w:pStyle w:val="Listepuces"/>
-        <w:rPr>
-          <w:rFonts w:ascii="Times New Roman" w:hAnsi="Times New Roman" w:cs="Times New Roman"/>
-          <w:lang w:val="fr-FR"/>
-        </w:rPr>
-      </w:pPr>
-      <w:r>
-        <w:rPr>
-          <w:rFonts w:ascii="Times New Roman" w:hAnsi="Times New Roman" w:cs="Times New Roman"/>
-          <w:lang w:val="fr-FR"/>
-        </w:rPr>
-        <w:t xml:space="preserve">- Sauvegarde et chargement des artefacts (modèles, </w:t>
-      </w:r>
-      <w:proofErr w:type="spellStart"/>
-      <w:r>
-        <w:rPr>
-          <w:rFonts w:ascii="Times New Roman" w:hAnsi="Times New Roman" w:cs="Times New Roman"/>
-          <w:lang w:val="fr-FR"/>
-        </w:rPr>
-        <w:t>scalers</w:t>
-      </w:r>
-      <w:proofErr w:type="spellEnd"/>
-      <w:r>
-        <w:rPr>
-          <w:rFonts w:ascii="Times New Roman" w:hAnsi="Times New Roman" w:cs="Times New Roman"/>
-          <w:lang w:val="fr-FR"/>
-        </w:rPr>
-        <w:t>, encodeurs)</w:t>
+        <w:pStyle w:val="Titre2"/>
+        <w:rPr>
+          <w:rFonts w:ascii="Times New Roman" w:hAnsi="Times New Roman" w:cs="Times New Roman"/>
+        </w:rPr>
+      </w:pPr>
+      <w:r>
+        <w:rPr>
+          <w:rFonts w:ascii="Times New Roman" w:hAnsi="Times New Roman" w:cs="Times New Roman"/>
+        </w:rPr>
+        <w:t>pages/app.py</w:t>
       </w:r>
     </w:p>
     <w:p>
@@ -1878,15 +1568,13 @@
         <w:pStyle w:val="Listepuces"/>
         <w:rPr>
           <w:rFonts w:ascii="Times New Roman" w:hAnsi="Times New Roman" w:cs="Times New Roman"/>
-          <w:lang w:val="fr-FR"/>
-        </w:rPr>
-      </w:pPr>
-      <w:r>
-        <w:rPr>
-          <w:rFonts w:ascii="Times New Roman" w:hAnsi="Times New Roman" w:cs="Times New Roman"/>
-          <w:lang w:val="fr-FR"/>
-        </w:rPr>
-        <w:t>- Prédiction interactive sur de nouvelles données, avec imputation automatique des valeurs manquantes</w:t>
+        </w:rPr>
+      </w:pPr>
+      <w:r>
+        <w:rPr>
+          <w:rFonts w:ascii="Times New Roman" w:hAnsi="Times New Roman" w:cs="Times New Roman"/>
+        </w:rPr>
+        <w:t>- Point d’entrée Streamlit</w:t>
       </w:r>
     </w:p>
     <w:p>
@@ -1902,7 +1590,7 @@
           <w:rFonts w:ascii="Times New Roman" w:hAnsi="Times New Roman" w:cs="Times New Roman"/>
           <w:lang w:val="fr-FR"/>
         </w:rPr>
-        <w:t>- Interface utilisateur fluide avec navigation par sidebar</w:t>
+        <w:t>- Navigation fluide via sidebar entre Exploration, Prétraitement, Modélisation, Évaluation, Deep Learning</w:t>
       </w:r>
     </w:p>
     <w:p>
@@ -1910,37 +1598,465 @@
         <w:pStyle w:val="Titre1"/>
         <w:rPr>
           <w:rFonts w:ascii="Times New Roman" w:hAnsi="Times New Roman" w:cs="Times New Roman"/>
-        </w:rPr>
-      </w:pPr>
-      <w:r>
-        <w:rPr>
-          <w:rFonts w:ascii="Times New Roman" w:hAnsi="Times New Roman" w:cs="Times New Roman"/>
-        </w:rPr>
-        <w:t>6</w:t>
-      </w:r>
-      <w:r>
-        <w:rPr>
-          <w:rFonts w:ascii="Times New Roman" w:hAnsi="Times New Roman" w:cs="Times New Roman"/>
-        </w:rPr>
-        <w:t>. Mode d’emploi pour l’utilisateur</w:t>
+          <w:lang w:val="fr-FR"/>
+        </w:rPr>
+      </w:pPr>
+      <w:r>
+        <w:rPr>
+          <w:rFonts w:ascii="Times New Roman" w:hAnsi="Times New Roman" w:cs="Times New Roman"/>
+          <w:lang w:val="fr-FR"/>
+        </w:rPr>
+        <w:t>4. Scripts utilitaires</w:t>
       </w:r>
     </w:p>
     <w:p>
       <w:pPr>
-        <w:pStyle w:val="Listenumros"/>
-        <w:rPr>
-          <w:rFonts w:ascii="Times New Roman" w:hAnsi="Times New Roman" w:cs="Times New Roman"/>
-        </w:rPr>
-      </w:pPr>
-      <w:r>
-        <w:rPr>
-          <w:rFonts w:ascii="Times New Roman" w:hAnsi="Times New Roman" w:cs="Times New Roman"/>
-        </w:rPr>
-        <w:t>Cloner le dépôt Git</w:t>
+        <w:pStyle w:val="Titre2"/>
+        <w:rPr>
+          <w:rFonts w:ascii="Times New Roman" w:hAnsi="Times New Roman" w:cs="Times New Roman"/>
+          <w:lang w:val="fr-FR"/>
+        </w:rPr>
+      </w:pPr>
+      <w:r>
+        <w:rPr>
+          <w:rFonts w:ascii="Times New Roman" w:hAnsi="Times New Roman" w:cs="Times New Roman"/>
+          <w:lang w:val="fr-FR"/>
+        </w:rPr>
+        <w:t>setup.py</w:t>
       </w:r>
     </w:p>
     <w:p>
       <w:pPr>
+        <w:rPr>
+          <w:rFonts w:ascii="Times New Roman" w:hAnsi="Times New Roman" w:cs="Times New Roman"/>
+          <w:lang w:val="fr-FR"/>
+        </w:rPr>
+      </w:pPr>
+      <w:r>
+        <w:rPr>
+          <w:rFonts w:ascii="Times New Roman" w:hAnsi="Times New Roman" w:cs="Times New Roman"/>
+          <w:lang w:val="fr-FR"/>
+        </w:rPr>
+        <w:t xml:space="preserve">Script d’installation automatique des dépendances Python via </w:t>
+      </w:r>
+      <w:proofErr w:type="spellStart"/>
+      <w:r>
+        <w:rPr>
+          <w:rFonts w:ascii="Times New Roman" w:hAnsi="Times New Roman" w:cs="Times New Roman"/>
+          <w:lang w:val="fr-FR"/>
+        </w:rPr>
+        <w:t>pip</w:t>
+      </w:r>
+      <w:proofErr w:type="spellEnd"/>
+      <w:r>
+        <w:rPr>
+          <w:rFonts w:ascii="Times New Roman" w:hAnsi="Times New Roman" w:cs="Times New Roman"/>
+          <w:lang w:val="fr-FR"/>
+        </w:rPr>
+        <w:br/>
+        <w:t>Installe et prépare l’environnement virtuel</w:t>
+      </w:r>
+      <w:r>
+        <w:rPr>
+          <w:rFonts w:ascii="Times New Roman" w:hAnsi="Times New Roman" w:cs="Times New Roman"/>
+          <w:lang w:val="fr-FR"/>
+        </w:rPr>
+        <w:br/>
+      </w:r>
+      <w:r>
+        <w:rPr>
+          <w:rFonts w:ascii="Times New Roman" w:hAnsi="Times New Roman" w:cs="Times New Roman"/>
+          <w:lang w:val="fr-FR"/>
+        </w:rPr>
+        <w:br/>
+        <w:t>Usage :</w:t>
+      </w:r>
+      <w:r>
+        <w:rPr>
+          <w:rFonts w:ascii="Times New Roman" w:hAnsi="Times New Roman" w:cs="Times New Roman"/>
+          <w:lang w:val="fr-FR"/>
+        </w:rPr>
+        <w:br/>
+        <w:t>python setup.py</w:t>
+      </w:r>
+    </w:p>
+    <w:p>
+      <w:pPr>
+        <w:pStyle w:val="Titre2"/>
+        <w:rPr>
+          <w:rFonts w:ascii="Times New Roman" w:hAnsi="Times New Roman" w:cs="Times New Roman"/>
+          <w:lang w:val="fr-FR"/>
+        </w:rPr>
+      </w:pPr>
+      <w:r>
+        <w:rPr>
+          <w:rFonts w:ascii="Times New Roman" w:hAnsi="Times New Roman" w:cs="Times New Roman"/>
+          <w:lang w:val="fr-FR"/>
+        </w:rPr>
+        <w:t>run.py</w:t>
+      </w:r>
+    </w:p>
+    <w:p>
+      <w:pPr>
+        <w:rPr>
+          <w:rFonts w:ascii="Times New Roman" w:hAnsi="Times New Roman" w:cs="Times New Roman"/>
+          <w:lang w:val="fr-FR"/>
+        </w:rPr>
+      </w:pPr>
+      <w:r>
+        <w:rPr>
+          <w:rFonts w:ascii="Times New Roman" w:hAnsi="Times New Roman" w:cs="Times New Roman"/>
+          <w:lang w:val="fr-FR"/>
+        </w:rPr>
+        <w:t xml:space="preserve">Script principal pour démarrer l’application </w:t>
+      </w:r>
+      <w:proofErr w:type="spellStart"/>
+      <w:r>
+        <w:rPr>
+          <w:rFonts w:ascii="Times New Roman" w:hAnsi="Times New Roman" w:cs="Times New Roman"/>
+          <w:lang w:val="fr-FR"/>
+        </w:rPr>
+        <w:t>Streamlit</w:t>
+      </w:r>
+      <w:proofErr w:type="spellEnd"/>
+      <w:r>
+        <w:rPr>
+          <w:rFonts w:ascii="Times New Roman" w:hAnsi="Times New Roman" w:cs="Times New Roman"/>
+          <w:lang w:val="fr-FR"/>
+        </w:rPr>
+        <w:br/>
+        <w:t>Lance le module pages/app.py</w:t>
+      </w:r>
+      <w:r>
+        <w:rPr>
+          <w:rFonts w:ascii="Times New Roman" w:hAnsi="Times New Roman" w:cs="Times New Roman"/>
+          <w:lang w:val="fr-FR"/>
+        </w:rPr>
+        <w:br/>
+        <w:t>Usage :</w:t>
+      </w:r>
+      <w:r>
+        <w:rPr>
+          <w:rFonts w:ascii="Times New Roman" w:hAnsi="Times New Roman" w:cs="Times New Roman"/>
+          <w:lang w:val="fr-FR"/>
+        </w:rPr>
+        <w:br/>
+        <w:t>python run.py</w:t>
+      </w:r>
+      <w:r>
+        <w:rPr>
+          <w:rFonts w:ascii="Times New Roman" w:hAnsi="Times New Roman" w:cs="Times New Roman"/>
+          <w:lang w:val="fr-FR"/>
+        </w:rPr>
+        <w:br/>
+        <w:t>ou</w:t>
+      </w:r>
+      <w:r>
+        <w:rPr>
+          <w:rFonts w:ascii="Times New Roman" w:hAnsi="Times New Roman" w:cs="Times New Roman"/>
+          <w:lang w:val="fr-FR"/>
+        </w:rPr>
+        <w:br/>
+      </w:r>
+      <w:proofErr w:type="spellStart"/>
+      <w:r>
+        <w:rPr>
+          <w:rFonts w:ascii="Times New Roman" w:hAnsi="Times New Roman" w:cs="Times New Roman"/>
+          <w:lang w:val="fr-FR"/>
+        </w:rPr>
+        <w:t>streamlit</w:t>
+      </w:r>
+      <w:proofErr w:type="spellEnd"/>
+      <w:r>
+        <w:rPr>
+          <w:rFonts w:ascii="Times New Roman" w:hAnsi="Times New Roman" w:cs="Times New Roman"/>
+          <w:lang w:val="fr-FR"/>
+        </w:rPr>
+        <w:t xml:space="preserve"> run run.py</w:t>
+      </w:r>
+    </w:p>
+    <w:p>
+      <w:pPr>
+        <w:pStyle w:val="Titre1"/>
+        <w:rPr>
+          <w:rFonts w:ascii="Times New Roman" w:hAnsi="Times New Roman" w:cs="Times New Roman"/>
+        </w:rPr>
+      </w:pPr>
+      <w:r>
+        <w:rPr>
+          <w:rFonts w:ascii="Times New Roman" w:hAnsi="Times New Roman" w:cs="Times New Roman"/>
+        </w:rPr>
+        <w:t>5. Fonctionnalités implémentées</w:t>
+      </w:r>
+    </w:p>
+    <w:p>
+      <w:pPr>
+        <w:pStyle w:val="Listepuces"/>
+        <w:rPr>
+          <w:rFonts w:ascii="Times New Roman" w:hAnsi="Times New Roman" w:cs="Times New Roman"/>
+        </w:rPr>
+      </w:pPr>
+      <w:r>
+        <w:rPr>
+          <w:rFonts w:ascii="Times New Roman" w:hAnsi="Times New Roman" w:cs="Times New Roman"/>
+        </w:rPr>
+        <w:t>- Chargement dynamique du dataset</w:t>
+      </w:r>
+    </w:p>
+    <w:p>
+      <w:pPr>
+        <w:pStyle w:val="Listepuces"/>
+        <w:rPr>
+          <w:rFonts w:ascii="Times New Roman" w:hAnsi="Times New Roman" w:cs="Times New Roman"/>
+          <w:lang w:val="fr-FR"/>
+        </w:rPr>
+      </w:pPr>
+      <w:r>
+        <w:rPr>
+          <w:rFonts w:ascii="Times New Roman" w:hAnsi="Times New Roman" w:cs="Times New Roman"/>
+          <w:lang w:val="fr-FR"/>
+        </w:rPr>
+        <w:lastRenderedPageBreak/>
+        <w:t>- Exploration interactive avec graphiques et statistiques</w:t>
+      </w:r>
+    </w:p>
+    <w:p>
+      <w:pPr>
+        <w:pStyle w:val="Listepuces"/>
+        <w:rPr>
+          <w:rFonts w:ascii="Times New Roman" w:hAnsi="Times New Roman" w:cs="Times New Roman"/>
+          <w:lang w:val="fr-FR"/>
+        </w:rPr>
+      </w:pPr>
+      <w:r>
+        <w:rPr>
+          <w:rFonts w:ascii="Times New Roman" w:hAnsi="Times New Roman" w:cs="Times New Roman"/>
+          <w:lang w:val="fr-FR"/>
+        </w:rPr>
+        <w:t>- Prétraitement avancé : gestion fine des valeurs manquantes avec plusieurs stratégies (moyenne, médiane, mode)</w:t>
+      </w:r>
+    </w:p>
+    <w:p>
+      <w:pPr>
+        <w:pStyle w:val="Listepuces"/>
+        <w:rPr>
+          <w:rFonts w:ascii="Times New Roman" w:hAnsi="Times New Roman" w:cs="Times New Roman"/>
+          <w:lang w:val="fr-FR"/>
+        </w:rPr>
+      </w:pPr>
+      <w:r>
+        <w:rPr>
+          <w:rFonts w:ascii="Times New Roman" w:hAnsi="Times New Roman" w:cs="Times New Roman"/>
+          <w:lang w:val="fr-FR"/>
+        </w:rPr>
+        <w:t>- Suppression de colonnes selon choix utilisateur</w:t>
+      </w:r>
+    </w:p>
+    <w:p>
+      <w:pPr>
+        <w:pStyle w:val="Listepuces"/>
+        <w:rPr>
+          <w:rFonts w:ascii="Times New Roman" w:hAnsi="Times New Roman" w:cs="Times New Roman"/>
+          <w:lang w:val="fr-FR"/>
+        </w:rPr>
+      </w:pPr>
+      <w:r>
+        <w:rPr>
+          <w:rFonts w:ascii="Times New Roman" w:hAnsi="Times New Roman" w:cs="Times New Roman"/>
+          <w:lang w:val="fr-FR"/>
+        </w:rPr>
+        <w:t>- Modélisation ML complète avec split, fit, prédiction</w:t>
+      </w:r>
+    </w:p>
+    <w:p>
+      <w:pPr>
+        <w:pStyle w:val="Listepuces"/>
+        <w:rPr>
+          <w:rFonts w:ascii="Times New Roman" w:hAnsi="Times New Roman" w:cs="Times New Roman"/>
+          <w:lang w:val="fr-FR"/>
+        </w:rPr>
+      </w:pPr>
+      <w:r>
+        <w:rPr>
+          <w:rFonts w:ascii="Times New Roman" w:hAnsi="Times New Roman" w:cs="Times New Roman"/>
+          <w:lang w:val="fr-FR"/>
+        </w:rPr>
+        <w:t xml:space="preserve">- Comparaison automatique de modèles ML avec </w:t>
+      </w:r>
+      <w:proofErr w:type="spellStart"/>
+      <w:r>
+        <w:rPr>
+          <w:rFonts w:ascii="Times New Roman" w:hAnsi="Times New Roman" w:cs="Times New Roman"/>
+          <w:lang w:val="fr-FR"/>
+        </w:rPr>
+        <w:t>LazyPredict</w:t>
+      </w:r>
+      <w:proofErr w:type="spellEnd"/>
+    </w:p>
+    <w:p>
+      <w:pPr>
+        <w:pStyle w:val="Listepuces"/>
+        <w:rPr>
+          <w:rFonts w:ascii="Times New Roman" w:hAnsi="Times New Roman" w:cs="Times New Roman"/>
+        </w:rPr>
+      </w:pPr>
+      <w:r>
+        <w:rPr>
+          <w:rFonts w:ascii="Times New Roman" w:hAnsi="Times New Roman" w:cs="Times New Roman"/>
+        </w:rPr>
+        <w:t xml:space="preserve">- </w:t>
+      </w:r>
+      <w:proofErr w:type="spellStart"/>
+      <w:r>
+        <w:rPr>
+          <w:rFonts w:ascii="Times New Roman" w:hAnsi="Times New Roman" w:cs="Times New Roman"/>
+        </w:rPr>
+        <w:t>Optimisation</w:t>
+      </w:r>
+      <w:proofErr w:type="spellEnd"/>
+      <w:r>
+        <w:rPr>
+          <w:rFonts w:ascii="Times New Roman" w:hAnsi="Times New Roman" w:cs="Times New Roman"/>
+        </w:rPr>
+        <w:t xml:space="preserve"> </w:t>
+      </w:r>
+      <w:proofErr w:type="spellStart"/>
+      <w:r>
+        <w:rPr>
+          <w:rFonts w:ascii="Times New Roman" w:hAnsi="Times New Roman" w:cs="Times New Roman"/>
+        </w:rPr>
+        <w:t>hyperparamètres</w:t>
+      </w:r>
+      <w:proofErr w:type="spellEnd"/>
+      <w:r>
+        <w:rPr>
+          <w:rFonts w:ascii="Times New Roman" w:hAnsi="Times New Roman" w:cs="Times New Roman"/>
+        </w:rPr>
+        <w:t xml:space="preserve"> avec </w:t>
+      </w:r>
+      <w:proofErr w:type="spellStart"/>
+      <w:r>
+        <w:rPr>
+          <w:rFonts w:ascii="Times New Roman" w:hAnsi="Times New Roman" w:cs="Times New Roman"/>
+        </w:rPr>
+        <w:t>GridSearchCV</w:t>
+      </w:r>
+      <w:proofErr w:type="spellEnd"/>
+    </w:p>
+    <w:p>
+      <w:pPr>
+        <w:pStyle w:val="Listepuces"/>
+        <w:rPr>
+          <w:rFonts w:ascii="Times New Roman" w:hAnsi="Times New Roman" w:cs="Times New Roman"/>
+        </w:rPr>
+      </w:pPr>
+      <w:r>
+        <w:rPr>
+          <w:rFonts w:ascii="Times New Roman" w:hAnsi="Times New Roman" w:cs="Times New Roman"/>
+        </w:rPr>
+        <w:t>- Entraînement Deep Learning avec Keras (réseau fully connected, dropout, early stopping)</w:t>
+      </w:r>
+    </w:p>
+    <w:p>
+      <w:pPr>
+        <w:pStyle w:val="Listepuces"/>
+        <w:rPr>
+          <w:rFonts w:ascii="Times New Roman" w:hAnsi="Times New Roman" w:cs="Times New Roman"/>
+          <w:lang w:val="fr-FR"/>
+        </w:rPr>
+      </w:pPr>
+      <w:r>
+        <w:rPr>
+          <w:rFonts w:ascii="Times New Roman" w:hAnsi="Times New Roman" w:cs="Times New Roman"/>
+          <w:lang w:val="fr-FR"/>
+        </w:rPr>
+        <w:t xml:space="preserve">- Sauvegarde et chargement des artefacts (modèles, </w:t>
+      </w:r>
+      <w:proofErr w:type="spellStart"/>
+      <w:r>
+        <w:rPr>
+          <w:rFonts w:ascii="Times New Roman" w:hAnsi="Times New Roman" w:cs="Times New Roman"/>
+          <w:lang w:val="fr-FR"/>
+        </w:rPr>
+        <w:t>scalers</w:t>
+      </w:r>
+      <w:proofErr w:type="spellEnd"/>
+      <w:r>
+        <w:rPr>
+          <w:rFonts w:ascii="Times New Roman" w:hAnsi="Times New Roman" w:cs="Times New Roman"/>
+          <w:lang w:val="fr-FR"/>
+        </w:rPr>
+        <w:t>, encodeurs)</w:t>
+      </w:r>
+    </w:p>
+    <w:p>
+      <w:pPr>
+        <w:pStyle w:val="Listepuces"/>
+        <w:rPr>
+          <w:rFonts w:ascii="Times New Roman" w:hAnsi="Times New Roman" w:cs="Times New Roman"/>
+          <w:lang w:val="fr-FR"/>
+        </w:rPr>
+      </w:pPr>
+      <w:r>
+        <w:rPr>
+          <w:rFonts w:ascii="Times New Roman" w:hAnsi="Times New Roman" w:cs="Times New Roman"/>
+          <w:lang w:val="fr-FR"/>
+        </w:rPr>
+        <w:t>- Prédiction interactive sur de nouvelles données, avec imputation automatique des valeurs manquantes</w:t>
+      </w:r>
+    </w:p>
+    <w:p>
+      <w:pPr>
+        <w:pStyle w:val="Listepuces"/>
+        <w:rPr>
+          <w:rFonts w:ascii="Times New Roman" w:hAnsi="Times New Roman" w:cs="Times New Roman"/>
+          <w:lang w:val="fr-FR"/>
+        </w:rPr>
+      </w:pPr>
+      <w:r>
+        <w:rPr>
+          <w:rFonts w:ascii="Times New Roman" w:hAnsi="Times New Roman" w:cs="Times New Roman"/>
+          <w:lang w:val="fr-FR"/>
+        </w:rPr>
+        <w:t>- Interface utilisateur fluide avec navigation par sidebar</w:t>
+      </w:r>
+    </w:p>
+    <w:p>
+      <w:pPr>
+        <w:pStyle w:val="Titre1"/>
+        <w:rPr>
+          <w:rFonts w:ascii="Times New Roman" w:hAnsi="Times New Roman" w:cs="Times New Roman"/>
+        </w:rPr>
+      </w:pPr>
+      <w:r>
+        <w:rPr>
+          <w:rFonts w:ascii="Times New Roman" w:hAnsi="Times New Roman" w:cs="Times New Roman"/>
+        </w:rPr>
+        <w:t>6</w:t>
+      </w:r>
+      <w:r>
+        <w:rPr>
+          <w:rFonts w:ascii="Times New Roman" w:hAnsi="Times New Roman" w:cs="Times New Roman"/>
+        </w:rPr>
+        <w:t>. Mode d’emploi pour l’utilisateur</w:t>
+      </w:r>
+    </w:p>
+    <w:p>
+      <w:pPr>
+        <w:pStyle w:val="Listenumros"/>
+        <w:rPr>
+          <w:rFonts w:ascii="Times New Roman" w:hAnsi="Times New Roman" w:cs="Times New Roman"/>
+        </w:rPr>
+      </w:pPr>
+      <w:r>
+        <w:rPr>
+          <w:rFonts w:ascii="Times New Roman" w:hAnsi="Times New Roman" w:cs="Times New Roman"/>
+        </w:rPr>
+        <w:t>Cloner le dépôt Git</w:t>
+      </w:r>
+    </w:p>
+    <w:p>
+      <w:pPr>
         <w:pStyle w:val="Listenumros"/>
         <w:rPr>
           <w:rFonts w:ascii="Times New Roman" w:hAnsi="Times New Roman" w:cs="Times New Roman"/>
@@ -1977,7 +2093,6 @@
         <w:t xml:space="preserve">Lancer </w:t>
       </w:r>
       <w:proofErr w:type="spellStart"/>
-      <w:proofErr w:type="gramStart"/>
       <w:r>
         <w:rPr>
           <w:rFonts w:ascii="Times New Roman" w:hAnsi="Times New Roman" w:cs="Times New Roman"/>
@@ -1991,7 +2106,6 @@
         </w:rPr>
         <w:t xml:space="preserve"> :</w:t>
       </w:r>
-      <w:proofErr w:type="gramEnd"/>
       <w:r>
         <w:rPr>
           <w:rFonts w:ascii="Times New Roman" w:hAnsi="Times New Roman" w:cs="Times New Roman"/>
@@ -2141,21 +2255,7 @@
         <w:rPr>
           <w:rFonts w:ascii="Times New Roman" w:hAnsi="Times New Roman" w:cs="Times New Roman"/>
         </w:rPr>
-        <w:t>- Documentation scikit-</w:t>
-      </w:r>
-      <w:proofErr w:type="gramStart"/>
-      <w:r>
-        <w:rPr>
-          <w:rFonts w:ascii="Times New Roman" w:hAnsi="Times New Roman" w:cs="Times New Roman"/>
-        </w:rPr>
-        <w:t>learn :</w:t>
-      </w:r>
-      <w:proofErr w:type="gramEnd"/>
-      <w:r>
-        <w:rPr>
-          <w:rFonts w:ascii="Times New Roman" w:hAnsi="Times New Roman" w:cs="Times New Roman"/>
-        </w:rPr>
-        <w:t xml:space="preserve"> https://scikit-learn.org</w:t>
+        <w:t>- Documentation scikit-learn : https://scikit-learn.org</w:t>
       </w:r>
     </w:p>
     <w:p>
@@ -3018,7 +3118,6 @@
   <w:style w:type="character" w:default="1" w:styleId="Policepardfaut">
     <w:name w:val="Default Paragraph Font"/>
     <w:uiPriority w:val="1"/>
-    <w:semiHidden/>
     <w:unhideWhenUsed/>
   </w:style>
   <w:style w:type="table" w:default="1" w:styleId="TableauNormal">

</xml_diff>